<commit_message>
ML results, working report
</commit_message>
<xml_diff>
--- a/CA Cover_ Report for subm_Miroslava Slavikova_05 Jan 2024.docx
+++ b/CA Cover_ Report for subm_Miroslava Slavikova_05 Jan 2024.docx
@@ -1666,7 +1666,6 @@
         <w:t xml:space="preserve"> libraries, panda for data manipulation and analysis library, </w:t>
       </w:r>
       <w:proofErr w:type="spellStart"/>
-      <w:proofErr w:type="gramStart"/>
       <w:r>
         <w:rPr>
           <w:rFonts w:asciiTheme="minorHAnsi" w:hAnsiTheme="minorHAnsi" w:cstheme="minorHAnsi"/>
@@ -1676,7 +1675,6 @@
         <w:t>matplotlib.pyplot</w:t>
       </w:r>
       <w:proofErr w:type="spellEnd"/>
-      <w:proofErr w:type="gramEnd"/>
       <w:r>
         <w:rPr>
           <w:rFonts w:asciiTheme="minorHAnsi" w:hAnsiTheme="minorHAnsi" w:cstheme="minorHAnsi"/>
@@ -1791,25 +1789,7 @@
           <w:color w:val="000000"/>
           <w:shd w:val="clear" w:color="auto" w:fill="FFFFFF"/>
         </w:rPr>
-        <w:t xml:space="preserve"> have uploaded a csv file that we renamed as a </w:t>
-      </w:r>
-      <w:proofErr w:type="spellStart"/>
-      <w:r>
-        <w:rPr>
-          <w:rFonts w:asciiTheme="minorHAnsi" w:hAnsiTheme="minorHAnsi" w:cstheme="minorHAnsi"/>
-          <w:color w:val="000000"/>
-          <w:shd w:val="clear" w:color="auto" w:fill="FFFFFF"/>
-        </w:rPr>
-        <w:t>hotel.df</w:t>
-      </w:r>
-      <w:proofErr w:type="spellEnd"/>
-      <w:r>
-        <w:rPr>
-          <w:rFonts w:asciiTheme="minorHAnsi" w:hAnsiTheme="minorHAnsi" w:cstheme="minorHAnsi"/>
-          <w:color w:val="000000"/>
-          <w:shd w:val="clear" w:color="auto" w:fill="FFFFFF"/>
-        </w:rPr>
-        <w:t xml:space="preserve"> for easy reference.</w:t>
+        <w:t xml:space="preserve"> have uploaded a</w:t>
       </w:r>
     </w:p>
     <w:p>
@@ -1907,129 +1887,15 @@
           <w:color w:val="000000"/>
         </w:rPr>
       </w:pPr>
-    </w:p>
-    <w:p>
-      <w:pPr>
-        <w:pStyle w:val="NormalWeb"/>
-        <w:numPr>
-          <w:ilvl w:val="0"/>
-          <w:numId w:val="15"/>
-        </w:numPr>
-        <w:spacing w:before="0" w:beforeAutospacing="0" w:after="0" w:afterAutospacing="0" w:line="360" w:lineRule="auto"/>
-        <w:jc w:val="both"/>
-        <w:rPr>
-          <w:rFonts w:asciiTheme="minorHAnsi" w:hAnsiTheme="minorHAnsi" w:cstheme="minorHAnsi"/>
-          <w:color w:val="000000"/>
-        </w:rPr>
-      </w:pPr>
-      <w:r>
-        <w:rPr>
-          <w:rFonts w:asciiTheme="minorHAnsi" w:hAnsiTheme="minorHAnsi" w:cstheme="minorHAnsi"/>
-          <w:color w:val="000000"/>
-        </w:rPr>
-        <w:t xml:space="preserve">Counting the sum of missing values, the dataset shows </w:t>
-      </w:r>
-      <w:r>
-        <w:rPr>
-          <w:rFonts w:asciiTheme="minorHAnsi" w:hAnsiTheme="minorHAnsi" w:cstheme="minorHAnsi"/>
-          <w:color w:val="000000"/>
-        </w:rPr>
-        <w:t xml:space="preserve">missing data for </w:t>
-      </w:r>
-      <w:r>
-        <w:rPr>
-          <w:rFonts w:asciiTheme="minorHAnsi" w:hAnsiTheme="minorHAnsi" w:cstheme="minorHAnsi"/>
-          <w:color w:val="000000"/>
-        </w:rPr>
-        <w:t>country, agent and company</w:t>
-      </w:r>
-    </w:p>
-    <w:p>
-      <w:pPr>
-        <w:pStyle w:val="NormalWeb"/>
-        <w:numPr>
-          <w:ilvl w:val="0"/>
-          <w:numId w:val="15"/>
-        </w:numPr>
-        <w:spacing w:before="0" w:beforeAutospacing="0" w:after="0" w:afterAutospacing="0" w:line="360" w:lineRule="auto"/>
-        <w:jc w:val="both"/>
-        <w:rPr>
-          <w:rFonts w:asciiTheme="minorHAnsi" w:hAnsiTheme="minorHAnsi" w:cstheme="minorHAnsi"/>
-          <w:color w:val="000000"/>
-        </w:rPr>
-      </w:pPr>
-      <w:r>
-        <w:rPr>
-          <w:rFonts w:asciiTheme="minorHAnsi" w:hAnsiTheme="minorHAnsi" w:cstheme="minorHAnsi"/>
-          <w:color w:val="000000"/>
-        </w:rPr>
-        <w:t xml:space="preserve">Filling the missing values with zero </w:t>
-      </w:r>
-    </w:p>
-    <w:p>
-      <w:pPr>
-        <w:pStyle w:val="NormalWeb"/>
-        <w:numPr>
-          <w:ilvl w:val="0"/>
-          <w:numId w:val="15"/>
-        </w:numPr>
-        <w:spacing w:before="0" w:beforeAutospacing="0" w:after="0" w:afterAutospacing="0" w:line="360" w:lineRule="auto"/>
-        <w:jc w:val="both"/>
-        <w:rPr>
-          <w:rFonts w:asciiTheme="minorHAnsi" w:hAnsiTheme="minorHAnsi" w:cstheme="minorHAnsi"/>
-          <w:color w:val="000000"/>
-        </w:rPr>
-      </w:pPr>
-      <w:r>
-        <w:rPr>
-          <w:rFonts w:asciiTheme="minorHAnsi" w:hAnsiTheme="minorHAnsi" w:cstheme="minorHAnsi"/>
-          <w:color w:val="000000"/>
-        </w:rPr>
-        <w:t>Deleting rows with zero values for adults, children and babies in the same row</w:t>
-      </w:r>
-      <w:r>
-        <w:rPr>
-          <w:rFonts w:asciiTheme="minorHAnsi" w:hAnsiTheme="minorHAnsi" w:cstheme="minorHAnsi"/>
-          <w:color w:val="000000"/>
-        </w:rPr>
-        <w:t>, total of 180</w:t>
-      </w:r>
-    </w:p>
-    <w:p>
-      <w:pPr>
-        <w:pStyle w:val="NormalWeb"/>
-        <w:numPr>
-          <w:ilvl w:val="0"/>
-          <w:numId w:val="4"/>
-        </w:numPr>
-        <w:spacing w:before="0" w:beforeAutospacing="0" w:after="0" w:afterAutospacing="0" w:line="360" w:lineRule="auto"/>
-        <w:jc w:val="both"/>
-        <w:rPr>
-          <w:rFonts w:asciiTheme="minorHAnsi" w:hAnsiTheme="minorHAnsi" w:cstheme="minorHAnsi"/>
-          <w:color w:val="000000"/>
-        </w:rPr>
-      </w:pPr>
-      <w:r>
-        <w:rPr>
-          <w:rFonts w:asciiTheme="minorHAnsi" w:hAnsiTheme="minorHAnsi" w:cstheme="minorHAnsi"/>
-          <w:color w:val="000000"/>
-        </w:rPr>
-        <w:t xml:space="preserve">Identifying the target </w:t>
-      </w:r>
-      <w:r>
-        <w:rPr>
-          <w:rFonts w:asciiTheme="minorHAnsi" w:hAnsiTheme="minorHAnsi" w:cstheme="minorHAnsi"/>
-          <w:color w:val="000000"/>
-        </w:rPr>
-        <w:t>value ADR</w:t>
-      </w:r>
-      <w:r>
-        <w:rPr>
-          <w:rFonts w:asciiTheme="minorHAnsi" w:hAnsiTheme="minorHAnsi" w:cstheme="minorHAnsi"/>
-          <w:color w:val="000000"/>
-        </w:rPr>
-        <w:t>, vs is-cancelled</w:t>
-      </w:r>
+      <w:proofErr w:type="spellStart"/>
+      <w:r>
+        <w:rPr>
+          <w:rFonts w:asciiTheme="minorHAnsi" w:hAnsiTheme="minorHAnsi" w:cstheme="minorHAnsi"/>
+          <w:color w:val="000000"/>
+        </w:rPr>
+        <w:t>Descibe</w:t>
+      </w:r>
+      <w:proofErr w:type="spellEnd"/>
     </w:p>
     <w:p>
       <w:pPr>
@@ -2052,6 +1918,13 @@
           <w:color w:val="222222"/>
         </w:rPr>
       </w:pPr>
+      <w:r>
+        <w:rPr>
+          <w:rFonts w:asciiTheme="minorHAnsi" w:hAnsiTheme="minorHAnsi" w:cstheme="minorHAnsi"/>
+          <w:color w:val="222222"/>
+        </w:rPr>
+        <w:t xml:space="preserve">Handling missing values </w:t>
+      </w:r>
     </w:p>
     <w:p>
       <w:pPr>
@@ -2059,10 +1932,33 @@
         <w:shd w:val="clear" w:color="auto" w:fill="FFFFFF"/>
         <w:spacing w:before="0" w:beforeAutospacing="0" w:after="0" w:afterAutospacing="0" w:line="360" w:lineRule="auto"/>
         <w:rPr>
-          <w:rFonts w:asciiTheme="minorHAnsi" w:hAnsiTheme="minorHAnsi" w:cstheme="minorHAnsi"/>
-          <w:color w:val="222222"/>
-        </w:rPr>
-      </w:pPr>
+          <w:rFonts w:ascii="Helvetica" w:hAnsi="Helvetica"/>
+          <w:color w:val="000000"/>
+          <w:sz w:val="21"/>
+          <w:szCs w:val="21"/>
+          <w:shd w:val="clear" w:color="auto" w:fill="FFFFFF"/>
+        </w:rPr>
+      </w:pPr>
+      <w:r>
+        <w:rPr>
+          <w:rFonts w:ascii="Helvetica" w:hAnsi="Helvetica"/>
+          <w:color w:val="000000"/>
+          <w:sz w:val="21"/>
+          <w:szCs w:val="21"/>
+          <w:shd w:val="clear" w:color="auto" w:fill="FFFFFF"/>
+        </w:rPr>
+        <w:t>Numeric</w:t>
+      </w:r>
+      <w:r>
+        <w:rPr>
+          <w:rFonts w:ascii="Helvetica" w:hAnsi="Helvetica"/>
+          <w:color w:val="000000"/>
+          <w:sz w:val="21"/>
+          <w:szCs w:val="21"/>
+          <w:shd w:val="clear" w:color="auto" w:fill="FFFFFF"/>
+        </w:rPr>
+        <w:t xml:space="preserve"> with Mean and categorical with Mode.</w:t>
+      </w:r>
     </w:p>
     <w:p>
       <w:pPr>
@@ -2070,8 +1966,11 @@
         <w:shd w:val="clear" w:color="auto" w:fill="FFFFFF"/>
         <w:spacing w:before="0" w:beforeAutospacing="0" w:after="0" w:afterAutospacing="0" w:line="360" w:lineRule="auto"/>
         <w:rPr>
-          <w:rFonts w:asciiTheme="minorHAnsi" w:hAnsiTheme="minorHAnsi" w:cstheme="minorHAnsi"/>
-          <w:color w:val="222222"/>
+          <w:rFonts w:ascii="Helvetica" w:hAnsi="Helvetica"/>
+          <w:color w:val="000000"/>
+          <w:sz w:val="21"/>
+          <w:szCs w:val="21"/>
+          <w:shd w:val="clear" w:color="auto" w:fill="FFFFFF"/>
         </w:rPr>
       </w:pPr>
     </w:p>
@@ -2081,10 +1980,23 @@
         <w:shd w:val="clear" w:color="auto" w:fill="FFFFFF"/>
         <w:spacing w:before="0" w:beforeAutospacing="0" w:after="0" w:afterAutospacing="0" w:line="360" w:lineRule="auto"/>
         <w:rPr>
-          <w:rFonts w:asciiTheme="minorHAnsi" w:hAnsiTheme="minorHAnsi" w:cstheme="minorHAnsi"/>
-          <w:color w:val="222222"/>
-        </w:rPr>
-      </w:pPr>
+          <w:rFonts w:ascii="Helvetica" w:hAnsi="Helvetica"/>
+          <w:color w:val="000000"/>
+          <w:sz w:val="21"/>
+          <w:szCs w:val="21"/>
+          <w:shd w:val="clear" w:color="auto" w:fill="FFFFFF"/>
+        </w:rPr>
+      </w:pPr>
+      <w:r>
+        <w:rPr>
+          <w:rFonts w:ascii="Helvetica" w:hAnsi="Helvetica"/>
+          <w:color w:val="000000"/>
+          <w:sz w:val="21"/>
+          <w:szCs w:val="21"/>
+          <w:shd w:val="clear" w:color="auto" w:fill="FFFFFF"/>
+        </w:rPr>
+        <w:t xml:space="preserve">Mean is for numerical values (mean of each column </w:t>
+      </w:r>
     </w:p>
     <w:p>
       <w:pPr>
@@ -2096,6 +2008,91 @@
           <w:color w:val="222222"/>
         </w:rPr>
       </w:pPr>
+      <w:r>
+        <w:rPr>
+          <w:rFonts w:ascii="Helvetica" w:hAnsi="Helvetica"/>
+          <w:color w:val="000000"/>
+          <w:sz w:val="21"/>
+          <w:szCs w:val="21"/>
+          <w:shd w:val="clear" w:color="auto" w:fill="FFFFFF"/>
+        </w:rPr>
+        <w:t xml:space="preserve">Mode for categorical (cannot do average) </w:t>
+      </w:r>
+    </w:p>
+    <w:p>
+      <w:pPr>
+        <w:pStyle w:val="NormalWeb"/>
+        <w:spacing w:before="0" w:beforeAutospacing="0" w:after="0" w:afterAutospacing="0" w:line="360" w:lineRule="auto"/>
+        <w:rPr>
+          <w:rFonts w:asciiTheme="minorHAnsi" w:hAnsiTheme="minorHAnsi" w:cstheme="minorHAnsi"/>
+          <w:b/>
+          <w:bCs/>
+          <w:color w:val="000000"/>
+          <w:sz w:val="28"/>
+          <w:szCs w:val="28"/>
+        </w:rPr>
+      </w:pPr>
+      <w:r>
+        <w:rPr>
+          <w:rFonts w:asciiTheme="minorHAnsi" w:hAnsiTheme="minorHAnsi" w:cstheme="minorHAnsi"/>
+          <w:b/>
+          <w:bCs/>
+          <w:color w:val="000000"/>
+          <w:sz w:val="28"/>
+          <w:szCs w:val="28"/>
+        </w:rPr>
+        <w:lastRenderedPageBreak/>
+        <w:t xml:space="preserve">Data Visualisation </w:t>
+      </w:r>
+    </w:p>
+    <w:p>
+      <w:pPr>
+        <w:pStyle w:val="NormalWeb"/>
+        <w:spacing w:before="0" w:beforeAutospacing="0" w:after="0" w:afterAutospacing="0" w:line="360" w:lineRule="auto"/>
+        <w:rPr>
+          <w:rFonts w:asciiTheme="minorHAnsi" w:hAnsiTheme="minorHAnsi" w:cstheme="minorHAnsi"/>
+          <w:color w:val="000000"/>
+        </w:rPr>
+      </w:pPr>
+    </w:p>
+    <w:p>
+      <w:pPr>
+        <w:pStyle w:val="NormalWeb"/>
+        <w:spacing w:before="0" w:beforeAutospacing="0" w:after="0" w:afterAutospacing="0" w:line="360" w:lineRule="auto"/>
+        <w:ind w:firstLine="360"/>
+        <w:rPr>
+          <w:rFonts w:asciiTheme="minorHAnsi" w:hAnsiTheme="minorHAnsi" w:cstheme="minorHAnsi"/>
+          <w:color w:val="000000"/>
+        </w:rPr>
+      </w:pPr>
+      <w:r>
+        <w:rPr>
+          <w:rFonts w:asciiTheme="minorHAnsi" w:hAnsiTheme="minorHAnsi" w:cstheme="minorHAnsi"/>
+          <w:color w:val="000000"/>
+        </w:rPr>
+        <w:t>performed</w:t>
+      </w:r>
+      <w:r>
+        <w:rPr>
+          <w:rFonts w:asciiTheme="minorHAnsi" w:hAnsiTheme="minorHAnsi" w:cstheme="minorHAnsi"/>
+          <w:color w:val="000000"/>
+        </w:rPr>
+        <w:t xml:space="preserve"> several visualizations to review the data </w:t>
+      </w:r>
+      <w:r>
+        <w:rPr>
+          <w:rFonts w:asciiTheme="minorHAnsi" w:hAnsiTheme="minorHAnsi" w:cstheme="minorHAnsi"/>
+          <w:color w:val="000000"/>
+        </w:rPr>
+        <w:t>in order to</w:t>
+      </w:r>
+      <w:r>
+        <w:rPr>
+          <w:rFonts w:asciiTheme="minorHAnsi" w:hAnsiTheme="minorHAnsi" w:cstheme="minorHAnsi"/>
+          <w:color w:val="000000"/>
+        </w:rPr>
+        <w:t xml:space="preserve"> have better understanding of the dataset.</w:t>
+      </w:r>
     </w:p>
     <w:p>
       <w:pPr>
@@ -2129,6 +2126,53 @@
           <w:color w:val="222222"/>
         </w:rPr>
       </w:pPr>
+      <w:r>
+        <w:rPr>
+          <w:rFonts w:asciiTheme="minorHAnsi" w:hAnsiTheme="minorHAnsi" w:cstheme="minorHAnsi"/>
+          <w:color w:val="222222"/>
+        </w:rPr>
+        <w:t xml:space="preserve">We have no missing values now, 2 heatmaps to compare </w:t>
+      </w:r>
+    </w:p>
+    <w:p>
+      <w:pPr>
+        <w:pStyle w:val="NormalWeb"/>
+        <w:shd w:val="clear" w:color="auto" w:fill="FFFFFF"/>
+        <w:spacing w:before="0" w:beforeAutospacing="0" w:after="0" w:afterAutospacing="0" w:line="360" w:lineRule="auto"/>
+        <w:rPr>
+          <w:rFonts w:asciiTheme="minorHAnsi" w:hAnsiTheme="minorHAnsi" w:cstheme="minorHAnsi"/>
+          <w:color w:val="222222"/>
+        </w:rPr>
+      </w:pPr>
+    </w:p>
+    <w:p>
+      <w:pPr>
+        <w:pStyle w:val="NormalWeb"/>
+        <w:shd w:val="clear" w:color="auto" w:fill="FFFFFF"/>
+        <w:spacing w:before="0" w:beforeAutospacing="0" w:after="0" w:afterAutospacing="0" w:line="360" w:lineRule="auto"/>
+        <w:rPr>
+          <w:rFonts w:asciiTheme="minorHAnsi" w:hAnsiTheme="minorHAnsi" w:cstheme="minorHAnsi"/>
+          <w:color w:val="222222"/>
+        </w:rPr>
+      </w:pPr>
+      <w:r>
+        <w:rPr>
+          <w:rFonts w:asciiTheme="minorHAnsi" w:hAnsiTheme="minorHAnsi" w:cstheme="minorHAnsi"/>
+          <w:color w:val="222222"/>
+        </w:rPr>
+        <w:t xml:space="preserve">Describe – we display statistical values to identify outliers </w:t>
+      </w:r>
+    </w:p>
+    <w:p>
+      <w:pPr>
+        <w:pStyle w:val="NormalWeb"/>
+        <w:shd w:val="clear" w:color="auto" w:fill="FFFFFF"/>
+        <w:spacing w:before="0" w:beforeAutospacing="0" w:after="0" w:afterAutospacing="0" w:line="360" w:lineRule="auto"/>
+        <w:rPr>
+          <w:rFonts w:asciiTheme="minorHAnsi" w:hAnsiTheme="minorHAnsi" w:cstheme="minorHAnsi"/>
+          <w:color w:val="222222"/>
+        </w:rPr>
+      </w:pPr>
     </w:p>
     <w:p>
       <w:pPr>
@@ -2136,6 +2180,254 @@
         <w:spacing w:before="0" w:beforeAutospacing="0" w:after="0" w:afterAutospacing="0" w:line="360" w:lineRule="auto"/>
         <w:rPr>
           <w:rFonts w:asciiTheme="minorHAnsi" w:hAnsiTheme="minorHAnsi" w:cstheme="minorHAnsi"/>
+          <w:color w:val="000000"/>
+        </w:rPr>
+      </w:pPr>
+      <w:r>
+        <w:rPr>
+          <w:rFonts w:asciiTheme="minorHAnsi" w:hAnsiTheme="minorHAnsi" w:cstheme="minorHAnsi"/>
+          <w:color w:val="222222"/>
+        </w:rPr>
+        <w:t>Correlations</w:t>
+      </w:r>
+      <w:r>
+        <w:rPr>
+          <w:rFonts w:asciiTheme="minorHAnsi" w:hAnsiTheme="minorHAnsi" w:cstheme="minorHAnsi"/>
+          <w:color w:val="000000"/>
+        </w:rPr>
+        <w:t xml:space="preserve"> shows us relationships between variables and how they are correlated. </w:t>
+      </w:r>
+    </w:p>
+    <w:p>
+      <w:pPr>
+        <w:pStyle w:val="NormalWeb"/>
+        <w:shd w:val="clear" w:color="auto" w:fill="FFFFFF"/>
+        <w:spacing w:before="0" w:beforeAutospacing="0" w:after="0" w:afterAutospacing="0" w:line="360" w:lineRule="auto"/>
+        <w:rPr>
+          <w:rFonts w:asciiTheme="minorHAnsi" w:hAnsiTheme="minorHAnsi" w:cstheme="minorHAnsi"/>
+          <w:color w:val="222222"/>
+        </w:rPr>
+      </w:pPr>
+    </w:p>
+    <w:p>
+      <w:pPr>
+        <w:pStyle w:val="NormalWeb"/>
+        <w:shd w:val="clear" w:color="auto" w:fill="FFFFFF"/>
+        <w:spacing w:before="0" w:beforeAutospacing="0" w:after="0" w:afterAutospacing="0" w:line="360" w:lineRule="auto"/>
+        <w:rPr>
+          <w:rFonts w:asciiTheme="minorHAnsi" w:hAnsiTheme="minorHAnsi" w:cstheme="minorHAnsi"/>
+          <w:color w:val="222222"/>
+        </w:rPr>
+      </w:pPr>
+      <w:r>
+        <w:rPr>
+          <w:rFonts w:asciiTheme="minorHAnsi" w:hAnsiTheme="minorHAnsi" w:cstheme="minorHAnsi"/>
+          <w:color w:val="222222"/>
+        </w:rPr>
+        <w:t xml:space="preserve">this is library that helps to perform EDA more </w:t>
+      </w:r>
+      <w:proofErr w:type="spellStart"/>
+      <w:r>
+        <w:rPr>
+          <w:rFonts w:asciiTheme="minorHAnsi" w:hAnsiTheme="minorHAnsi" w:cstheme="minorHAnsi"/>
+          <w:color w:val="222222"/>
+        </w:rPr>
+        <w:t>effecttively</w:t>
+      </w:r>
+      <w:proofErr w:type="spellEnd"/>
+      <w:r>
+        <w:rPr>
+          <w:rFonts w:asciiTheme="minorHAnsi" w:hAnsiTheme="minorHAnsi" w:cstheme="minorHAnsi"/>
+          <w:color w:val="222222"/>
+        </w:rPr>
+        <w:t xml:space="preserve"> source: </w:t>
+      </w:r>
+    </w:p>
+    <w:p>
+      <w:pPr>
+        <w:pStyle w:val="NormalWeb"/>
+        <w:shd w:val="clear" w:color="auto" w:fill="FFFFFF"/>
+        <w:spacing w:before="0" w:beforeAutospacing="0" w:after="0" w:afterAutospacing="0" w:line="360" w:lineRule="auto"/>
+        <w:rPr>
+          <w:rFonts w:asciiTheme="minorHAnsi" w:hAnsiTheme="minorHAnsi" w:cstheme="minorHAnsi"/>
+          <w:color w:val="222222"/>
+        </w:rPr>
+      </w:pPr>
+      <w:r>
+        <w:rPr>
+          <w:rFonts w:asciiTheme="minorHAnsi" w:hAnsiTheme="minorHAnsi" w:cstheme="minorHAnsi"/>
+          <w:color w:val="222222"/>
+        </w:rPr>
+        <w:t xml:space="preserve">REF: </w:t>
+      </w:r>
+      <w:hyperlink r:id="rId8" w:history="1">
+        <w:r>
+          <w:rPr>
+            <w:rStyle w:val="Hyperlink"/>
+            <w:rFonts w:asciiTheme="minorHAnsi" w:hAnsiTheme="minorHAnsi" w:cstheme="minorHAnsi"/>
+          </w:rPr>
+          <w:t>https://pypi.org/project/fasteda/</w:t>
+        </w:r>
+      </w:hyperlink>
+    </w:p>
+    <w:p>
+      <w:pPr>
+        <w:pStyle w:val="NormalWeb"/>
+        <w:shd w:val="clear" w:color="auto" w:fill="FFFFFF"/>
+        <w:spacing w:before="0" w:beforeAutospacing="0" w:after="0" w:afterAutospacing="0" w:line="360" w:lineRule="auto"/>
+        <w:rPr>
+          <w:rFonts w:asciiTheme="minorHAnsi" w:hAnsiTheme="minorHAnsi" w:cstheme="minorHAnsi"/>
+          <w:color w:val="222222"/>
+        </w:rPr>
+      </w:pPr>
+    </w:p>
+    <w:p>
+      <w:pPr>
+        <w:pStyle w:val="NormalWeb"/>
+        <w:shd w:val="clear" w:color="auto" w:fill="FFFFFF"/>
+        <w:spacing w:before="0" w:beforeAutospacing="0" w:after="0" w:afterAutospacing="0" w:line="360" w:lineRule="auto"/>
+        <w:rPr>
+          <w:rFonts w:asciiTheme="minorHAnsi" w:hAnsiTheme="minorHAnsi" w:cstheme="minorHAnsi"/>
+          <w:color w:val="222222"/>
+        </w:rPr>
+      </w:pPr>
+      <w:r>
+        <w:rPr>
+          <w:rFonts w:asciiTheme="minorHAnsi" w:hAnsiTheme="minorHAnsi" w:cstheme="minorHAnsi"/>
+          <w:color w:val="222222"/>
+        </w:rPr>
+        <w:t xml:space="preserve">Checked outliers, that </w:t>
+      </w:r>
+      <w:r>
+        <w:rPr>
+          <w:rFonts w:asciiTheme="minorHAnsi" w:hAnsiTheme="minorHAnsi" w:cstheme="minorHAnsi"/>
+          <w:color w:val="222222"/>
+        </w:rPr>
+        <w:t>majority</w:t>
+      </w:r>
+      <w:r>
+        <w:rPr>
+          <w:rFonts w:asciiTheme="minorHAnsi" w:hAnsiTheme="minorHAnsi" w:cstheme="minorHAnsi"/>
+          <w:color w:val="222222"/>
+        </w:rPr>
+        <w:t xml:space="preserve"> employees are 30-40 </w:t>
+      </w:r>
+      <w:proofErr w:type="spellStart"/>
+      <w:r>
+        <w:rPr>
+          <w:rFonts w:asciiTheme="minorHAnsi" w:hAnsiTheme="minorHAnsi" w:cstheme="minorHAnsi"/>
+          <w:color w:val="222222"/>
+        </w:rPr>
+        <w:t>yo</w:t>
+      </w:r>
+      <w:proofErr w:type="spellEnd"/>
+      <w:r>
+        <w:rPr>
+          <w:rFonts w:asciiTheme="minorHAnsi" w:hAnsiTheme="minorHAnsi" w:cstheme="minorHAnsi"/>
+          <w:color w:val="222222"/>
+        </w:rPr>
+        <w:t xml:space="preserve"> </w:t>
+      </w:r>
+      <w:r>
+        <w:rPr>
+          <w:rFonts w:asciiTheme="minorHAnsi" w:hAnsiTheme="minorHAnsi" w:cstheme="minorHAnsi"/>
+          <w:color w:val="222222"/>
+        </w:rPr>
+        <w:t xml:space="preserve"> Mean age is 36 </w:t>
+      </w:r>
+    </w:p>
+    <w:p>
+      <w:pPr>
+        <w:pStyle w:val="NormalWeb"/>
+        <w:shd w:val="clear" w:color="auto" w:fill="FFFFFF"/>
+        <w:spacing w:before="0" w:beforeAutospacing="0" w:after="0" w:afterAutospacing="0" w:line="360" w:lineRule="auto"/>
+        <w:rPr>
+          <w:rFonts w:asciiTheme="minorHAnsi" w:hAnsiTheme="minorHAnsi" w:cstheme="minorHAnsi"/>
+          <w:color w:val="222222"/>
+        </w:rPr>
+      </w:pPr>
+    </w:p>
+    <w:p>
+      <w:pPr>
+        <w:pStyle w:val="NormalWeb"/>
+        <w:shd w:val="clear" w:color="auto" w:fill="FFFFFF"/>
+        <w:spacing w:before="0" w:beforeAutospacing="0" w:after="0" w:afterAutospacing="0" w:line="360" w:lineRule="auto"/>
+        <w:rPr>
+          <w:rFonts w:asciiTheme="minorHAnsi" w:hAnsiTheme="minorHAnsi" w:cstheme="minorHAnsi"/>
+          <w:color w:val="222222"/>
+        </w:rPr>
+      </w:pPr>
+      <w:r>
+        <w:rPr>
+          <w:noProof/>
+        </w:rPr>
+        <w:drawing>
+          <wp:inline distT="0" distB="0" distL="0" distR="0" wp14:anchorId="0EE5F743" wp14:editId="4F5B7912">
+            <wp:extent cx="6120130" cy="3008449"/>
+            <wp:effectExtent l="0" t="0" r="0" b="1905"/>
+            <wp:docPr id="1" name="Picture 1"/>
+            <wp:cNvGraphicFramePr>
+              <a:graphicFrameLocks xmlns:a="http://schemas.openxmlformats.org/drawingml/2006/main" noChangeAspect="1"/>
+            </wp:cNvGraphicFramePr>
+            <a:graphic xmlns:a="http://schemas.openxmlformats.org/drawingml/2006/main">
+              <a:graphicData uri="http://schemas.openxmlformats.org/drawingml/2006/picture">
+                <pic:pic xmlns:pic="http://schemas.openxmlformats.org/drawingml/2006/picture">
+                  <pic:nvPicPr>
+                    <pic:cNvPr id="0" name="Picture 1"/>
+                    <pic:cNvPicPr>
+                      <a:picLocks noChangeAspect="1" noChangeArrowheads="1"/>
+                    </pic:cNvPicPr>
+                  </pic:nvPicPr>
+                  <pic:blipFill>
+                    <a:blip r:embed="rId9">
+                      <a:extLst>
+                        <a:ext uri="{28A0092B-C50C-407E-A947-70E740481C1C}">
+                          <a14:useLocalDpi xmlns:a14="http://schemas.microsoft.com/office/drawing/2010/main" val="0"/>
+                        </a:ext>
+                      </a:extLst>
+                    </a:blip>
+                    <a:srcRect/>
+                    <a:stretch>
+                      <a:fillRect/>
+                    </a:stretch>
+                  </pic:blipFill>
+                  <pic:spPr bwMode="auto">
+                    <a:xfrm>
+                      <a:off x="0" y="0"/>
+                      <a:ext cx="6120130" cy="3008449"/>
+                    </a:xfrm>
+                    <a:prstGeom prst="rect">
+                      <a:avLst/>
+                    </a:prstGeom>
+                    <a:noFill/>
+                    <a:ln>
+                      <a:noFill/>
+                    </a:ln>
+                  </pic:spPr>
+                </pic:pic>
+              </a:graphicData>
+            </a:graphic>
+          </wp:inline>
+        </w:drawing>
+      </w:r>
+    </w:p>
+    <w:p>
+      <w:pPr>
+        <w:pStyle w:val="NormalWeb"/>
+        <w:shd w:val="clear" w:color="auto" w:fill="FFFFFF"/>
+        <w:spacing w:before="0" w:beforeAutospacing="0" w:after="0" w:afterAutospacing="0" w:line="360" w:lineRule="auto"/>
+        <w:rPr>
+          <w:rFonts w:asciiTheme="minorHAnsi" w:hAnsiTheme="minorHAnsi" w:cstheme="minorHAnsi"/>
+          <w:color w:val="222222"/>
+        </w:rPr>
+      </w:pPr>
+    </w:p>
+    <w:p>
+      <w:pPr>
+        <w:pStyle w:val="NormalWeb"/>
+        <w:spacing w:before="0" w:beforeAutospacing="0" w:after="0" w:afterAutospacing="0" w:line="360" w:lineRule="auto"/>
+        <w:rPr>
+          <w:rFonts w:asciiTheme="minorHAnsi" w:hAnsiTheme="minorHAnsi" w:cstheme="minorHAnsi"/>
           <w:b/>
           <w:bCs/>
           <w:color w:val="000000"/>
@@ -2143,7 +2435,11 @@
           <w:szCs w:val="28"/>
         </w:rPr>
       </w:pPr>
-      <w:r>
+    </w:p>
+    <w:p>
+      <w:pPr>
+        <w:pStyle w:val="NormalWeb"/>
+        <w:spacing w:before="0" w:beforeAutospacing="0" w:after="0" w:afterAutospacing="0" w:line="360" w:lineRule="auto"/>
         <w:rPr>
           <w:rFonts w:asciiTheme="minorHAnsi" w:hAnsiTheme="minorHAnsi" w:cstheme="minorHAnsi"/>
           <w:b/>
@@ -2152,9 +2448,12 @@
           <w:sz w:val="28"/>
           <w:szCs w:val="28"/>
         </w:rPr>
-        <w:t xml:space="preserve">Data </w:t>
-      </w:r>
-      <w:r>
+      </w:pPr>
+    </w:p>
+    <w:p>
+      <w:pPr>
+        <w:pStyle w:val="NormalWeb"/>
+        <w:spacing w:before="0" w:beforeAutospacing="0" w:after="0" w:afterAutospacing="0" w:line="360" w:lineRule="auto"/>
         <w:rPr>
           <w:rFonts w:asciiTheme="minorHAnsi" w:hAnsiTheme="minorHAnsi" w:cstheme="minorHAnsi"/>
           <w:b/>
@@ -2163,8 +2462,7 @@
           <w:sz w:val="28"/>
           <w:szCs w:val="28"/>
         </w:rPr>
-        <w:t xml:space="preserve">Visualisation </w:t>
-      </w:r>
+      </w:pPr>
     </w:p>
     <w:p>
       <w:pPr>
@@ -2172,7 +2470,11 @@
         <w:spacing w:before="0" w:beforeAutospacing="0" w:after="0" w:afterAutospacing="0" w:line="360" w:lineRule="auto"/>
         <w:rPr>
           <w:rFonts w:asciiTheme="minorHAnsi" w:hAnsiTheme="minorHAnsi" w:cstheme="minorHAnsi"/>
-          <w:color w:val="000000"/>
+          <w:b/>
+          <w:bCs/>
+          <w:color w:val="000000"/>
+          <w:sz w:val="28"/>
+          <w:szCs w:val="28"/>
         </w:rPr>
       </w:pPr>
     </w:p>
@@ -2180,75 +2482,15 @@
       <w:pPr>
         <w:pStyle w:val="NormalWeb"/>
         <w:spacing w:before="0" w:beforeAutospacing="0" w:after="0" w:afterAutospacing="0" w:line="360" w:lineRule="auto"/>
-        <w:ind w:firstLine="360"/>
-        <w:rPr>
-          <w:rFonts w:asciiTheme="minorHAnsi" w:hAnsiTheme="minorHAnsi" w:cstheme="minorHAnsi"/>
-          <w:color w:val="000000"/>
-        </w:rPr>
-      </w:pPr>
-      <w:r>
-        <w:rPr>
-          <w:rFonts w:asciiTheme="minorHAnsi" w:hAnsiTheme="minorHAnsi" w:cstheme="minorHAnsi"/>
-          <w:color w:val="000000"/>
-        </w:rPr>
-        <w:t xml:space="preserve">I </w:t>
-      </w:r>
-      <w:r>
-        <w:rPr>
-          <w:rFonts w:asciiTheme="minorHAnsi" w:hAnsiTheme="minorHAnsi" w:cstheme="minorHAnsi"/>
-          <w:color w:val="000000"/>
-        </w:rPr>
-        <w:t>performed</w:t>
-      </w:r>
-      <w:r>
-        <w:rPr>
-          <w:rFonts w:asciiTheme="minorHAnsi" w:hAnsiTheme="minorHAnsi" w:cstheme="minorHAnsi"/>
-          <w:color w:val="000000"/>
-        </w:rPr>
-        <w:t xml:space="preserve"> </w:t>
-      </w:r>
-      <w:r>
-        <w:rPr>
-          <w:rFonts w:asciiTheme="minorHAnsi" w:hAnsiTheme="minorHAnsi" w:cstheme="minorHAnsi"/>
-          <w:color w:val="000000"/>
-        </w:rPr>
-        <w:t>several</w:t>
-      </w:r>
-      <w:r>
-        <w:rPr>
-          <w:rFonts w:asciiTheme="minorHAnsi" w:hAnsiTheme="minorHAnsi" w:cstheme="minorHAnsi"/>
-          <w:color w:val="000000"/>
-        </w:rPr>
-        <w:t xml:space="preserve"> </w:t>
-      </w:r>
-      <w:r>
-        <w:rPr>
-          <w:rFonts w:asciiTheme="minorHAnsi" w:hAnsiTheme="minorHAnsi" w:cstheme="minorHAnsi"/>
-          <w:color w:val="000000"/>
-        </w:rPr>
-        <w:t>visualizations</w:t>
-      </w:r>
-      <w:r>
-        <w:rPr>
-          <w:rFonts w:asciiTheme="minorHAnsi" w:hAnsiTheme="minorHAnsi" w:cstheme="minorHAnsi"/>
-          <w:color w:val="000000"/>
-        </w:rPr>
-        <w:t xml:space="preserve"> to review the data </w:t>
-      </w:r>
-      <w:r>
-        <w:rPr>
-          <w:rFonts w:asciiTheme="minorHAnsi" w:hAnsiTheme="minorHAnsi" w:cstheme="minorHAnsi"/>
-          <w:color w:val="000000"/>
-        </w:rPr>
-        <w:t>in order to</w:t>
-      </w:r>
-      <w:r>
-        <w:rPr>
-          <w:rFonts w:asciiTheme="minorHAnsi" w:hAnsiTheme="minorHAnsi" w:cstheme="minorHAnsi"/>
-          <w:color w:val="000000"/>
-        </w:rPr>
-        <w:t xml:space="preserve"> have better understanding of the dataset.</w:t>
-      </w:r>
+        <w:rPr>
+          <w:rFonts w:asciiTheme="minorHAnsi" w:hAnsiTheme="minorHAnsi" w:cstheme="minorHAnsi"/>
+          <w:b/>
+          <w:bCs/>
+          <w:color w:val="000000"/>
+          <w:sz w:val="28"/>
+          <w:szCs w:val="28"/>
+        </w:rPr>
+      </w:pPr>
     </w:p>
     <w:p>
       <w:pPr>
@@ -2256,323 +2498,1217 @@
         <w:spacing w:before="0" w:beforeAutospacing="0" w:after="0" w:afterAutospacing="0" w:line="360" w:lineRule="auto"/>
         <w:rPr>
           <w:rFonts w:asciiTheme="minorHAnsi" w:hAnsiTheme="minorHAnsi" w:cstheme="minorHAnsi"/>
-          <w:color w:val="000000"/>
-        </w:rPr>
-      </w:pPr>
-    </w:p>
-    <w:p>
-      <w:pPr>
-        <w:pStyle w:val="NormalWeb"/>
-        <w:numPr>
-          <w:ilvl w:val="0"/>
-          <w:numId w:val="16"/>
-        </w:numPr>
-        <w:spacing w:before="0" w:beforeAutospacing="0" w:after="0" w:afterAutospacing="0" w:line="360" w:lineRule="auto"/>
-        <w:rPr>
-          <w:rFonts w:asciiTheme="minorHAnsi" w:hAnsiTheme="minorHAnsi" w:cstheme="minorHAnsi"/>
-          <w:color w:val="000000"/>
-        </w:rPr>
-      </w:pPr>
-      <w:r>
-        <w:rPr>
-          <w:rFonts w:asciiTheme="minorHAnsi" w:hAnsiTheme="minorHAnsi" w:cstheme="minorHAnsi"/>
-          <w:color w:val="000000"/>
-        </w:rPr>
-        <w:t>p</w:t>
-      </w:r>
-      <w:r>
-        <w:rPr>
-          <w:rFonts w:asciiTheme="minorHAnsi" w:hAnsiTheme="minorHAnsi" w:cstheme="minorHAnsi"/>
-          <w:color w:val="000000"/>
-        </w:rPr>
-        <w:t>air</w:t>
-      </w:r>
-      <w:r>
-        <w:rPr>
-          <w:rFonts w:asciiTheme="minorHAnsi" w:hAnsiTheme="minorHAnsi" w:cstheme="minorHAnsi"/>
-          <w:color w:val="000000"/>
-        </w:rPr>
-        <w:t xml:space="preserve"> </w:t>
-      </w:r>
-      <w:r>
-        <w:rPr>
-          <w:rFonts w:asciiTheme="minorHAnsi" w:hAnsiTheme="minorHAnsi" w:cstheme="minorHAnsi"/>
-          <w:color w:val="000000"/>
-        </w:rPr>
-        <w:t>plot of the first ten variables</w:t>
-      </w:r>
-      <w:r>
-        <w:rPr>
-          <w:rFonts w:asciiTheme="minorHAnsi" w:hAnsiTheme="minorHAnsi" w:cstheme="minorHAnsi"/>
-          <w:color w:val="000000"/>
-        </w:rPr>
-        <w:t xml:space="preserve"> that shows us the relationships between pairs of variables (ref. to </w:t>
-      </w:r>
-      <w:proofErr w:type="spellStart"/>
-      <w:r>
-        <w:rPr>
-          <w:rFonts w:asciiTheme="minorHAnsi" w:hAnsiTheme="minorHAnsi" w:cstheme="minorHAnsi"/>
-          <w:color w:val="000000"/>
-        </w:rPr>
-        <w:t>Jupyter</w:t>
-      </w:r>
-      <w:proofErr w:type="spellEnd"/>
-      <w:r>
-        <w:rPr>
-          <w:rFonts w:asciiTheme="minorHAnsi" w:hAnsiTheme="minorHAnsi" w:cstheme="minorHAnsi"/>
-          <w:color w:val="000000"/>
-        </w:rPr>
-        <w:t xml:space="preserve"> file, code block</w:t>
-      </w:r>
-      <w:proofErr w:type="gramStart"/>
-      <w:r>
-        <w:rPr>
-          <w:rFonts w:asciiTheme="minorHAnsi" w:hAnsiTheme="minorHAnsi" w:cstheme="minorHAnsi"/>
-          <w:color w:val="000000"/>
-        </w:rPr>
-        <w:t>:</w:t>
-      </w:r>
-      <w:r>
-        <w:rPr>
-          <w:rFonts w:asciiTheme="minorHAnsi" w:hAnsiTheme="minorHAnsi" w:cstheme="minorHAnsi"/>
-          <w:color w:val="000000"/>
-        </w:rPr>
-        <w:t xml:space="preserve"> </w:t>
-      </w:r>
-      <w:r>
-        <w:rPr>
-          <w:rFonts w:asciiTheme="minorHAnsi" w:hAnsiTheme="minorHAnsi" w:cstheme="minorHAnsi"/>
-          <w:color w:val="000000"/>
-        </w:rPr>
-        <w:t>)</w:t>
-      </w:r>
-      <w:proofErr w:type="gramEnd"/>
-      <w:r>
-        <w:rPr>
-          <w:rFonts w:asciiTheme="minorHAnsi" w:hAnsiTheme="minorHAnsi" w:cstheme="minorHAnsi"/>
-          <w:color w:val="000000"/>
-        </w:rPr>
-        <w:t xml:space="preserve"> </w:t>
-      </w:r>
+          <w:b/>
+          <w:bCs/>
+          <w:color w:val="000000"/>
+          <w:sz w:val="28"/>
+          <w:szCs w:val="28"/>
+        </w:rPr>
+      </w:pPr>
     </w:p>
     <w:p>
       <w:pPr>
         <w:pStyle w:val="NormalWeb"/>
         <w:spacing w:before="0" w:beforeAutospacing="0" w:after="0" w:afterAutospacing="0" w:line="360" w:lineRule="auto"/>
-        <w:ind w:left="720"/>
-        <w:rPr>
-          <w:rFonts w:asciiTheme="minorHAnsi" w:hAnsiTheme="minorHAnsi" w:cstheme="minorHAnsi"/>
-          <w:color w:val="000000"/>
+        <w:rPr>
+          <w:rFonts w:asciiTheme="minorHAnsi" w:hAnsiTheme="minorHAnsi" w:cstheme="minorHAnsi"/>
+          <w:b/>
+          <w:bCs/>
+          <w:color w:val="000000"/>
+          <w:sz w:val="28"/>
+          <w:szCs w:val="28"/>
         </w:rPr>
       </w:pPr>
     </w:p>
     <w:p>
       <w:pPr>
         <w:pStyle w:val="NormalWeb"/>
-        <w:numPr>
-          <w:ilvl w:val="0"/>
-          <w:numId w:val="16"/>
-        </w:numPr>
+        <w:spacing w:before="0" w:beforeAutospacing="0" w:after="0" w:afterAutospacing="0" w:line="360" w:lineRule="auto"/>
+        <w:rPr>
+          <w:rFonts w:asciiTheme="minorHAnsi" w:hAnsiTheme="minorHAnsi" w:cstheme="minorHAnsi"/>
+          <w:b/>
+          <w:bCs/>
+          <w:color w:val="000000"/>
+          <w:sz w:val="28"/>
+          <w:szCs w:val="28"/>
+        </w:rPr>
+      </w:pPr>
+      <w:r>
+        <w:rPr>
+          <w:rFonts w:asciiTheme="minorHAnsi" w:hAnsiTheme="minorHAnsi" w:cstheme="minorHAnsi"/>
+          <w:b/>
+          <w:bCs/>
+          <w:color w:val="000000"/>
+          <w:sz w:val="28"/>
+          <w:szCs w:val="28"/>
+        </w:rPr>
+        <w:t>I found the outlier on the distance from home, but did not drop it because based on our correlation results, I found it there’s no affect the data.</w:t>
+      </w:r>
+    </w:p>
+    <w:p>
+      <w:pPr>
+        <w:pStyle w:val="NormalWeb"/>
+        <w:spacing w:before="0" w:beforeAutospacing="0" w:after="0" w:afterAutospacing="0" w:line="360" w:lineRule="auto"/>
+        <w:rPr>
+          <w:rFonts w:asciiTheme="minorHAnsi" w:hAnsiTheme="minorHAnsi" w:cstheme="minorHAnsi"/>
+          <w:b/>
+          <w:bCs/>
+          <w:color w:val="000000"/>
+          <w:sz w:val="28"/>
+          <w:szCs w:val="28"/>
+        </w:rPr>
+      </w:pPr>
+      <w:r>
+        <w:rPr>
+          <w:rFonts w:asciiTheme="minorHAnsi" w:hAnsiTheme="minorHAnsi" w:cstheme="minorHAnsi"/>
+          <w:b/>
+          <w:bCs/>
+          <w:color w:val="000000"/>
+          <w:sz w:val="28"/>
+          <w:szCs w:val="28"/>
+        </w:rPr>
+        <w:t xml:space="preserve"> </w:t>
+      </w:r>
+    </w:p>
+    <w:p>
+      <w:pPr>
+        <w:pStyle w:val="NormalWeb"/>
+        <w:spacing w:before="0" w:beforeAutospacing="0" w:after="0" w:afterAutospacing="0" w:line="360" w:lineRule="auto"/>
+        <w:rPr>
+          <w:rFonts w:asciiTheme="minorHAnsi" w:hAnsiTheme="minorHAnsi" w:cstheme="minorHAnsi"/>
+          <w:b/>
+          <w:bCs/>
+          <w:color w:val="000000"/>
+          <w:sz w:val="28"/>
+          <w:szCs w:val="28"/>
+        </w:rPr>
+      </w:pPr>
+      <w:r>
+        <w:rPr>
+          <w:noProof/>
+        </w:rPr>
+        <w:drawing>
+          <wp:inline distT="0" distB="0" distL="0" distR="0" wp14:anchorId="2DE1F4A9" wp14:editId="46E8BD43">
+            <wp:extent cx="6120130" cy="3001218"/>
+            <wp:effectExtent l="0" t="0" r="0" b="8890"/>
+            <wp:docPr id="2" name="Picture 1"/>
+            <wp:cNvGraphicFramePr>
+              <a:graphicFrameLocks xmlns:a="http://schemas.openxmlformats.org/drawingml/2006/main" noChangeAspect="1"/>
+            </wp:cNvGraphicFramePr>
+            <a:graphic xmlns:a="http://schemas.openxmlformats.org/drawingml/2006/main">
+              <a:graphicData uri="http://schemas.openxmlformats.org/drawingml/2006/picture">
+                <pic:pic xmlns:pic="http://schemas.openxmlformats.org/drawingml/2006/picture">
+                  <pic:nvPicPr>
+                    <pic:cNvPr id="0" name="Picture 2"/>
+                    <pic:cNvPicPr>
+                      <a:picLocks noChangeAspect="1" noChangeArrowheads="1"/>
+                    </pic:cNvPicPr>
+                  </pic:nvPicPr>
+                  <pic:blipFill>
+                    <a:blip r:embed="rId10">
+                      <a:extLst>
+                        <a:ext uri="{28A0092B-C50C-407E-A947-70E740481C1C}">
+                          <a14:useLocalDpi xmlns:a14="http://schemas.microsoft.com/office/drawing/2010/main" val="0"/>
+                        </a:ext>
+                      </a:extLst>
+                    </a:blip>
+                    <a:srcRect/>
+                    <a:stretch>
+                      <a:fillRect/>
+                    </a:stretch>
+                  </pic:blipFill>
+                  <pic:spPr bwMode="auto">
+                    <a:xfrm>
+                      <a:off x="0" y="0"/>
+                      <a:ext cx="6120130" cy="3001218"/>
+                    </a:xfrm>
+                    <a:prstGeom prst="rect">
+                      <a:avLst/>
+                    </a:prstGeom>
+                    <a:noFill/>
+                    <a:ln>
+                      <a:noFill/>
+                    </a:ln>
+                  </pic:spPr>
+                </pic:pic>
+              </a:graphicData>
+            </a:graphic>
+          </wp:inline>
+        </w:drawing>
+      </w:r>
+    </w:p>
+    <w:p>
+      <w:pPr>
+        <w:pStyle w:val="NormalWeb"/>
+        <w:spacing w:before="0" w:beforeAutospacing="0" w:after="0" w:afterAutospacing="0" w:line="360" w:lineRule="auto"/>
+        <w:rPr>
+          <w:rFonts w:asciiTheme="minorHAnsi" w:hAnsiTheme="minorHAnsi" w:cstheme="minorHAnsi"/>
+          <w:b/>
+          <w:bCs/>
+          <w:color w:val="000000"/>
+          <w:sz w:val="28"/>
+          <w:szCs w:val="28"/>
+        </w:rPr>
+      </w:pPr>
+    </w:p>
+    <w:p>
+      <w:pPr>
+        <w:pStyle w:val="NormalWeb"/>
+        <w:spacing w:before="0" w:beforeAutospacing="0" w:after="0" w:afterAutospacing="0" w:line="360" w:lineRule="auto"/>
+        <w:rPr>
+          <w:rFonts w:asciiTheme="minorHAnsi" w:hAnsiTheme="minorHAnsi" w:cstheme="minorHAnsi"/>
+          <w:b/>
+          <w:bCs/>
+          <w:color w:val="000000"/>
+          <w:sz w:val="28"/>
+          <w:szCs w:val="28"/>
+        </w:rPr>
+      </w:pPr>
+      <w:r>
+        <w:rPr>
+          <w:rFonts w:asciiTheme="minorHAnsi" w:hAnsiTheme="minorHAnsi" w:cstheme="minorHAnsi"/>
+          <w:b/>
+          <w:bCs/>
+          <w:color w:val="000000"/>
+          <w:sz w:val="28"/>
+          <w:szCs w:val="28"/>
+        </w:rPr>
+        <w:t>There’re no outliers in the monthly income variable, the range of monthly income</w:t>
+      </w:r>
+      <w:r>
+        <w:rPr>
+          <w:rFonts w:asciiTheme="minorHAnsi" w:hAnsiTheme="minorHAnsi" w:cstheme="minorHAnsi"/>
+          <w:b/>
+          <w:bCs/>
+          <w:color w:val="000000"/>
+          <w:sz w:val="28"/>
+          <w:szCs w:val="28"/>
+        </w:rPr>
+        <w:t xml:space="preserve"> is following: </w:t>
+      </w:r>
+    </w:p>
+    <w:p>
+      <w:pPr>
         <w:shd w:val="clear" w:color="auto" w:fill="FFFFFF"/>
+        <w:tabs>
+          <w:tab w:val="left" w:pos="916"/>
+          <w:tab w:val="left" w:pos="1832"/>
+          <w:tab w:val="left" w:pos="2748"/>
+          <w:tab w:val="left" w:pos="3664"/>
+          <w:tab w:val="left" w:pos="4580"/>
+          <w:tab w:val="left" w:pos="5496"/>
+          <w:tab w:val="left" w:pos="6412"/>
+          <w:tab w:val="left" w:pos="7328"/>
+          <w:tab w:val="left" w:pos="8244"/>
+          <w:tab w:val="left" w:pos="9160"/>
+          <w:tab w:val="left" w:pos="10076"/>
+          <w:tab w:val="left" w:pos="10992"/>
+          <w:tab w:val="left" w:pos="11908"/>
+          <w:tab w:val="left" w:pos="12824"/>
+          <w:tab w:val="left" w:pos="13740"/>
+          <w:tab w:val="left" w:pos="14656"/>
+        </w:tabs>
+        <w:wordWrap w:val="0"/>
+        <w:spacing w:after="0" w:line="240" w:lineRule="auto"/>
+        <w:textAlignment w:val="baseline"/>
+        <w:rPr>
+          <w:rFonts w:ascii="Courier New" w:eastAsia="Times New Roman" w:hAnsi="Courier New" w:cs="Courier New"/>
+          <w:color w:val="000000"/>
+          <w:sz w:val="21"/>
+          <w:szCs w:val="21"/>
+          <w:lang w:eastAsia="en-IE"/>
+        </w:rPr>
+      </w:pPr>
+      <w:r>
+        <w:rPr>
+          <w:rFonts w:ascii="Courier New" w:eastAsia="Times New Roman" w:hAnsi="Courier New" w:cs="Courier New"/>
+          <w:color w:val="000000"/>
+          <w:sz w:val="21"/>
+          <w:szCs w:val="21"/>
+          <w:lang w:eastAsia="en-IE"/>
+        </w:rPr>
+        <w:t xml:space="preserve">MonthlyIncome              </w:t>
+      </w:r>
+      <w:r>
+        <w:rPr>
+          <w:rFonts w:ascii="Courier New" w:eastAsia="Times New Roman" w:hAnsi="Courier New" w:cs="Courier New"/>
+          <w:color w:val="000000"/>
+          <w:sz w:val="21"/>
+          <w:szCs w:val="21"/>
+          <w:lang w:eastAsia="en-IE"/>
+        </w:rPr>
+        <w:t xml:space="preserve">Mean </w:t>
+      </w:r>
+      <w:r>
+        <w:rPr>
+          <w:rFonts w:ascii="Courier New" w:eastAsia="Times New Roman" w:hAnsi="Courier New" w:cs="Courier New"/>
+          <w:color w:val="000000"/>
+          <w:sz w:val="21"/>
+          <w:szCs w:val="21"/>
+          <w:lang w:eastAsia="en-IE"/>
+        </w:rPr>
+        <w:t>6544.7</w:t>
+      </w:r>
+      <w:r>
+        <w:rPr>
+          <w:rFonts w:ascii="Courier New" w:eastAsia="Times New Roman" w:hAnsi="Courier New" w:cs="Courier New"/>
+          <w:color w:val="000000"/>
+          <w:sz w:val="21"/>
+          <w:szCs w:val="21"/>
+          <w:lang w:eastAsia="en-IE"/>
+        </w:rPr>
+        <w:t>2</w:t>
+      </w:r>
+      <w:r>
+        <w:rPr>
+          <w:rFonts w:ascii="Courier New" w:eastAsia="Times New Roman" w:hAnsi="Courier New" w:cs="Courier New"/>
+          <w:color w:val="000000"/>
+          <w:sz w:val="21"/>
+          <w:szCs w:val="21"/>
+          <w:lang w:eastAsia="en-IE"/>
+        </w:rPr>
+        <w:t xml:space="preserve">   </w:t>
+      </w:r>
+      <w:r>
+        <w:rPr>
+          <w:rFonts w:ascii="Courier New" w:eastAsia="Times New Roman" w:hAnsi="Courier New" w:cs="Courier New"/>
+          <w:color w:val="000000"/>
+          <w:sz w:val="21"/>
+          <w:szCs w:val="21"/>
+          <w:lang w:eastAsia="en-IE"/>
+        </w:rPr>
+        <w:t xml:space="preserve">Median </w:t>
+      </w:r>
+      <w:r>
+        <w:rPr>
+          <w:rFonts w:ascii="Courier New" w:eastAsia="Times New Roman" w:hAnsi="Courier New" w:cs="Courier New"/>
+          <w:color w:val="000000"/>
+          <w:sz w:val="21"/>
+          <w:szCs w:val="21"/>
+          <w:lang w:eastAsia="en-IE"/>
+        </w:rPr>
+        <w:t xml:space="preserve">5495.90  </w:t>
+      </w:r>
+      <w:r>
+        <w:rPr>
+          <w:rFonts w:ascii="Courier New" w:eastAsia="Times New Roman" w:hAnsi="Courier New" w:cs="Courier New"/>
+          <w:color w:val="000000"/>
+          <w:sz w:val="21"/>
+          <w:szCs w:val="21"/>
+          <w:lang w:eastAsia="en-IE"/>
+        </w:rPr>
+        <w:t>Mode</w:t>
+      </w:r>
+      <w:r>
+        <w:rPr>
+          <w:rFonts w:ascii="Courier New" w:eastAsia="Times New Roman" w:hAnsi="Courier New" w:cs="Courier New"/>
+          <w:color w:val="000000"/>
+          <w:sz w:val="21"/>
+          <w:szCs w:val="21"/>
+          <w:lang w:eastAsia="en-IE"/>
+        </w:rPr>
+        <w:t xml:space="preserve"> 6544.7</w:t>
+      </w:r>
+      <w:r>
+        <w:rPr>
+          <w:rFonts w:ascii="Courier New" w:eastAsia="Times New Roman" w:hAnsi="Courier New" w:cs="Courier New"/>
+          <w:color w:val="000000"/>
+          <w:sz w:val="21"/>
+          <w:szCs w:val="21"/>
+          <w:lang w:eastAsia="en-IE"/>
+        </w:rPr>
+        <w:t>2</w:t>
+      </w:r>
+    </w:p>
+    <w:p>
+      <w:pPr>
+        <w:pStyle w:val="NormalWeb"/>
         <w:spacing w:before="0" w:beforeAutospacing="0" w:after="0" w:afterAutospacing="0" w:line="360" w:lineRule="auto"/>
         <w:rPr>
           <w:rFonts w:asciiTheme="minorHAnsi" w:hAnsiTheme="minorHAnsi" w:cstheme="minorHAnsi"/>
-          <w:color w:val="222222"/>
-        </w:rPr>
-      </w:pPr>
-      <w:r>
-        <w:rPr>
-          <w:rFonts w:asciiTheme="minorHAnsi" w:hAnsiTheme="minorHAnsi" w:cstheme="minorHAnsi"/>
-          <w:color w:val="000000"/>
-        </w:rPr>
-        <w:t>l</w:t>
-      </w:r>
-      <w:r>
-        <w:rPr>
-          <w:rFonts w:asciiTheme="minorHAnsi" w:hAnsiTheme="minorHAnsi" w:cstheme="minorHAnsi"/>
-          <w:color w:val="000000"/>
-        </w:rPr>
-        <w:t>ine plot shows lead time for all bookings</w:t>
-      </w:r>
-      <w:r>
-        <w:rPr>
-          <w:rFonts w:asciiTheme="minorHAnsi" w:hAnsiTheme="minorHAnsi" w:cstheme="minorHAnsi"/>
-          <w:color w:val="000000"/>
-        </w:rPr>
-        <w:t xml:space="preserve"> and there’re some outliers booking as </w:t>
-      </w:r>
-      <w:r>
-        <w:rPr>
-          <w:rFonts w:asciiTheme="minorHAnsi" w:hAnsiTheme="minorHAnsi" w:cstheme="minorHAnsi"/>
-          <w:color w:val="000000"/>
-        </w:rPr>
-        <w:t>far as 2 years</w:t>
-      </w:r>
-      <w:r>
-        <w:rPr>
-          <w:rFonts w:asciiTheme="minorHAnsi" w:hAnsiTheme="minorHAnsi" w:cstheme="minorHAnsi"/>
-          <w:color w:val="000000"/>
-        </w:rPr>
-        <w:t xml:space="preserve"> in </w:t>
-      </w:r>
-      <w:r>
-        <w:rPr>
-          <w:rFonts w:asciiTheme="minorHAnsi" w:hAnsiTheme="minorHAnsi" w:cstheme="minorHAnsi"/>
-          <w:color w:val="000000"/>
-        </w:rPr>
-        <w:t>advance</w:t>
-      </w:r>
+          <w:b/>
+          <w:bCs/>
+          <w:color w:val="000000"/>
+          <w:sz w:val="28"/>
+          <w:szCs w:val="28"/>
+        </w:rPr>
+      </w:pPr>
     </w:p>
     <w:p>
       <w:pPr>
         <w:pStyle w:val="NormalWeb"/>
-        <w:spacing w:before="0" w:beforeAutospacing="0" w:after="0" w:afterAutospacing="0"/>
-        <w:rPr>
-          <w:rFonts w:asciiTheme="minorHAnsi" w:hAnsiTheme="minorHAnsi" w:cstheme="minorHAnsi"/>
-          <w:color w:val="000000"/>
+        <w:spacing w:before="0" w:beforeAutospacing="0" w:after="0" w:afterAutospacing="0" w:line="360" w:lineRule="auto"/>
+        <w:rPr>
+          <w:rFonts w:asciiTheme="minorHAnsi" w:hAnsiTheme="minorHAnsi" w:cstheme="minorHAnsi"/>
+          <w:b/>
+          <w:bCs/>
+          <w:color w:val="000000"/>
+          <w:sz w:val="28"/>
+          <w:szCs w:val="28"/>
         </w:rPr>
       </w:pPr>
     </w:p>
     <w:p>
       <w:pPr>
         <w:pStyle w:val="NormalWeb"/>
-        <w:spacing w:before="0" w:beforeAutospacing="0" w:after="0" w:afterAutospacing="0"/>
-        <w:rPr>
-          <w:rFonts w:asciiTheme="minorHAnsi" w:hAnsiTheme="minorHAnsi" w:cstheme="minorHAnsi"/>
-          <w:color w:val="000000"/>
+        <w:spacing w:before="0" w:beforeAutospacing="0" w:after="0" w:afterAutospacing="0" w:line="360" w:lineRule="auto"/>
+        <w:rPr>
+          <w:rFonts w:asciiTheme="minorHAnsi" w:hAnsiTheme="minorHAnsi" w:cstheme="minorHAnsi"/>
+          <w:b/>
+          <w:bCs/>
+          <w:color w:val="000000"/>
+          <w:sz w:val="28"/>
+          <w:szCs w:val="28"/>
         </w:rPr>
       </w:pPr>
     </w:p>
     <w:p>
       <w:pPr>
         <w:pStyle w:val="NormalWeb"/>
-        <w:spacing w:before="0" w:beforeAutospacing="0" w:after="0" w:afterAutospacing="0"/>
-        <w:rPr>
-          <w:rFonts w:asciiTheme="minorHAnsi" w:hAnsiTheme="minorHAnsi" w:cstheme="minorHAnsi"/>
-          <w:color w:val="000000"/>
-        </w:rPr>
-      </w:pPr>
+        <w:spacing w:before="0" w:beforeAutospacing="0" w:after="0" w:afterAutospacing="0" w:line="360" w:lineRule="auto"/>
+        <w:rPr>
+          <w:rFonts w:asciiTheme="minorHAnsi" w:hAnsiTheme="minorHAnsi" w:cstheme="minorHAnsi"/>
+          <w:b/>
+          <w:bCs/>
+          <w:color w:val="000000"/>
+          <w:sz w:val="28"/>
+          <w:szCs w:val="28"/>
+        </w:rPr>
+      </w:pPr>
+      <w:r>
+        <w:rPr>
+          <w:noProof/>
+        </w:rPr>
+        <w:lastRenderedPageBreak/>
+        <w:drawing>
+          <wp:inline distT="0" distB="0" distL="0" distR="0" wp14:anchorId="161D0B33" wp14:editId="0BA5B427">
+            <wp:extent cx="6120130" cy="3008449"/>
+            <wp:effectExtent l="0" t="0" r="0" b="1905"/>
+            <wp:docPr id="3" name="Picture 2"/>
+            <wp:cNvGraphicFramePr>
+              <a:graphicFrameLocks xmlns:a="http://schemas.openxmlformats.org/drawingml/2006/main" noChangeAspect="1"/>
+            </wp:cNvGraphicFramePr>
+            <a:graphic xmlns:a="http://schemas.openxmlformats.org/drawingml/2006/main">
+              <a:graphicData uri="http://schemas.openxmlformats.org/drawingml/2006/picture">
+                <pic:pic xmlns:pic="http://schemas.openxmlformats.org/drawingml/2006/picture">
+                  <pic:nvPicPr>
+                    <pic:cNvPr id="0" name="Picture 3"/>
+                    <pic:cNvPicPr>
+                      <a:picLocks noChangeAspect="1" noChangeArrowheads="1"/>
+                    </pic:cNvPicPr>
+                  </pic:nvPicPr>
+                  <pic:blipFill>
+                    <a:blip r:embed="rId11">
+                      <a:extLst>
+                        <a:ext uri="{28A0092B-C50C-407E-A947-70E740481C1C}">
+                          <a14:useLocalDpi xmlns:a14="http://schemas.microsoft.com/office/drawing/2010/main" val="0"/>
+                        </a:ext>
+                      </a:extLst>
+                    </a:blip>
+                    <a:srcRect/>
+                    <a:stretch>
+                      <a:fillRect/>
+                    </a:stretch>
+                  </pic:blipFill>
+                  <pic:spPr bwMode="auto">
+                    <a:xfrm>
+                      <a:off x="0" y="0"/>
+                      <a:ext cx="6120130" cy="3008449"/>
+                    </a:xfrm>
+                    <a:prstGeom prst="rect">
+                      <a:avLst/>
+                    </a:prstGeom>
+                    <a:noFill/>
+                    <a:ln>
+                      <a:noFill/>
+                    </a:ln>
+                  </pic:spPr>
+                </pic:pic>
+              </a:graphicData>
+            </a:graphic>
+          </wp:inline>
+        </w:drawing>
+      </w:r>
     </w:p>
     <w:p>
       <w:pPr>
         <w:pStyle w:val="NormalWeb"/>
-        <w:spacing w:before="0" w:beforeAutospacing="0" w:after="0" w:afterAutospacing="0"/>
-        <w:rPr>
-          <w:rFonts w:asciiTheme="minorHAnsi" w:hAnsiTheme="minorHAnsi" w:cstheme="minorHAnsi"/>
-          <w:color w:val="000000"/>
+        <w:spacing w:before="0" w:beforeAutospacing="0" w:after="0" w:afterAutospacing="0" w:line="360" w:lineRule="auto"/>
+        <w:rPr>
+          <w:rFonts w:asciiTheme="minorHAnsi" w:hAnsiTheme="minorHAnsi" w:cstheme="minorHAnsi"/>
+          <w:b/>
+          <w:bCs/>
+          <w:color w:val="000000"/>
+          <w:sz w:val="28"/>
+          <w:szCs w:val="28"/>
         </w:rPr>
       </w:pPr>
     </w:p>
     <w:p>
       <w:pPr>
         <w:pStyle w:val="NormalWeb"/>
-        <w:spacing w:before="0" w:beforeAutospacing="0" w:after="0" w:afterAutospacing="0"/>
-        <w:rPr>
-          <w:rFonts w:asciiTheme="minorHAnsi" w:hAnsiTheme="minorHAnsi" w:cstheme="minorHAnsi"/>
-          <w:color w:val="000000"/>
-        </w:rPr>
-      </w:pPr>
-    </w:p>
-    <w:p>
-      <w:pPr>
-        <w:pStyle w:val="NormalWeb"/>
-        <w:numPr>
-          <w:ilvl w:val="0"/>
-          <w:numId w:val="16"/>
-        </w:numPr>
         <w:spacing w:before="0" w:beforeAutospacing="0" w:after="0" w:afterAutospacing="0" w:line="360" w:lineRule="auto"/>
-        <w:ind w:left="714" w:hanging="357"/>
-        <w:rPr>
-          <w:rFonts w:asciiTheme="minorHAnsi" w:hAnsiTheme="minorHAnsi" w:cstheme="minorHAnsi"/>
-          <w:color w:val="000000"/>
-        </w:rPr>
-      </w:pPr>
-      <w:r>
-        <w:rPr>
-          <w:rFonts w:asciiTheme="minorHAnsi" w:hAnsiTheme="minorHAnsi" w:cstheme="minorHAnsi"/>
-          <w:color w:val="000000"/>
-        </w:rPr>
-        <w:t>Heatmap</w:t>
-      </w:r>
-      <w:r>
-        <w:rPr>
-          <w:rFonts w:asciiTheme="minorHAnsi" w:hAnsiTheme="minorHAnsi" w:cstheme="minorHAnsi"/>
-          <w:color w:val="000000"/>
-        </w:rPr>
-        <w:t xml:space="preserve"> of correlations shows us relationships between variables and how they are correlated. </w:t>
-      </w:r>
-    </w:p>
-    <w:p>
-      <w:pPr>
-        <w:pStyle w:val="NormalWeb"/>
-        <w:spacing w:before="0" w:beforeAutospacing="0" w:after="0" w:afterAutospacing="0"/>
+        <w:ind w:left="714"/>
         <w:rPr>
           <w:rFonts w:cstheme="minorHAnsi"/>
           <w:color w:val="000000"/>
           <w:highlight w:val="yellow"/>
         </w:rPr>
       </w:pPr>
+      <w:r>
+        <w:rPr>
+          <w:rFonts w:asciiTheme="minorHAnsi" w:hAnsiTheme="minorHAnsi" w:cstheme="minorHAnsi"/>
+          <w:color w:val="000000"/>
+        </w:rPr>
+        <w:t xml:space="preserve"> </w:t>
+      </w:r>
     </w:p>
     <w:p/>
     <w:p/>
     <w:p/>
     <w:p/>
     <w:p/>
+    <w:p>
+      <w:r>
+        <w:t xml:space="preserve">Encoding, </w:t>
+      </w:r>
+      <w:r>
+        <w:t>Scaling, Feature</w:t>
+      </w:r>
+      <w:r>
+        <w:t xml:space="preserve"> Engineering </w:t>
+      </w:r>
+    </w:p>
+    <w:p/>
+    <w:p/>
+    <w:p>
+      <w:r>
+        <w:t>PCA/ KNN</w:t>
+      </w:r>
+    </w:p>
+    <w:p>
+      <w:r>
+        <w:t xml:space="preserve">We use </w:t>
+      </w:r>
+      <w:proofErr w:type="spellStart"/>
+      <w:r>
+        <w:t>StandardScaler</w:t>
+      </w:r>
+      <w:proofErr w:type="spellEnd"/>
+      <w:r>
+        <w:t xml:space="preserve"> to encode categorical values into numerical </w:t>
+      </w:r>
+    </w:p>
+    <w:p/>
+    <w:p>
+      <w:r>
+        <w:t xml:space="preserve">Results </w:t>
+      </w:r>
+    </w:p>
+    <w:p/>
+    <w:p/>
+    <w:p>
+      <w:r>
+        <w:t>LDA/ KNN</w:t>
+      </w:r>
+    </w:p>
+    <w:p>
+      <w:r>
+        <w:drawing>
+          <wp:inline distT="0" distB="0" distL="0" distR="0" wp14:anchorId="39F2FCDE" wp14:editId="39DBA851">
+            <wp:extent cx="1895740" cy="552527"/>
+            <wp:effectExtent l="0" t="0" r="9525" b="0"/>
+            <wp:docPr id="444923307" name="Picture 1"/>
+            <wp:cNvGraphicFramePr>
+              <a:graphicFrameLocks xmlns:a="http://schemas.openxmlformats.org/drawingml/2006/main" noChangeAspect="1"/>
+            </wp:cNvGraphicFramePr>
+            <a:graphic xmlns:a="http://schemas.openxmlformats.org/drawingml/2006/main">
+              <a:graphicData uri="http://schemas.openxmlformats.org/drawingml/2006/picture">
+                <pic:pic xmlns:pic="http://schemas.openxmlformats.org/drawingml/2006/picture">
+                  <pic:nvPicPr>
+                    <pic:cNvPr id="444923307" name=""/>
+                    <pic:cNvPicPr/>
+                  </pic:nvPicPr>
+                  <pic:blipFill>
+                    <a:blip r:embed="rId12"/>
+                    <a:stretch>
+                      <a:fillRect/>
+                    </a:stretch>
+                  </pic:blipFill>
+                  <pic:spPr>
+                    <a:xfrm>
+                      <a:off x="0" y="0"/>
+                      <a:ext cx="1895740" cy="552527"/>
+                    </a:xfrm>
+                    <a:prstGeom prst="rect">
+                      <a:avLst/>
+                    </a:prstGeom>
+                  </pic:spPr>
+                </pic:pic>
+              </a:graphicData>
+            </a:graphic>
+          </wp:inline>
+        </w:drawing>
+      </w:r>
+    </w:p>
+    <w:p>
+      <w:r>
+        <w:t>We reduced the noise …….</w:t>
+      </w:r>
+    </w:p>
+    <w:p/>
+    <w:p/>
+    <w:p>
+      <w:r>
+        <w:t>LDA/ Random Forest</w:t>
+      </w:r>
+    </w:p>
+    <w:p>
+      <w:r>
+        <w:drawing>
+          <wp:inline distT="0" distB="0" distL="0" distR="0" wp14:anchorId="17A6EA0E" wp14:editId="796DD17B">
+            <wp:extent cx="2800741" cy="943107"/>
+            <wp:effectExtent l="0" t="0" r="0" b="9525"/>
+            <wp:docPr id="2031835924" name="Picture 1"/>
+            <wp:cNvGraphicFramePr>
+              <a:graphicFrameLocks xmlns:a="http://schemas.openxmlformats.org/drawingml/2006/main" noChangeAspect="1"/>
+            </wp:cNvGraphicFramePr>
+            <a:graphic xmlns:a="http://schemas.openxmlformats.org/drawingml/2006/main">
+              <a:graphicData uri="http://schemas.openxmlformats.org/drawingml/2006/picture">
+                <pic:pic xmlns:pic="http://schemas.openxmlformats.org/drawingml/2006/picture">
+                  <pic:nvPicPr>
+                    <pic:cNvPr id="2031835924" name=""/>
+                    <pic:cNvPicPr/>
+                  </pic:nvPicPr>
+                  <pic:blipFill>
+                    <a:blip r:embed="rId13"/>
+                    <a:stretch>
+                      <a:fillRect/>
+                    </a:stretch>
+                  </pic:blipFill>
+                  <pic:spPr>
+                    <a:xfrm>
+                      <a:off x="0" y="0"/>
+                      <a:ext cx="2800741" cy="943107"/>
+                    </a:xfrm>
+                    <a:prstGeom prst="rect">
+                      <a:avLst/>
+                    </a:prstGeom>
+                  </pic:spPr>
+                </pic:pic>
+              </a:graphicData>
+            </a:graphic>
+          </wp:inline>
+        </w:drawing>
+      </w:r>
+    </w:p>
+    <w:p/>
+    <w:p>
+      <w:r>
+        <w:t xml:space="preserve">Why is PCA is working better with KNN and LDA with </w:t>
+      </w:r>
+      <w:proofErr w:type="spellStart"/>
+      <w:r>
+        <w:t>RandomForest</w:t>
+      </w:r>
+      <w:proofErr w:type="spellEnd"/>
+      <w:r>
+        <w:t xml:space="preserve"> …</w:t>
+      </w:r>
+    </w:p>
+    <w:p/>
+    <w:p>
+      <w:r>
+        <w:t>KNN works on the probabilities</w:t>
+      </w:r>
+    </w:p>
+    <w:p/>
+    <w:p>
+      <w:r>
+        <w:t xml:space="preserve">Hypothesis Testing </w:t>
+      </w:r>
+    </w:p>
+    <w:p/>
+    <w:p>
+      <w:r>
+        <w:t>We use 2 variables to identify how the monthly income affects the attrition and ,..</w:t>
+      </w:r>
+    </w:p>
+    <w:p/>
+    <w:p>
+      <w:r>
+        <w:rPr>
+          <w:noProof/>
+        </w:rPr>
+        <w:drawing>
+          <wp:inline distT="0" distB="0" distL="0" distR="0" wp14:anchorId="00EC454C" wp14:editId="3013E07B">
+            <wp:extent cx="5276850" cy="4257675"/>
+            <wp:effectExtent l="0" t="0" r="0" b="9525"/>
+            <wp:docPr id="1781292039" name="Picture 1781292039"/>
+            <wp:cNvGraphicFramePr>
+              <a:graphicFrameLocks xmlns:a="http://schemas.openxmlformats.org/drawingml/2006/main" noChangeAspect="1"/>
+            </wp:cNvGraphicFramePr>
+            <a:graphic xmlns:a="http://schemas.openxmlformats.org/drawingml/2006/main">
+              <a:graphicData uri="http://schemas.openxmlformats.org/drawingml/2006/picture">
+                <pic:pic xmlns:pic="http://schemas.openxmlformats.org/drawingml/2006/picture">
+                  <pic:nvPicPr>
+                    <pic:cNvPr id="0" name="Picture 1"/>
+                    <pic:cNvPicPr>
+                      <a:picLocks noChangeAspect="1" noChangeArrowheads="1"/>
+                    </pic:cNvPicPr>
+                  </pic:nvPicPr>
+                  <pic:blipFill>
+                    <a:blip r:embed="rId14">
+                      <a:extLst>
+                        <a:ext uri="{28A0092B-C50C-407E-A947-70E740481C1C}">
+                          <a14:useLocalDpi xmlns:a14="http://schemas.microsoft.com/office/drawing/2010/main" val="0"/>
+                        </a:ext>
+                      </a:extLst>
+                    </a:blip>
+                    <a:srcRect/>
+                    <a:stretch>
+                      <a:fillRect/>
+                    </a:stretch>
+                  </pic:blipFill>
+                  <pic:spPr bwMode="auto">
+                    <a:xfrm>
+                      <a:off x="0" y="0"/>
+                      <a:ext cx="5276850" cy="4257675"/>
+                    </a:xfrm>
+                    <a:prstGeom prst="rect">
+                      <a:avLst/>
+                    </a:prstGeom>
+                    <a:noFill/>
+                    <a:ln>
+                      <a:noFill/>
+                    </a:ln>
+                  </pic:spPr>
+                </pic:pic>
+              </a:graphicData>
+            </a:graphic>
+          </wp:inline>
+        </w:drawing>
+      </w:r>
+    </w:p>
+    <w:p/>
+    <w:p/>
+    <w:p>
+      <w:proofErr w:type="spellStart"/>
+      <w:r>
+        <w:lastRenderedPageBreak/>
+        <w:t>Annova</w:t>
+      </w:r>
+      <w:proofErr w:type="spellEnd"/>
+      <w:r>
+        <w:t xml:space="preserve"> </w:t>
+      </w:r>
+    </w:p>
+    <w:p/>
+    <w:p>
+      <w:r>
+        <w:drawing>
+          <wp:inline distT="0" distB="0" distL="0" distR="0" wp14:anchorId="2E27976B" wp14:editId="3FE8B7B7">
+            <wp:extent cx="3839111" cy="857370"/>
+            <wp:effectExtent l="0" t="0" r="0" b="0"/>
+            <wp:docPr id="648384582" name="Picture 1"/>
+            <wp:cNvGraphicFramePr>
+              <a:graphicFrameLocks xmlns:a="http://schemas.openxmlformats.org/drawingml/2006/main" noChangeAspect="1"/>
+            </wp:cNvGraphicFramePr>
+            <a:graphic xmlns:a="http://schemas.openxmlformats.org/drawingml/2006/main">
+              <a:graphicData uri="http://schemas.openxmlformats.org/drawingml/2006/picture">
+                <pic:pic xmlns:pic="http://schemas.openxmlformats.org/drawingml/2006/picture">
+                  <pic:nvPicPr>
+                    <pic:cNvPr id="648384582" name=""/>
+                    <pic:cNvPicPr/>
+                  </pic:nvPicPr>
+                  <pic:blipFill>
+                    <a:blip r:embed="rId15"/>
+                    <a:stretch>
+                      <a:fillRect/>
+                    </a:stretch>
+                  </pic:blipFill>
+                  <pic:spPr>
+                    <a:xfrm>
+                      <a:off x="0" y="0"/>
+                      <a:ext cx="3839111" cy="857370"/>
+                    </a:xfrm>
+                    <a:prstGeom prst="rect">
+                      <a:avLst/>
+                    </a:prstGeom>
+                  </pic:spPr>
+                </pic:pic>
+              </a:graphicData>
+            </a:graphic>
+          </wp:inline>
+        </w:drawing>
+      </w:r>
+    </w:p>
+    <w:p>
+      <w:r>
+        <w:t xml:space="preserve"> </w:t>
+      </w:r>
+    </w:p>
+    <w:p>
+      <w:pPr>
+        <w:rPr>
+          <w:rFonts w:ascii="Helvetica" w:hAnsi="Helvetica"/>
+          <w:color w:val="000000"/>
+          <w:sz w:val="21"/>
+          <w:szCs w:val="21"/>
+          <w:shd w:val="clear" w:color="auto" w:fill="FFFFFF"/>
+        </w:rPr>
+      </w:pPr>
+      <w:r>
+        <w:rPr>
+          <w:rFonts w:ascii="Helvetica" w:hAnsi="Helvetica"/>
+          <w:color w:val="000000"/>
+          <w:sz w:val="21"/>
+          <w:szCs w:val="21"/>
+          <w:shd w:val="clear" w:color="auto" w:fill="FFFFFF"/>
+        </w:rPr>
+        <w:t>The p-value for 'Attrition' is very low (5.509265e-07), suggesting that there is a significant effect of 'Attrition' on 'MonthlyIncome.'</w:t>
+      </w:r>
+    </w:p>
+    <w:p>
+      <w:pPr>
+        <w:rPr>
+          <w:rFonts w:ascii="Helvetica" w:hAnsi="Helvetica"/>
+          <w:color w:val="000000"/>
+          <w:sz w:val="21"/>
+          <w:szCs w:val="21"/>
+          <w:shd w:val="clear" w:color="auto" w:fill="FFFFFF"/>
+        </w:rPr>
+      </w:pPr>
+    </w:p>
+    <w:p>
+      <w:r>
+        <w:rPr>
+          <w:rFonts w:ascii="Helvetica" w:hAnsi="Helvetica"/>
+          <w:color w:val="000000"/>
+          <w:sz w:val="21"/>
+          <w:szCs w:val="21"/>
+          <w:shd w:val="clear" w:color="auto" w:fill="FFFFFF"/>
+        </w:rPr>
+        <w:t xml:space="preserve">Year is the company does not affect </w:t>
+      </w:r>
+    </w:p>
+    <w:p>
+      <w:r>
+        <w:drawing>
+          <wp:inline distT="0" distB="0" distL="0" distR="0" wp14:anchorId="73BDD697" wp14:editId="54DE5BFC">
+            <wp:extent cx="3686689" cy="905001"/>
+            <wp:effectExtent l="0" t="0" r="9525" b="9525"/>
+            <wp:docPr id="1059696912" name="Picture 1"/>
+            <wp:cNvGraphicFramePr>
+              <a:graphicFrameLocks xmlns:a="http://schemas.openxmlformats.org/drawingml/2006/main" noChangeAspect="1"/>
+            </wp:cNvGraphicFramePr>
+            <a:graphic xmlns:a="http://schemas.openxmlformats.org/drawingml/2006/main">
+              <a:graphicData uri="http://schemas.openxmlformats.org/drawingml/2006/picture">
+                <pic:pic xmlns:pic="http://schemas.openxmlformats.org/drawingml/2006/picture">
+                  <pic:nvPicPr>
+                    <pic:cNvPr id="1059696912" name=""/>
+                    <pic:cNvPicPr/>
+                  </pic:nvPicPr>
+                  <pic:blipFill>
+                    <a:blip r:embed="rId16"/>
+                    <a:stretch>
+                      <a:fillRect/>
+                    </a:stretch>
+                  </pic:blipFill>
+                  <pic:spPr>
+                    <a:xfrm>
+                      <a:off x="0" y="0"/>
+                      <a:ext cx="3686689" cy="905001"/>
+                    </a:xfrm>
+                    <a:prstGeom prst="rect">
+                      <a:avLst/>
+                    </a:prstGeom>
+                  </pic:spPr>
+                </pic:pic>
+              </a:graphicData>
+            </a:graphic>
+          </wp:inline>
+        </w:drawing>
+      </w:r>
+    </w:p>
+    <w:p/>
+    <w:p>
+      <w:r>
+        <w:t xml:space="preserve">Hypothesis test where </w:t>
+      </w:r>
+    </w:p>
+    <w:p>
+      <w:pPr>
+        <w:shd w:val="clear" w:color="auto" w:fill="FFFFFF"/>
+        <w:tabs>
+          <w:tab w:val="left" w:pos="916"/>
+          <w:tab w:val="left" w:pos="1832"/>
+          <w:tab w:val="left" w:pos="2748"/>
+          <w:tab w:val="left" w:pos="3664"/>
+          <w:tab w:val="left" w:pos="4580"/>
+          <w:tab w:val="left" w:pos="5496"/>
+          <w:tab w:val="left" w:pos="6412"/>
+          <w:tab w:val="left" w:pos="7328"/>
+          <w:tab w:val="left" w:pos="8244"/>
+          <w:tab w:val="left" w:pos="9160"/>
+          <w:tab w:val="left" w:pos="10076"/>
+          <w:tab w:val="left" w:pos="10992"/>
+          <w:tab w:val="left" w:pos="11908"/>
+          <w:tab w:val="left" w:pos="12824"/>
+          <w:tab w:val="left" w:pos="13740"/>
+          <w:tab w:val="left" w:pos="14656"/>
+        </w:tabs>
+        <w:wordWrap w:val="0"/>
+        <w:spacing w:after="0" w:line="240" w:lineRule="auto"/>
+        <w:textAlignment w:val="baseline"/>
+        <w:rPr>
+          <w:rFonts w:ascii="Courier New" w:eastAsia="Times New Roman" w:hAnsi="Courier New" w:cs="Courier New"/>
+          <w:color w:val="000000"/>
+          <w:sz w:val="21"/>
+          <w:szCs w:val="21"/>
+          <w:lang w:eastAsia="en-IE"/>
+        </w:rPr>
+      </w:pPr>
+      <w:r>
+        <w:rPr>
+          <w:rFonts w:ascii="Courier New" w:eastAsia="Times New Roman" w:hAnsi="Courier New" w:cs="Courier New"/>
+          <w:color w:val="000000"/>
+          <w:sz w:val="21"/>
+          <w:szCs w:val="21"/>
+          <w:lang w:eastAsia="en-IE"/>
+        </w:rPr>
+        <w:t xml:space="preserve">Dep. Variable:          MonthlyIncome </w:t>
+      </w:r>
+    </w:p>
+    <w:p/>
+    <w:p>
+      <w:proofErr w:type="spellStart"/>
+      <w:r>
+        <w:t>Anova</w:t>
+      </w:r>
+      <w:proofErr w:type="spellEnd"/>
+      <w:r>
+        <w:t xml:space="preserve"> table where obtain good p-values, which is higher than 0.05, anything below BAD</w:t>
+      </w:r>
+    </w:p>
+    <w:p>
+      <w:r>
+        <w:drawing>
+          <wp:inline distT="0" distB="0" distL="0" distR="0" wp14:anchorId="3EE0B380" wp14:editId="4D52FF74">
+            <wp:extent cx="5811061" cy="1667108"/>
+            <wp:effectExtent l="0" t="0" r="0" b="9525"/>
+            <wp:docPr id="1671536266" name="Picture 1"/>
+            <wp:cNvGraphicFramePr>
+              <a:graphicFrameLocks xmlns:a="http://schemas.openxmlformats.org/drawingml/2006/main" noChangeAspect="1"/>
+            </wp:cNvGraphicFramePr>
+            <a:graphic xmlns:a="http://schemas.openxmlformats.org/drawingml/2006/main">
+              <a:graphicData uri="http://schemas.openxmlformats.org/drawingml/2006/picture">
+                <pic:pic xmlns:pic="http://schemas.openxmlformats.org/drawingml/2006/picture">
+                  <pic:nvPicPr>
+                    <pic:cNvPr id="1671536266" name=""/>
+                    <pic:cNvPicPr/>
+                  </pic:nvPicPr>
+                  <pic:blipFill>
+                    <a:blip r:embed="rId17"/>
+                    <a:stretch>
+                      <a:fillRect/>
+                    </a:stretch>
+                  </pic:blipFill>
+                  <pic:spPr>
+                    <a:xfrm>
+                      <a:off x="0" y="0"/>
+                      <a:ext cx="5811061" cy="1667108"/>
+                    </a:xfrm>
+                    <a:prstGeom prst="rect">
+                      <a:avLst/>
+                    </a:prstGeom>
+                  </pic:spPr>
+                </pic:pic>
+              </a:graphicData>
+            </a:graphic>
+          </wp:inline>
+        </w:drawing>
+      </w:r>
+    </w:p>
+    <w:p/>
+    <w:p>
+      <w:r>
+        <w:t>Selection of Hyperparameters</w:t>
+      </w:r>
+    </w:p>
+    <w:p>
+      <w:r>
+        <w:t xml:space="preserve">I used the n estimators </w:t>
+      </w:r>
+    </w:p>
+    <w:p>
+      <w:r>
+        <w:t>'</w:t>
+      </w:r>
+      <w:proofErr w:type="spellStart"/>
+      <w:r>
+        <w:t>n_estimators</w:t>
+      </w:r>
+      <w:proofErr w:type="spellEnd"/>
+      <w:r>
+        <w:t>': [50, 100, 200]</w:t>
+      </w:r>
+    </w:p>
+    <w:p>
+      <w:r>
+        <w:t>'</w:t>
+      </w:r>
+      <w:proofErr w:type="spellStart"/>
+      <w:r>
+        <w:t>max_depth</w:t>
+      </w:r>
+      <w:proofErr w:type="spellEnd"/>
+      <w:r>
+        <w:t>': [None, 10, 20],</w:t>
+      </w:r>
+      <w:r>
+        <w:t xml:space="preserve"> </w:t>
+      </w:r>
+    </w:p>
+    <w:p>
+      <w:r>
+        <w:t xml:space="preserve">Models decided: </w:t>
+      </w:r>
+    </w:p>
+    <w:p>
+      <w:pPr>
+        <w:shd w:val="clear" w:color="auto" w:fill="FFFFFF"/>
+        <w:tabs>
+          <w:tab w:val="left" w:pos="916"/>
+          <w:tab w:val="left" w:pos="1832"/>
+          <w:tab w:val="left" w:pos="2748"/>
+          <w:tab w:val="left" w:pos="3664"/>
+          <w:tab w:val="left" w:pos="4580"/>
+          <w:tab w:val="left" w:pos="5496"/>
+          <w:tab w:val="left" w:pos="6412"/>
+          <w:tab w:val="left" w:pos="7328"/>
+          <w:tab w:val="left" w:pos="8244"/>
+          <w:tab w:val="left" w:pos="9160"/>
+          <w:tab w:val="left" w:pos="10076"/>
+          <w:tab w:val="left" w:pos="10992"/>
+          <w:tab w:val="left" w:pos="11908"/>
+          <w:tab w:val="left" w:pos="12824"/>
+          <w:tab w:val="left" w:pos="13740"/>
+          <w:tab w:val="left" w:pos="14656"/>
+        </w:tabs>
+        <w:wordWrap w:val="0"/>
+        <w:spacing w:after="0" w:line="240" w:lineRule="auto"/>
+        <w:textAlignment w:val="baseline"/>
+        <w:rPr>
+          <w:rFonts w:ascii="Courier New" w:eastAsia="Times New Roman" w:hAnsi="Courier New" w:cs="Courier New"/>
+          <w:color w:val="000000"/>
+          <w:sz w:val="21"/>
+          <w:szCs w:val="21"/>
+          <w:lang w:eastAsia="en-IE"/>
+        </w:rPr>
+      </w:pPr>
+      <w:r>
+        <w:rPr>
+          <w:rFonts w:ascii="Courier New" w:eastAsia="Times New Roman" w:hAnsi="Courier New" w:cs="Courier New"/>
+          <w:color w:val="000000"/>
+          <w:sz w:val="21"/>
+          <w:szCs w:val="21"/>
+          <w:lang w:eastAsia="en-IE"/>
+        </w:rPr>
+        <w:t>Best Hyperparameters: {'</w:t>
+      </w:r>
+      <w:proofErr w:type="spellStart"/>
+      <w:r>
+        <w:rPr>
+          <w:rFonts w:ascii="Courier New" w:eastAsia="Times New Roman" w:hAnsi="Courier New" w:cs="Courier New"/>
+          <w:color w:val="000000"/>
+          <w:sz w:val="21"/>
+          <w:szCs w:val="21"/>
+          <w:lang w:eastAsia="en-IE"/>
+        </w:rPr>
+        <w:t>max_depth</w:t>
+      </w:r>
+      <w:proofErr w:type="spellEnd"/>
+      <w:r>
+        <w:rPr>
+          <w:rFonts w:ascii="Courier New" w:eastAsia="Times New Roman" w:hAnsi="Courier New" w:cs="Courier New"/>
+          <w:color w:val="000000"/>
+          <w:sz w:val="21"/>
+          <w:szCs w:val="21"/>
+          <w:lang w:eastAsia="en-IE"/>
+        </w:rPr>
+        <w:t>': 10, '</w:t>
+      </w:r>
+      <w:proofErr w:type="spellStart"/>
+      <w:r>
+        <w:rPr>
+          <w:rFonts w:ascii="Courier New" w:eastAsia="Times New Roman" w:hAnsi="Courier New" w:cs="Courier New"/>
+          <w:color w:val="000000"/>
+          <w:sz w:val="21"/>
+          <w:szCs w:val="21"/>
+          <w:lang w:eastAsia="en-IE"/>
+        </w:rPr>
+        <w:t>min_samples_leaf</w:t>
+      </w:r>
+      <w:proofErr w:type="spellEnd"/>
+      <w:r>
+        <w:rPr>
+          <w:rFonts w:ascii="Courier New" w:eastAsia="Times New Roman" w:hAnsi="Courier New" w:cs="Courier New"/>
+          <w:color w:val="000000"/>
+          <w:sz w:val="21"/>
+          <w:szCs w:val="21"/>
+          <w:lang w:eastAsia="en-IE"/>
+        </w:rPr>
+        <w:t>': 4, '</w:t>
+      </w:r>
+      <w:proofErr w:type="spellStart"/>
+      <w:r>
+        <w:rPr>
+          <w:rFonts w:ascii="Courier New" w:eastAsia="Times New Roman" w:hAnsi="Courier New" w:cs="Courier New"/>
+          <w:color w:val="000000"/>
+          <w:sz w:val="21"/>
+          <w:szCs w:val="21"/>
+          <w:lang w:eastAsia="en-IE"/>
+        </w:rPr>
+        <w:t>min_samples_split</w:t>
+      </w:r>
+      <w:proofErr w:type="spellEnd"/>
+      <w:r>
+        <w:rPr>
+          <w:rFonts w:ascii="Courier New" w:eastAsia="Times New Roman" w:hAnsi="Courier New" w:cs="Courier New"/>
+          <w:color w:val="000000"/>
+          <w:sz w:val="21"/>
+          <w:szCs w:val="21"/>
+          <w:lang w:eastAsia="en-IE"/>
+        </w:rPr>
+        <w:t>': 2, '</w:t>
+      </w:r>
+      <w:proofErr w:type="spellStart"/>
+      <w:r>
+        <w:rPr>
+          <w:rFonts w:ascii="Courier New" w:eastAsia="Times New Roman" w:hAnsi="Courier New" w:cs="Courier New"/>
+          <w:color w:val="000000"/>
+          <w:sz w:val="21"/>
+          <w:szCs w:val="21"/>
+          <w:lang w:eastAsia="en-IE"/>
+        </w:rPr>
+        <w:t>n_estimators</w:t>
+      </w:r>
+      <w:proofErr w:type="spellEnd"/>
+      <w:r>
+        <w:rPr>
+          <w:rFonts w:ascii="Courier New" w:eastAsia="Times New Roman" w:hAnsi="Courier New" w:cs="Courier New"/>
+          <w:color w:val="000000"/>
+          <w:sz w:val="21"/>
+          <w:szCs w:val="21"/>
+          <w:lang w:eastAsia="en-IE"/>
+        </w:rPr>
+        <w:t>': 100}</w:t>
+      </w:r>
+    </w:p>
+    <w:p/>
+    <w:p>
+      <w:r>
+        <w:lastRenderedPageBreak/>
+        <w:t xml:space="preserve">Grid search cv </w:t>
+      </w:r>
+    </w:p>
+    <w:p>
+      <w:pPr>
+        <w:rPr>
+          <w:rFonts w:ascii="Helvetica" w:hAnsi="Helvetica"/>
+          <w:color w:val="000000"/>
+          <w:sz w:val="21"/>
+          <w:szCs w:val="21"/>
+          <w:shd w:val="clear" w:color="auto" w:fill="FFFFFF"/>
+        </w:rPr>
+      </w:pPr>
+      <w:r>
+        <w:t xml:space="preserve"> </w:t>
+      </w:r>
+      <w:r>
+        <w:rPr>
+          <w:rFonts w:ascii="Helvetica" w:hAnsi="Helvetica"/>
+          <w:color w:val="000000"/>
+          <w:sz w:val="21"/>
+          <w:szCs w:val="21"/>
+          <w:shd w:val="clear" w:color="auto" w:fill="FFFFFF"/>
+        </w:rPr>
+        <w:t>This means that the model correctly predicted the target variable 'Attrition' for about 80.27% of the instances in the test data.</w:t>
+      </w:r>
+      <w:r>
+        <w:rPr>
+          <w:rFonts w:ascii="Helvetica" w:hAnsi="Helvetica"/>
+          <w:color w:val="000000"/>
+          <w:sz w:val="21"/>
+          <w:szCs w:val="21"/>
+          <w:shd w:val="clear" w:color="auto" w:fill="FFFFFF"/>
+        </w:rPr>
+        <w:t xml:space="preserve"> (NOTES:  overfitting ……70 is bad, 95 is overfitted) too many variables, with one or 2 is easier </w:t>
+      </w:r>
+    </w:p>
+    <w:p>
+      <w:pPr>
+        <w:shd w:val="clear" w:color="auto" w:fill="FFFFFF"/>
+        <w:spacing w:before="129" w:after="0" w:line="240" w:lineRule="auto"/>
+        <w:outlineLvl w:val="0"/>
+        <w:rPr>
+          <w:rFonts w:ascii="Helvetica" w:eastAsia="Times New Roman" w:hAnsi="Helvetica" w:cs="Times New Roman"/>
+          <w:b/>
+          <w:bCs/>
+          <w:color w:val="000000"/>
+          <w:kern w:val="36"/>
+          <w:sz w:val="39"/>
+          <w:szCs w:val="39"/>
+          <w:lang w:eastAsia="en-IE"/>
+        </w:rPr>
+      </w:pPr>
+      <w:r>
+        <w:rPr>
+          <w:rFonts w:ascii="Helvetica" w:eastAsia="Times New Roman" w:hAnsi="Helvetica" w:cs="Times New Roman"/>
+          <w:b/>
+          <w:bCs/>
+          <w:color w:val="000000"/>
+          <w:kern w:val="36"/>
+          <w:sz w:val="39"/>
+          <w:szCs w:val="39"/>
+          <w:lang w:eastAsia="en-IE"/>
+        </w:rPr>
+        <w:t>Machine Learning Model Comparison using Best Hyperparameters</w:t>
+      </w:r>
+    </w:p>
+    <w:p/>
+    <w:p>
+      <w:r>
+        <w:t>KNN</w:t>
+      </w:r>
+    </w:p>
+    <w:p>
+      <w:r>
+        <w:t>Random Forest PCA</w:t>
+      </w:r>
+    </w:p>
+    <w:p>
+      <w:r>
+        <w:t xml:space="preserve">Randon Forest LDA </w:t>
+      </w:r>
+    </w:p>
+    <w:p/>
+    <w:p>
+      <w:r>
+        <w:t>K-fold using split 10 (least time to run and most accurate)</w:t>
+      </w:r>
+    </w:p>
     <w:p/>
     <w:p/>
     <w:p/>
     <w:p/>
+    <w:p>
+      <w:r>
+        <w:t xml:space="preserve">, 20, 30 (30 will take more optimization) </w:t>
+      </w:r>
+    </w:p>
     <w:p/>
-    <w:p/>
-    <w:p/>
-    <w:p/>
-    <w:p>
-      <w:pPr>
-        <w:pStyle w:val="NormalWeb"/>
-        <w:spacing w:line="360" w:lineRule="auto"/>
-        <w:jc w:val="both"/>
-        <w:rPr>
-          <w:rFonts w:asciiTheme="minorHAnsi" w:hAnsiTheme="minorHAnsi" w:cstheme="minorHAnsi"/>
-          <w:b/>
-          <w:bCs/>
-          <w:color w:val="000000"/>
-          <w:sz w:val="28"/>
-          <w:szCs w:val="28"/>
-        </w:rPr>
-      </w:pPr>
-      <w:r>
-        <w:rPr>
-          <w:rFonts w:asciiTheme="minorHAnsi" w:hAnsiTheme="minorHAnsi" w:cstheme="minorHAnsi"/>
-          <w:b/>
-          <w:bCs/>
-          <w:color w:val="000000"/>
-          <w:sz w:val="28"/>
-          <w:szCs w:val="28"/>
-        </w:rPr>
-        <w:t>Attrition …….</w:t>
-      </w:r>
-    </w:p>
-    <w:p>
-      <w:pPr>
-        <w:pStyle w:val="NormalWeb"/>
-        <w:spacing w:line="360" w:lineRule="auto"/>
-        <w:rPr>
-          <w:rFonts w:asciiTheme="minorHAnsi" w:hAnsiTheme="minorHAnsi" w:cstheme="minorHAnsi"/>
-          <w:b/>
-          <w:bCs/>
-          <w:color w:val="000000"/>
-        </w:rPr>
-      </w:pPr>
-      <w:r>
-        <w:rPr>
-          <w:rFonts w:asciiTheme="minorHAnsi" w:hAnsiTheme="minorHAnsi" w:cstheme="minorHAnsi"/>
-          <w:b/>
-          <w:bCs/>
-          <w:color w:val="000000"/>
-        </w:rPr>
-        <w:t xml:space="preserve">Let’s have a look at few categories: </w:t>
-      </w:r>
-    </w:p>
     <w:p>
       <w:pPr>
         <w:autoSpaceDE w:val="0"/>
@@ -2604,27 +3740,27 @@
         <w:spacing w:after="0" w:line="240" w:lineRule="auto"/>
         <w:rPr>
           <w:rFonts w:ascii="Calibri" w:hAnsi="Calibri" w:cs="Calibri"/>
-          <w:color w:val="FF0000"/>
+          <w:color w:val="8496B0" w:themeColor="text2" w:themeTint="99"/>
         </w:rPr>
       </w:pPr>
       <w:r>
         <w:rPr>
           <w:rFonts w:ascii="Arial" w:eastAsia="ArialMT" w:hAnsi="Arial" w:cs="Arial"/>
-          <w:color w:val="FF0000"/>
+          <w:color w:val="8496B0" w:themeColor="text2" w:themeTint="99"/>
         </w:rPr>
         <w:t>●</w:t>
       </w:r>
       <w:r>
         <w:rPr>
           <w:rFonts w:ascii="ArialMT" w:eastAsia="ArialMT" w:hAnsi="Calibri-Bold" w:cs="ArialMT"/>
-          <w:color w:val="FF0000"/>
+          <w:color w:val="8496B0" w:themeColor="text2" w:themeTint="99"/>
         </w:rPr>
         <w:t xml:space="preserve"> </w:t>
       </w:r>
       <w:r>
         <w:rPr>
           <w:rFonts w:ascii="Calibri" w:hAnsi="Calibri" w:cs="Calibri"/>
-          <w:color w:val="FF0000"/>
+          <w:color w:val="8496B0" w:themeColor="text2" w:themeTint="99"/>
         </w:rPr>
         <w:t>Characterisation of the data set: size; number of attributes; has/does not have missing values,</w:t>
       </w:r>
@@ -2639,42 +3775,24 @@
           <w:rFonts w:ascii="Calibri-Bold" w:hAnsi="Calibri-Bold" w:cs="Calibri-Bold"/>
           <w:b/>
           <w:bCs/>
-          <w:color w:val="FF0000"/>
+          <w:color w:val="8496B0" w:themeColor="text2" w:themeTint="99"/>
         </w:rPr>
       </w:pPr>
       <w:r>
         <w:rPr>
           <w:rFonts w:ascii="Calibri" w:hAnsi="Calibri" w:cs="Calibri"/>
-          <w:color w:val="FF0000"/>
-        </w:rPr>
-        <w:t xml:space="preserve">number of observations </w:t>
-      </w:r>
-      <w:proofErr w:type="gramStart"/>
-      <w:r>
-        <w:rPr>
-          <w:rFonts w:ascii="Calibri" w:hAnsi="Calibri" w:cs="Calibri"/>
-          <w:color w:val="FF0000"/>
-        </w:rPr>
-        <w:t>etc.</w:t>
+          <w:color w:val="8496B0" w:themeColor="text2" w:themeTint="99"/>
+        </w:rPr>
+        <w:t>number of observations etc.</w:t>
       </w:r>
       <w:r>
         <w:rPr>
           <w:rFonts w:ascii="Calibri-Bold" w:hAnsi="Calibri-Bold" w:cs="Calibri-Bold"/>
           <w:b/>
           <w:bCs/>
-          <w:color w:val="FF0000"/>
-        </w:rPr>
-        <w:t>[</w:t>
-      </w:r>
-      <w:proofErr w:type="gramEnd"/>
-      <w:r>
-        <w:rPr>
-          <w:rFonts w:ascii="Calibri-Bold" w:hAnsi="Calibri-Bold" w:cs="Calibri-Bold"/>
-          <w:b/>
-          <w:bCs/>
-          <w:color w:val="FF0000"/>
-        </w:rPr>
-        <w:t>0-10]</w:t>
+          <w:color w:val="8496B0" w:themeColor="text2" w:themeTint="99"/>
+        </w:rPr>
+        <w:t>[0-10]</w:t>
       </w:r>
     </w:p>
     <w:p>
@@ -2685,27 +3803,27 @@
         <w:spacing w:after="0" w:line="240" w:lineRule="auto"/>
         <w:rPr>
           <w:rFonts w:ascii="Calibri" w:hAnsi="Calibri" w:cs="Calibri"/>
-          <w:color w:val="FF0000"/>
+          <w:color w:val="8496B0" w:themeColor="text2" w:themeTint="99"/>
         </w:rPr>
       </w:pPr>
       <w:r>
         <w:rPr>
           <w:rFonts w:ascii="Arial" w:eastAsia="ArialMT" w:hAnsi="Arial" w:cs="Arial"/>
-          <w:color w:val="FF0000"/>
+          <w:color w:val="8496B0" w:themeColor="text2" w:themeTint="99"/>
         </w:rPr>
         <w:t>●</w:t>
       </w:r>
       <w:r>
         <w:rPr>
           <w:rFonts w:ascii="ArialMT" w:eastAsia="ArialMT" w:hAnsi="Calibri-Bold" w:cs="ArialMT"/>
-          <w:color w:val="FF0000"/>
+          <w:color w:val="8496B0" w:themeColor="text2" w:themeTint="99"/>
         </w:rPr>
         <w:t xml:space="preserve"> </w:t>
       </w:r>
       <w:r>
         <w:rPr>
           <w:rFonts w:ascii="Calibri" w:hAnsi="Calibri" w:cs="Calibri"/>
-          <w:color w:val="FF0000"/>
+          <w:color w:val="8496B0" w:themeColor="text2" w:themeTint="99"/>
         </w:rPr>
         <w:t>Application of Data preparation/evaluation methods (Cleaning, renaming, etc) and EDA (Exploratory</w:t>
       </w:r>
@@ -2718,13 +3836,13 @@
         <w:spacing w:after="0" w:line="240" w:lineRule="auto"/>
         <w:rPr>
           <w:rFonts w:ascii="Calibri" w:hAnsi="Calibri" w:cs="Calibri"/>
-          <w:color w:val="FF0000"/>
+          <w:color w:val="8496B0" w:themeColor="text2" w:themeTint="99"/>
         </w:rPr>
       </w:pPr>
       <w:r>
         <w:rPr>
           <w:rFonts w:ascii="Calibri" w:hAnsi="Calibri" w:cs="Calibri"/>
-          <w:color w:val="FF0000"/>
+          <w:color w:val="8496B0" w:themeColor="text2" w:themeTint="99"/>
         </w:rPr>
         <w:t>Data Analysis) visualizations (plural), including a clear and concise explanation of your rationale for</w:t>
       </w:r>
@@ -2739,42 +3857,24 @@
           <w:rFonts w:ascii="Calibri-Bold" w:hAnsi="Calibri-Bold" w:cs="Calibri-Bold"/>
           <w:b/>
           <w:bCs/>
-          <w:color w:val="FF0000"/>
+          <w:color w:val="8496B0" w:themeColor="text2" w:themeTint="99"/>
         </w:rPr>
       </w:pPr>
       <w:r>
         <w:rPr>
           <w:rFonts w:ascii="Calibri" w:hAnsi="Calibri" w:cs="Calibri"/>
-          <w:color w:val="FF0000"/>
-        </w:rPr>
-        <w:t xml:space="preserve">what you are doing with the data and why you are doing </w:t>
-      </w:r>
-      <w:proofErr w:type="gramStart"/>
-      <w:r>
-        <w:rPr>
-          <w:rFonts w:ascii="Calibri" w:hAnsi="Calibri" w:cs="Calibri"/>
-          <w:color w:val="FF0000"/>
-        </w:rPr>
-        <w:t>it.</w:t>
+          <w:color w:val="8496B0" w:themeColor="text2" w:themeTint="99"/>
+        </w:rPr>
+        <w:t>what you are doing with the data and why you are doing it.</w:t>
       </w:r>
       <w:r>
         <w:rPr>
           <w:rFonts w:ascii="Calibri-Bold" w:hAnsi="Calibri-Bold" w:cs="Calibri-Bold"/>
           <w:b/>
           <w:bCs/>
-          <w:color w:val="FF0000"/>
-        </w:rPr>
-        <w:t>[</w:t>
-      </w:r>
-      <w:proofErr w:type="gramEnd"/>
-      <w:r>
-        <w:rPr>
-          <w:rFonts w:ascii="Calibri-Bold" w:hAnsi="Calibri-Bold" w:cs="Calibri-Bold"/>
-          <w:b/>
-          <w:bCs/>
-          <w:color w:val="FF0000"/>
-        </w:rPr>
-        <w:t>0-20]</w:t>
+          <w:color w:val="8496B0" w:themeColor="text2" w:themeTint="99"/>
+        </w:rPr>
+        <w:t>[0-20]</w:t>
       </w:r>
     </w:p>
     <w:p>
@@ -2828,15 +3928,7 @@
           <w:rFonts w:ascii="Calibri" w:hAnsi="Calibri" w:cs="Calibri"/>
           <w:color w:val="FF0000"/>
         </w:rPr>
-        <w:t xml:space="preserve">these techniques and the rationale for your </w:t>
-      </w:r>
-      <w:proofErr w:type="gramStart"/>
-      <w:r>
-        <w:rPr>
-          <w:rFonts w:ascii="Calibri" w:hAnsi="Calibri" w:cs="Calibri"/>
-          <w:color w:val="FF0000"/>
-        </w:rPr>
-        <w:t>decisions.</w:t>
+        <w:t>these techniques and the rationale for your decisions.</w:t>
       </w:r>
       <w:r>
         <w:rPr>
@@ -2845,17 +3937,7 @@
           <w:bCs/>
           <w:color w:val="FF0000"/>
         </w:rPr>
-        <w:t>[</w:t>
-      </w:r>
-      <w:proofErr w:type="gramEnd"/>
-      <w:r>
-        <w:rPr>
-          <w:rFonts w:ascii="Calibri-Bold" w:hAnsi="Calibri-Bold" w:cs="Calibri-Bold"/>
-          <w:b/>
-          <w:bCs/>
-          <w:color w:val="FF0000"/>
-        </w:rPr>
-        <w:t>0-30]</w:t>
+        <w:t>[0-30]</w:t>
       </w:r>
     </w:p>
     <w:p>
@@ -2961,15 +4043,7 @@
           <w:rFonts w:ascii="Calibri" w:hAnsi="Calibri" w:cs="Calibri"/>
           <w:color w:val="FF0000"/>
         </w:rPr>
-        <w:t xml:space="preserve"> compared to anomalous </w:t>
-      </w:r>
-      <w:proofErr w:type="gramStart"/>
-      <w:r>
-        <w:rPr>
-          <w:rFonts w:ascii="Calibri" w:hAnsi="Calibri" w:cs="Calibri"/>
-          <w:color w:val="FF0000"/>
-        </w:rPr>
-        <w:t>biddings.</w:t>
+        <w:t xml:space="preserve"> compared to anomalous biddings.</w:t>
       </w:r>
       <w:r>
         <w:rPr>
@@ -2978,98 +4052,8 @@
           <w:bCs/>
           <w:color w:val="FF0000"/>
         </w:rPr>
-        <w:t>[</w:t>
-      </w:r>
-      <w:proofErr w:type="gramEnd"/>
-      <w:r>
-        <w:rPr>
-          <w:rFonts w:ascii="Calibri-Bold" w:hAnsi="Calibri-Bold" w:cs="Calibri-Bold"/>
-          <w:b/>
-          <w:bCs/>
-          <w:color w:val="FF0000"/>
-        </w:rPr>
-        <w:t>0-40]</w:t>
-      </w:r>
-    </w:p>
-    <w:p>
-      <w:pPr>
-        <w:pStyle w:val="NormalWeb"/>
-        <w:spacing w:line="360" w:lineRule="auto"/>
-        <w:rPr>
-          <w:rFonts w:asciiTheme="minorHAnsi" w:hAnsiTheme="minorHAnsi" w:cstheme="minorHAnsi"/>
-          <w:color w:val="FF0000"/>
-        </w:rPr>
-      </w:pPr>
-    </w:p>
-    <w:p>
-      <w:pPr>
-        <w:pStyle w:val="NormalWeb"/>
-        <w:spacing w:line="360" w:lineRule="auto"/>
-        <w:rPr>
-          <w:rFonts w:asciiTheme="minorHAnsi" w:hAnsiTheme="minorHAnsi" w:cstheme="minorHAnsi"/>
-          <w:color w:val="000000"/>
-        </w:rPr>
-      </w:pPr>
-    </w:p>
-    <w:p>
-      <w:pPr>
-        <w:pStyle w:val="NormalWeb"/>
-        <w:spacing w:line="360" w:lineRule="auto"/>
-        <w:rPr>
-          <w:rFonts w:asciiTheme="minorHAnsi" w:hAnsiTheme="minorHAnsi" w:cstheme="minorHAnsi"/>
-          <w:color w:val="000000"/>
-        </w:rPr>
-      </w:pPr>
-    </w:p>
-    <w:p>
-      <w:pPr>
-        <w:pStyle w:val="NormalWeb"/>
-        <w:spacing w:line="360" w:lineRule="auto"/>
-        <w:rPr>
-          <w:rFonts w:asciiTheme="minorHAnsi" w:hAnsiTheme="minorHAnsi" w:cstheme="minorHAnsi"/>
-          <w:color w:val="000000"/>
-        </w:rPr>
-      </w:pPr>
-    </w:p>
-    <w:p>
-      <w:pPr>
-        <w:pStyle w:val="NormalWeb"/>
-        <w:spacing w:line="360" w:lineRule="auto"/>
-        <w:rPr>
-          <w:rFonts w:asciiTheme="minorHAnsi" w:hAnsiTheme="minorHAnsi" w:cstheme="minorHAnsi"/>
-          <w:color w:val="000000"/>
-        </w:rPr>
-      </w:pPr>
-    </w:p>
-    <w:p>
-      <w:pPr>
-        <w:pStyle w:val="NormalWeb"/>
-        <w:spacing w:line="360" w:lineRule="auto"/>
-        <w:rPr>
-          <w:rFonts w:asciiTheme="minorHAnsi" w:hAnsiTheme="minorHAnsi" w:cstheme="minorHAnsi"/>
-          <w:color w:val="000000"/>
-        </w:rPr>
-      </w:pPr>
-    </w:p>
-    <w:p>
-      <w:pPr>
-        <w:pStyle w:val="NormalWeb"/>
-        <w:spacing w:line="360" w:lineRule="auto"/>
-        <w:rPr>
-          <w:rFonts w:asciiTheme="minorHAnsi" w:hAnsiTheme="minorHAnsi" w:cstheme="minorHAnsi"/>
-          <w:color w:val="000000"/>
-        </w:rPr>
-      </w:pPr>
-    </w:p>
-    <w:p>
-      <w:pPr>
-        <w:pStyle w:val="NormalWeb"/>
-        <w:spacing w:line="360" w:lineRule="auto"/>
-        <w:rPr>
-          <w:rFonts w:asciiTheme="minorHAnsi" w:hAnsiTheme="minorHAnsi" w:cstheme="minorHAnsi"/>
-          <w:color w:val="000000"/>
-        </w:rPr>
-      </w:pPr>
+        <w:t>[0-40]</w:t>
+      </w:r>
     </w:p>
     <w:p>
       <w:pPr>
@@ -3120,7 +4104,6 @@
           <w:rFonts w:ascii="Arial" w:eastAsia="ArialMT" w:hAnsi="Arial" w:cs="Arial"/>
           <w:color w:val="FF0000"/>
         </w:rPr>
-        <w:lastRenderedPageBreak/>
         <w:t>●</w:t>
       </w:r>
       <w:r>
@@ -3312,6 +4295,7 @@
           <w:rFonts w:ascii="Calibri" w:hAnsi="Calibri" w:cs="Calibri"/>
           <w:color w:val="FF0000"/>
         </w:rPr>
+        <w:lastRenderedPageBreak/>
         <w:t>regression models. Provide a summary of your findings. (0-10 marks)</w:t>
       </w:r>
     </w:p>
@@ -3704,24 +4688,23 @@
           <w:rFonts w:ascii="Calibri" w:hAnsi="Calibri" w:cs="Calibri"/>
           <w:color w:val="FF0000"/>
         </w:rPr>
-        <w:t>possible similarities and contrast of the Machine Learning modelling outcomes based on chosen metric</w:t>
-      </w:r>
-    </w:p>
-    <w:p>
-      <w:pPr>
-        <w:pStyle w:val="NormalWeb"/>
-        <w:spacing w:line="360" w:lineRule="auto"/>
-        <w:rPr>
-          <w:rFonts w:asciiTheme="minorHAnsi" w:hAnsiTheme="minorHAnsi" w:cstheme="minorHAnsi"/>
-          <w:color w:val="FF0000"/>
-        </w:rPr>
-      </w:pPr>
+        <w:t xml:space="preserve">possible similarities and contrast of the Machine Learning modelling outcomes based on chosen </w:t>
+      </w:r>
+      <w:proofErr w:type="spellStart"/>
       <w:r>
         <w:rPr>
           <w:rFonts w:ascii="Calibri" w:hAnsi="Calibri" w:cs="Calibri"/>
           <w:color w:val="FF0000"/>
         </w:rPr>
-        <w:t>and discuss their statistical understanding. (0-20 marks)</w:t>
+        <w:t>metricand</w:t>
+      </w:r>
+      <w:proofErr w:type="spellEnd"/>
+      <w:r>
+        <w:rPr>
+          <w:rFonts w:ascii="Calibri" w:hAnsi="Calibri" w:cs="Calibri"/>
+          <w:color w:val="FF0000"/>
+        </w:rPr>
+        <w:t xml:space="preserve"> discuss their statistical understanding. (0-20 marks)</w:t>
       </w:r>
     </w:p>
     <w:p>
@@ -3952,7 +4935,6 @@
           <w:sz w:val="24"/>
           <w:szCs w:val="24"/>
         </w:rPr>
-        <w:lastRenderedPageBreak/>
         <w:t xml:space="preserve">I have encountered numerous challenges while working on this dataset. Larger volume of data provides more information for the training and might lead to better performance. </w:t>
       </w:r>
     </w:p>
@@ -4023,6 +5005,7 @@
           <w:sz w:val="24"/>
           <w:szCs w:val="24"/>
         </w:rPr>
+        <w:lastRenderedPageBreak/>
         <w:t xml:space="preserve">Admittedly, the project </w:t>
       </w:r>
       <w:r>
@@ -4381,7 +5364,7 @@
           <w:color w:val="0070C0"/>
         </w:rPr>
       </w:pPr>
-      <w:hyperlink r:id="rId8" w:tgtFrame="_blank" w:history="1">
+      <w:hyperlink r:id="rId18" w:tgtFrame="_blank" w:history="1">
         <w:r>
           <w:rPr>
             <w:rStyle w:val="Hyperlink"/>
@@ -4419,7 +5402,7 @@
           <w:color w:val="0070C0"/>
         </w:rPr>
       </w:pPr>
-      <w:hyperlink r:id="rId9" w:history="1">
+      <w:hyperlink r:id="rId19" w:history="1">
         <w:r>
           <w:rPr>
             <w:rStyle w:val="Hyperlink"/>
@@ -4480,7 +5463,7 @@
           <w:color w:val="0070C0"/>
         </w:rPr>
       </w:pPr>
-      <w:hyperlink r:id="rId10" w:tgtFrame="_blank" w:history="1">
+      <w:hyperlink r:id="rId20" w:tgtFrame="_blank" w:history="1">
         <w:r>
           <w:rPr>
             <w:rStyle w:val="Hyperlink"/>
@@ -4511,7 +5494,7 @@
           <w:color w:val="0070C0"/>
         </w:rPr>
       </w:pPr>
-      <w:hyperlink r:id="rId11" w:anchor=":~:text=Folium%20is%20a%20Python%20library,library%20for%20plotting%20interactive%20maps" w:history="1">
+      <w:hyperlink r:id="rId21" w:anchor=":~:text=Folium%20is%20a%20Python%20library,library%20for%20plotting%20interactive%20maps" w:history="1">
         <w:r>
           <w:rPr>
             <w:rStyle w:val="Hyperlink"/>
@@ -4550,7 +5533,7 @@
           <w:szCs w:val="24"/>
         </w:rPr>
       </w:pPr>
-      <w:hyperlink r:id="rId12" w:history="1">
+      <w:hyperlink r:id="rId22" w:history="1">
         <w:r>
           <w:rPr>
             <w:rStyle w:val="Hyperlink"/>
@@ -4584,7 +5567,7 @@
           <w:color w:val="0070C0"/>
         </w:rPr>
       </w:pPr>
-      <w:hyperlink r:id="rId13" w:history="1">
+      <w:hyperlink r:id="rId23" w:history="1">
         <w:r>
           <w:rPr>
             <w:rStyle w:val="Hyperlink"/>
@@ -4615,7 +5598,7 @@
           <w:szCs w:val="24"/>
         </w:rPr>
       </w:pPr>
-      <w:hyperlink r:id="rId14" w:history="1">
+      <w:hyperlink r:id="rId24" w:history="1">
         <w:r>
           <w:rPr>
             <w:rStyle w:val="Hyperlink"/>
@@ -4671,7 +5654,7 @@
     </w:p>
     <w:p/>
     <w:sectPr>
-      <w:footerReference w:type="default" r:id="rId15"/>
+      <w:footerReference w:type="default" r:id="rId25"/>
       <w:pgSz w:w="11906" w:h="16838"/>
       <w:pgMar w:top="1134" w:right="1134" w:bottom="1134" w:left="1134" w:header="709" w:footer="709" w:gutter="0"/>
       <w:pgBorders w:offsetFrom="page">

</xml_diff>

<commit_message>
Update CA Cover_ Report for subm_Miroslava Slavikova_05 Jan 2024.docx
</commit_message>
<xml_diff>
--- a/CA Cover_ Report for subm_Miroslava Slavikova_05 Jan 2024.docx
+++ b/CA Cover_ Report for subm_Miroslava Slavikova_05 Jan 2024.docx
@@ -1329,11 +1329,6 @@
     <w:p>
       <w:pPr>
         <w:rPr>
-          <w:lang w:val="en-US"/>
-        </w:rPr>
-      </w:pPr>
-      <w:r>
-        <w:rPr>
           <w:rFonts w:cstheme="minorHAnsi"/>
           <w:b/>
           <w:bCs/>
@@ -1341,6 +1336,24 @@
           <w:sz w:val="28"/>
           <w:szCs w:val="28"/>
         </w:rPr>
+      </w:pPr>
+    </w:p>
+    <w:p>
+      <w:pPr>
+        <w:rPr>
+          <w:lang w:val="en-US"/>
+        </w:rPr>
+      </w:pPr>
+      <w:r>
+        <w:rPr>
+          <w:rFonts w:cstheme="minorHAnsi"/>
+          <w:b/>
+          <w:bCs/>
+          <w:color w:val="000000"/>
+          <w:sz w:val="28"/>
+          <w:szCs w:val="28"/>
+        </w:rPr>
+        <w:lastRenderedPageBreak/>
         <w:t>Introduction</w:t>
       </w:r>
     </w:p>
@@ -1366,7 +1379,6 @@
           <w:sz w:val="28"/>
           <w:szCs w:val="28"/>
         </w:rPr>
-        <w:lastRenderedPageBreak/>
         <w:t>Business Analysis and Project Plan </w:t>
       </w:r>
     </w:p>
@@ -1665,7 +1677,7 @@
         </w:rPr>
         <w:t xml:space="preserve"> libraries, panda for data manipulation and analysis library, </w:t>
       </w:r>
-      <w:proofErr w:type="spellStart"/>
+      <w:proofErr w:type="gramStart"/>
       <w:r>
         <w:rPr>
           <w:rFonts w:asciiTheme="minorHAnsi" w:hAnsiTheme="minorHAnsi" w:cstheme="minorHAnsi"/>
@@ -1674,50 +1686,14 @@
         </w:rPr>
         <w:t>matplotlib.pyplot</w:t>
       </w:r>
-      <w:proofErr w:type="spellEnd"/>
+      <w:proofErr w:type="gramEnd"/>
       <w:r>
         <w:rPr>
           <w:rFonts w:asciiTheme="minorHAnsi" w:hAnsiTheme="minorHAnsi" w:cstheme="minorHAnsi"/>
           <w:color w:val="000000"/>
           <w:shd w:val="clear" w:color="auto" w:fill="FFFFFF"/>
         </w:rPr>
-        <w:t xml:space="preserve"> and seaborn for data visualisation, </w:t>
-      </w:r>
-      <w:proofErr w:type="spellStart"/>
-      <w:r>
-        <w:rPr>
-          <w:rFonts w:asciiTheme="minorHAnsi" w:hAnsiTheme="minorHAnsi" w:cstheme="minorHAnsi"/>
-          <w:color w:val="000000"/>
-          <w:shd w:val="clear" w:color="auto" w:fill="FFFFFF"/>
-        </w:rPr>
-        <w:t>numpy</w:t>
-      </w:r>
-      <w:proofErr w:type="spellEnd"/>
-      <w:r>
-        <w:rPr>
-          <w:rFonts w:asciiTheme="minorHAnsi" w:hAnsiTheme="minorHAnsi" w:cstheme="minorHAnsi"/>
-          <w:color w:val="000000"/>
-          <w:shd w:val="clear" w:color="auto" w:fill="FFFFFF"/>
-        </w:rPr>
-        <w:t xml:space="preserve"> for numerical computing, </w:t>
-      </w:r>
-      <w:proofErr w:type="spellStart"/>
-      <w:r>
-        <w:rPr>
-          <w:rFonts w:asciiTheme="minorHAnsi" w:hAnsiTheme="minorHAnsi" w:cstheme="minorHAnsi"/>
-          <w:color w:val="000000"/>
-          <w:shd w:val="clear" w:color="auto" w:fill="FFFFFF"/>
-        </w:rPr>
-        <w:t>sklearn</w:t>
-      </w:r>
-      <w:proofErr w:type="spellEnd"/>
-      <w:r>
-        <w:rPr>
-          <w:rFonts w:asciiTheme="minorHAnsi" w:hAnsiTheme="minorHAnsi" w:cstheme="minorHAnsi"/>
-          <w:color w:val="000000"/>
-          <w:shd w:val="clear" w:color="auto" w:fill="FFFFFF"/>
-        </w:rPr>
-        <w:t xml:space="preserve"> libraries for future scaling for ML models, PCA, encoding, training and testing sets, linear regression model for predictive modelling. </w:t>
+        <w:t xml:space="preserve"> and seaborn for data visualisation, numpy for numerical computing, sklearn libraries for future scaling for ML models, PCA, encoding, training and testing sets, linear regression model for predictive modelling. </w:t>
       </w:r>
       <w:r>
         <w:rPr>
@@ -1887,7 +1863,6 @@
           <w:color w:val="000000"/>
         </w:rPr>
       </w:pPr>
-      <w:proofErr w:type="spellStart"/>
       <w:r>
         <w:rPr>
           <w:rFonts w:asciiTheme="minorHAnsi" w:hAnsiTheme="minorHAnsi" w:cstheme="minorHAnsi"/>
@@ -1895,7 +1870,6 @@
         </w:rPr>
         <w:t>Descibe</w:t>
       </w:r>
-      <w:proofErr w:type="spellEnd"/>
     </w:p>
     <w:p>
       <w:pPr>
@@ -1947,9 +1921,14 @@
           <w:szCs w:val="21"/>
           <w:shd w:val="clear" w:color="auto" w:fill="FFFFFF"/>
         </w:rPr>
-        <w:t>Numeric</w:t>
-      </w:r>
-      <w:r>
+        <w:t>Numeric with Mean and categorical with Mode.</w:t>
+      </w:r>
+    </w:p>
+    <w:p>
+      <w:pPr>
+        <w:pStyle w:val="NormalWeb"/>
+        <w:shd w:val="clear" w:color="auto" w:fill="FFFFFF"/>
+        <w:spacing w:before="0" w:beforeAutospacing="0" w:after="0" w:afterAutospacing="0" w:line="360" w:lineRule="auto"/>
         <w:rPr>
           <w:rFonts w:ascii="Helvetica" w:hAnsi="Helvetica"/>
           <w:color w:val="000000"/>
@@ -1957,8 +1936,7 @@
           <w:szCs w:val="21"/>
           <w:shd w:val="clear" w:color="auto" w:fill="FFFFFF"/>
         </w:rPr>
-        <w:t xml:space="preserve"> with Mean and categorical with Mode.</w:t>
-      </w:r>
+      </w:pPr>
     </w:p>
     <w:p>
       <w:pPr>
@@ -1973,6 +1951,16 @@
           <w:shd w:val="clear" w:color="auto" w:fill="FFFFFF"/>
         </w:rPr>
       </w:pPr>
+      <w:r>
+        <w:rPr>
+          <w:rFonts w:ascii="Helvetica" w:hAnsi="Helvetica"/>
+          <w:color w:val="000000"/>
+          <w:sz w:val="21"/>
+          <w:szCs w:val="21"/>
+          <w:shd w:val="clear" w:color="auto" w:fill="FFFFFF"/>
+        </w:rPr>
+        <w:t xml:space="preserve">Mean is for numerical values (mean of each column </w:t>
+      </w:r>
     </w:p>
     <w:p>
       <w:pPr>
@@ -1980,42 +1968,19 @@
         <w:shd w:val="clear" w:color="auto" w:fill="FFFFFF"/>
         <w:spacing w:before="0" w:beforeAutospacing="0" w:after="0" w:afterAutospacing="0" w:line="360" w:lineRule="auto"/>
         <w:rPr>
+          <w:rFonts w:asciiTheme="minorHAnsi" w:hAnsiTheme="minorHAnsi" w:cstheme="minorHAnsi"/>
+          <w:color w:val="222222"/>
+        </w:rPr>
+      </w:pPr>
+      <w:r>
+        <w:rPr>
           <w:rFonts w:ascii="Helvetica" w:hAnsi="Helvetica"/>
           <w:color w:val="000000"/>
           <w:sz w:val="21"/>
           <w:szCs w:val="21"/>
           <w:shd w:val="clear" w:color="auto" w:fill="FFFFFF"/>
         </w:rPr>
-      </w:pPr>
-      <w:r>
-        <w:rPr>
-          <w:rFonts w:ascii="Helvetica" w:hAnsi="Helvetica"/>
-          <w:color w:val="000000"/>
-          <w:sz w:val="21"/>
-          <w:szCs w:val="21"/>
-          <w:shd w:val="clear" w:color="auto" w:fill="FFFFFF"/>
-        </w:rPr>
-        <w:t xml:space="preserve">Mean is for numerical values (mean of each column </w:t>
-      </w:r>
-    </w:p>
-    <w:p>
-      <w:pPr>
-        <w:pStyle w:val="NormalWeb"/>
-        <w:shd w:val="clear" w:color="auto" w:fill="FFFFFF"/>
-        <w:spacing w:before="0" w:beforeAutospacing="0" w:after="0" w:afterAutospacing="0" w:line="360" w:lineRule="auto"/>
-        <w:rPr>
-          <w:rFonts w:asciiTheme="minorHAnsi" w:hAnsiTheme="minorHAnsi" w:cstheme="minorHAnsi"/>
-          <w:color w:val="222222"/>
-        </w:rPr>
-      </w:pPr>
-      <w:r>
-        <w:rPr>
-          <w:rFonts w:ascii="Helvetica" w:hAnsi="Helvetica"/>
-          <w:color w:val="000000"/>
-          <w:sz w:val="21"/>
-          <w:szCs w:val="21"/>
-          <w:shd w:val="clear" w:color="auto" w:fill="FFFFFF"/>
-        </w:rPr>
+        <w:lastRenderedPageBreak/>
         <w:t xml:space="preserve">Mode for categorical (cannot do average) </w:t>
       </w:r>
     </w:p>
@@ -2041,7 +2006,6 @@
           <w:sz w:val="28"/>
           <w:szCs w:val="28"/>
         </w:rPr>
-        <w:lastRenderedPageBreak/>
         <w:t xml:space="preserve">Data Visualisation </w:t>
       </w:r>
     </w:p>
@@ -2313,6 +2277,7 @@
         <w:t xml:space="preserve"> employees are 30-40 </w:t>
       </w:r>
       <w:proofErr w:type="spellStart"/>
+      <w:proofErr w:type="gramStart"/>
       <w:r>
         <w:rPr>
           <w:rFonts w:asciiTheme="minorHAnsi" w:hAnsiTheme="minorHAnsi" w:cstheme="minorHAnsi"/>
@@ -2333,7 +2298,15 @@
           <w:rFonts w:asciiTheme="minorHAnsi" w:hAnsiTheme="minorHAnsi" w:cstheme="minorHAnsi"/>
           <w:color w:val="222222"/>
         </w:rPr>
-        <w:t xml:space="preserve"> Mean age is 36 </w:t>
+        <w:t xml:space="preserve"> Mean</w:t>
+      </w:r>
+      <w:proofErr w:type="gramEnd"/>
+      <w:r>
+        <w:rPr>
+          <w:rFonts w:asciiTheme="minorHAnsi" w:hAnsiTheme="minorHAnsi" w:cstheme="minorHAnsi"/>
+          <w:color w:val="222222"/>
+        </w:rPr>
+        <w:t xml:space="preserve"> age is 36 </w:t>
       </w:r>
     </w:p>
     <w:p>
@@ -2779,6 +2752,7 @@
         </w:rPr>
         <w:t xml:space="preserve">Median </w:t>
       </w:r>
+      <w:proofErr w:type="gramStart"/>
       <w:r>
         <w:rPr>
           <w:rFonts w:ascii="Courier New" w:eastAsia="Times New Roman" w:hAnsi="Courier New" w:cs="Courier New"/>
@@ -2799,6 +2773,7 @@
         </w:rPr>
         <w:t>Mode</w:t>
       </w:r>
+      <w:proofErr w:type="gramEnd"/>
       <w:r>
         <w:rPr>
           <w:rFonts w:ascii="Courier New" w:eastAsia="Times New Roman" w:hAnsi="Courier New" w:cs="Courier New"/>
@@ -3014,6 +2989,9 @@
     </w:p>
     <w:p>
       <w:r>
+        <w:rPr>
+          <w:noProof/>
+        </w:rPr>
         <w:drawing>
           <wp:inline distT="0" distB="0" distL="0" distR="0" wp14:anchorId="39F2FCDE" wp14:editId="39DBA851">
             <wp:extent cx="1895740" cy="552527"/>
@@ -3065,6 +3043,9 @@
     </w:p>
     <w:p>
       <w:r>
+        <w:rPr>
+          <w:noProof/>
+        </w:rPr>
         <w:drawing>
           <wp:inline distT="0" distB="0" distL="0" distR="0" wp14:anchorId="17A6EA0E" wp14:editId="796DD17B">
             <wp:extent cx="2800741" cy="943107"/>
@@ -3131,8 +3112,13 @@
     <w:p/>
     <w:p>
       <w:r>
-        <w:t>We use 2 variables to identify how the monthly income affects the attrition and ,..</w:t>
-      </w:r>
+        <w:t>We use 2 variables to identify how the monthly income affects the attrition and</w:t>
+      </w:r>
+      <w:proofErr w:type="gramStart"/>
+      <w:r>
+        <w:t xml:space="preserve"> ,..</w:t>
+      </w:r>
+      <w:proofErr w:type="gramEnd"/>
     </w:p>
     <w:p/>
     <w:p>
@@ -3206,6 +3192,9 @@
     <w:p/>
     <w:p>
       <w:r>
+        <w:rPr>
+          <w:noProof/>
+        </w:rPr>
         <w:drawing>
           <wp:inline distT="0" distB="0" distL="0" distR="0" wp14:anchorId="2E27976B" wp14:editId="3FE8B7B7">
             <wp:extent cx="3839111" cy="857370"/>
@@ -3294,6 +3283,9 @@
     </w:p>
     <w:p>
       <w:r>
+        <w:rPr>
+          <w:noProof/>
+        </w:rPr>
         <w:drawing>
           <wp:inline distT="0" distB="0" distL="0" distR="0" wp14:anchorId="73BDD697" wp14:editId="54DE5BFC">
             <wp:extent cx="3686689" cy="905001"/>
@@ -3334,7 +3326,15 @@
     <w:p/>
     <w:p>
       <w:r>
-        <w:t xml:space="preserve">Hypothesis test where </w:t>
+        <w:t xml:space="preserve">Hypothesis test </w:t>
+      </w:r>
+      <w:proofErr w:type="gramStart"/>
+      <w:r>
+        <w:t>where</w:t>
+      </w:r>
+      <w:proofErr w:type="gramEnd"/>
+      <w:r>
+        <w:t xml:space="preserve"> </w:t>
       </w:r>
     </w:p>
     <w:p>
@@ -3393,6 +3393,9 @@
     </w:p>
     <w:p>
       <w:r>
+        <w:rPr>
+          <w:noProof/>
+        </w:rPr>
         <w:drawing>
           <wp:inline distT="0" distB="0" distL="0" distR="0" wp14:anchorId="3EE0B380" wp14:editId="4D52FF74">
             <wp:extent cx="5811061" cy="1667108"/>
@@ -3459,8 +3462,13 @@
         <w:t>'</w:t>
       </w:r>
       <w:proofErr w:type="spellStart"/>
-      <w:r>
-        <w:t>max_depth</w:t>
+      <w:proofErr w:type="gramStart"/>
+      <w:r>
+        <w:t>max</w:t>
+      </w:r>
+      <w:proofErr w:type="gramEnd"/>
+      <w:r>
+        <w:t>_depth</w:t>
       </w:r>
       <w:proofErr w:type="spellEnd"/>
       <w:r>
@@ -3634,17 +3642,7 @@
           <w:szCs w:val="21"/>
           <w:shd w:val="clear" w:color="auto" w:fill="FFFFFF"/>
         </w:rPr>
-        <w:t>This means that the model correctly predicted the target variable 'Attrition' for about 80.27% of the instances in the test data.</w:t>
-      </w:r>
-      <w:r>
-        <w:rPr>
-          <w:rFonts w:ascii="Helvetica" w:hAnsi="Helvetica"/>
-          <w:color w:val="000000"/>
-          <w:sz w:val="21"/>
-          <w:szCs w:val="21"/>
-          <w:shd w:val="clear" w:color="auto" w:fill="FFFFFF"/>
-        </w:rPr>
-        <w:t xml:space="preserve"> (NOTES:  overfitting ……70 is bad, 95 is overfitted) too many variables, with one or 2 is easier </w:t>
+        <w:t xml:space="preserve">This means that the model correctly predicted the target variable 'Attrition' for about 80.27% of the instances in the test data. (NOTES:  overfitting ……70 is bad, 95 is overfitted) too many variables, with one or 2 is easier </w:t>
       </w:r>
     </w:p>
     <w:p>
@@ -3783,7 +3781,15 @@
           <w:rFonts w:ascii="Calibri" w:hAnsi="Calibri" w:cs="Calibri"/>
           <w:color w:val="8496B0" w:themeColor="text2" w:themeTint="99"/>
         </w:rPr>
-        <w:t>number of observations etc.</w:t>
+        <w:t xml:space="preserve">number of observations </w:t>
+      </w:r>
+      <w:proofErr w:type="gramStart"/>
+      <w:r>
+        <w:rPr>
+          <w:rFonts w:ascii="Calibri" w:hAnsi="Calibri" w:cs="Calibri"/>
+          <w:color w:val="8496B0" w:themeColor="text2" w:themeTint="99"/>
+        </w:rPr>
+        <w:t>etc.</w:t>
       </w:r>
       <w:r>
         <w:rPr>
@@ -3792,7 +3798,17 @@
           <w:bCs/>
           <w:color w:val="8496B0" w:themeColor="text2" w:themeTint="99"/>
         </w:rPr>
-        <w:t>[0-10]</w:t>
+        <w:t>[</w:t>
+      </w:r>
+      <w:proofErr w:type="gramEnd"/>
+      <w:r>
+        <w:rPr>
+          <w:rFonts w:ascii="Calibri-Bold" w:hAnsi="Calibri-Bold" w:cs="Calibri-Bold"/>
+          <w:b/>
+          <w:bCs/>
+          <w:color w:val="8496B0" w:themeColor="text2" w:themeTint="99"/>
+        </w:rPr>
+        <w:t>0-10]</w:t>
       </w:r>
     </w:p>
     <w:p>
@@ -3865,7 +3881,15 @@
           <w:rFonts w:ascii="Calibri" w:hAnsi="Calibri" w:cs="Calibri"/>
           <w:color w:val="8496B0" w:themeColor="text2" w:themeTint="99"/>
         </w:rPr>
-        <w:t>what you are doing with the data and why you are doing it.</w:t>
+        <w:t xml:space="preserve">what you are doing with the data and why you are doing </w:t>
+      </w:r>
+      <w:proofErr w:type="gramStart"/>
+      <w:r>
+        <w:rPr>
+          <w:rFonts w:ascii="Calibri" w:hAnsi="Calibri" w:cs="Calibri"/>
+          <w:color w:val="8496B0" w:themeColor="text2" w:themeTint="99"/>
+        </w:rPr>
+        <w:t>it.</w:t>
       </w:r>
       <w:r>
         <w:rPr>
@@ -3874,7 +3898,17 @@
           <w:bCs/>
           <w:color w:val="8496B0" w:themeColor="text2" w:themeTint="99"/>
         </w:rPr>
-        <w:t>[0-20]</w:t>
+        <w:t>[</w:t>
+      </w:r>
+      <w:proofErr w:type="gramEnd"/>
+      <w:r>
+        <w:rPr>
+          <w:rFonts w:ascii="Calibri-Bold" w:hAnsi="Calibri-Bold" w:cs="Calibri-Bold"/>
+          <w:b/>
+          <w:bCs/>
+          <w:color w:val="8496B0" w:themeColor="text2" w:themeTint="99"/>
+        </w:rPr>
+        <w:t>0-20]</w:t>
       </w:r>
     </w:p>
     <w:p>
@@ -3928,7 +3962,15 @@
           <w:rFonts w:ascii="Calibri" w:hAnsi="Calibri" w:cs="Calibri"/>
           <w:color w:val="FF0000"/>
         </w:rPr>
-        <w:t>these techniques and the rationale for your decisions.</w:t>
+        <w:t xml:space="preserve">these techniques and the rationale for your </w:t>
+      </w:r>
+      <w:proofErr w:type="gramStart"/>
+      <w:r>
+        <w:rPr>
+          <w:rFonts w:ascii="Calibri" w:hAnsi="Calibri" w:cs="Calibri"/>
+          <w:color w:val="FF0000"/>
+        </w:rPr>
+        <w:t>decisions.</w:t>
       </w:r>
       <w:r>
         <w:rPr>
@@ -3937,7 +3979,17 @@
           <w:bCs/>
           <w:color w:val="FF0000"/>
         </w:rPr>
-        <w:t>[0-30]</w:t>
+        <w:t>[</w:t>
+      </w:r>
+      <w:proofErr w:type="gramEnd"/>
+      <w:r>
+        <w:rPr>
+          <w:rFonts w:ascii="Calibri-Bold" w:hAnsi="Calibri-Bold" w:cs="Calibri-Bold"/>
+          <w:b/>
+          <w:bCs/>
+          <w:color w:val="FF0000"/>
+        </w:rPr>
+        <w:t>0-30]</w:t>
       </w:r>
     </w:p>
     <w:p>
@@ -4043,7 +4095,15 @@
           <w:rFonts w:ascii="Calibri" w:hAnsi="Calibri" w:cs="Calibri"/>
           <w:color w:val="FF0000"/>
         </w:rPr>
-        <w:t xml:space="preserve"> compared to anomalous biddings.</w:t>
+        <w:t xml:space="preserve"> compared to anomalous </w:t>
+      </w:r>
+      <w:proofErr w:type="gramStart"/>
+      <w:r>
+        <w:rPr>
+          <w:rFonts w:ascii="Calibri" w:hAnsi="Calibri" w:cs="Calibri"/>
+          <w:color w:val="FF0000"/>
+        </w:rPr>
+        <w:t>biddings.</w:t>
       </w:r>
       <w:r>
         <w:rPr>
@@ -4052,7 +4112,17 @@
           <w:bCs/>
           <w:color w:val="FF0000"/>
         </w:rPr>
-        <w:t>[0-40]</w:t>
+        <w:t>[</w:t>
+      </w:r>
+      <w:proofErr w:type="gramEnd"/>
+      <w:r>
+        <w:rPr>
+          <w:rFonts w:ascii="Calibri-Bold" w:hAnsi="Calibri-Bold" w:cs="Calibri-Bold"/>
+          <w:b/>
+          <w:bCs/>
+          <w:color w:val="FF0000"/>
+        </w:rPr>
+        <w:t>0-40]</w:t>
       </w:r>
     </w:p>
     <w:p>

</xml_diff>

<commit_message>
Pending mark up, working on report
</commit_message>
<xml_diff>
--- a/CA Cover_ Report for subm_Miroslava Slavikova_05 Jan 2024.docx
+++ b/CA Cover_ Report for subm_Miroslava Slavikova_05 Jan 2024.docx
@@ -1341,11 +1341,6 @@
     <w:p>
       <w:pPr>
         <w:rPr>
-          <w:lang w:val="en-US"/>
-        </w:rPr>
-      </w:pPr>
-      <w:r>
-        <w:rPr>
           <w:rFonts w:cstheme="minorHAnsi"/>
           <w:b/>
           <w:bCs/>
@@ -1353,14 +1348,223 @@
           <w:sz w:val="28"/>
           <w:szCs w:val="28"/>
         </w:rPr>
+      </w:pPr>
+      <w:r>
+        <w:rPr>
+          <w:rFonts w:cstheme="minorHAnsi"/>
+          <w:b/>
+          <w:bCs/>
+          <w:color w:val="000000"/>
+          <w:sz w:val="28"/>
+          <w:szCs w:val="28"/>
+        </w:rPr>
         <w:lastRenderedPageBreak/>
         <w:t>Introduction</w:t>
       </w:r>
     </w:p>
     <w:p>
       <w:pPr>
+        <w:spacing w:after="0" w:line="360" w:lineRule="auto"/>
+        <w:rPr>
+          <w:rFonts w:cstheme="minorHAnsi"/>
+          <w:b/>
+          <w:bCs/>
+          <w:color w:val="000000"/>
+          <w:sz w:val="24"/>
+          <w:szCs w:val="24"/>
+        </w:rPr>
+      </w:pPr>
+    </w:p>
+    <w:p>
+      <w:pPr>
+        <w:spacing w:after="0" w:line="360" w:lineRule="auto"/>
+        <w:ind w:firstLine="720"/>
+        <w:jc w:val="both"/>
+        <w:rPr>
+          <w:rFonts w:cstheme="minorHAnsi"/>
+          <w:b/>
+          <w:bCs/>
+          <w:color w:val="000000"/>
+          <w:sz w:val="24"/>
+          <w:szCs w:val="24"/>
+        </w:rPr>
+      </w:pPr>
+      <w:r>
+        <w:rPr>
+          <w:rFonts w:cstheme="minorHAnsi"/>
+          <w:color w:val="000000"/>
+          <w:sz w:val="24"/>
+          <w:szCs w:val="24"/>
+          <w:shd w:val="clear" w:color="auto" w:fill="FFFFFF"/>
+        </w:rPr>
+        <w:t>Employee turnover peaked in 2021 at 18%, up from 8% in 2020. This was the highest percentage recorded, since the HR Barometer Report was established in 2017. It was projected that the turnover will reach 18.2% for the year 2022. As reported by 56% employers, the main cause of the increase is</w:t>
+      </w:r>
+      <w:r>
+        <w:rPr>
+          <w:rFonts w:cstheme="minorHAnsi"/>
+          <w:color w:val="000000"/>
+          <w:sz w:val="24"/>
+          <w:szCs w:val="24"/>
+          <w:shd w:val="clear" w:color="auto" w:fill="FFFFFF"/>
+        </w:rPr>
+        <w:t xml:space="preserve"> an</w:t>
+      </w:r>
+      <w:r>
+        <w:rPr>
+          <w:rFonts w:cstheme="minorHAnsi"/>
+          <w:color w:val="000000"/>
+          <w:sz w:val="24"/>
+          <w:szCs w:val="24"/>
+          <w:shd w:val="clear" w:color="auto" w:fill="FFFFFF"/>
+        </w:rPr>
+        <w:t xml:space="preserve"> attractive renumeration, followed by the </w:t>
+      </w:r>
+      <w:r>
+        <w:rPr>
+          <w:rFonts w:cstheme="minorHAnsi"/>
+          <w:color w:val="000000"/>
+          <w:sz w:val="24"/>
+          <w:szCs w:val="24"/>
+          <w:shd w:val="clear" w:color="auto" w:fill="FFFFFF"/>
+        </w:rPr>
+        <w:t>key factors,</w:t>
+      </w:r>
+      <w:r>
+        <w:rPr>
+          <w:rFonts w:cstheme="minorHAnsi"/>
+          <w:color w:val="000000"/>
+          <w:sz w:val="24"/>
+          <w:szCs w:val="24"/>
+          <w:shd w:val="clear" w:color="auto" w:fill="FFFFFF"/>
+        </w:rPr>
+        <w:t xml:space="preserve"> like better work-life balance and career advancement.</w:t>
+      </w:r>
+    </w:p>
+    <w:p>
+      <w:pPr>
+        <w:pStyle w:val="NormalWeb"/>
+        <w:spacing w:before="0" w:beforeAutospacing="0" w:after="0" w:afterAutospacing="0" w:line="360" w:lineRule="auto"/>
+        <w:ind w:firstLine="720"/>
+        <w:jc w:val="both"/>
+        <w:rPr>
+          <w:rFonts w:asciiTheme="minorHAnsi" w:hAnsiTheme="minorHAnsi" w:cstheme="minorHAnsi"/>
+          <w:color w:val="222222"/>
+          <w:shd w:val="clear" w:color="auto" w:fill="FFFFFF"/>
+        </w:rPr>
+      </w:pPr>
+      <w:r>
+        <w:rPr>
+          <w:rFonts w:asciiTheme="minorHAnsi" w:hAnsiTheme="minorHAnsi" w:cstheme="minorHAnsi"/>
+          <w:color w:val="222222"/>
+          <w:shd w:val="clear" w:color="auto" w:fill="FFFFFF"/>
+        </w:rPr>
+        <w:t>Commenting on increasing salaries, Sarah Fagan, Managing Director of Adare Human Resource Management said: “While the market is seeing increases in salary, total reward is not just about the financial benefits. It should incorporate the intrinsic value brought through your business culture. It recognises and shares successes of employees, it balances paid benefits with those of a non-financial value. And, most importantly, it considers the employee experience as an asset that requires the right investment.”</w:t>
+      </w:r>
+      <w:sdt>
+        <w:sdtPr>
+          <w:rPr>
+            <w:rFonts w:asciiTheme="minorHAnsi" w:hAnsiTheme="minorHAnsi" w:cstheme="minorHAnsi"/>
+            <w:color w:val="222222"/>
+            <w:shd w:val="clear" w:color="auto" w:fill="FFFFFF"/>
+          </w:rPr>
+          <w:id w:val="2012418741"/>
+          <w:citation/>
+        </w:sdtPr>
+        <w:sdtContent>
+          <w:r>
+            <w:rPr>
+              <w:rFonts w:asciiTheme="minorHAnsi" w:hAnsiTheme="minorHAnsi" w:cstheme="minorHAnsi"/>
+              <w:color w:val="222222"/>
+              <w:shd w:val="clear" w:color="auto" w:fill="FFFFFF"/>
+            </w:rPr>
+            <w:fldChar w:fldCharType="begin"/>
+          </w:r>
+          <w:r>
+            <w:rPr>
+              <w:rFonts w:asciiTheme="minorHAnsi" w:hAnsiTheme="minorHAnsi" w:cstheme="minorHAnsi"/>
+              <w:color w:val="222222"/>
+              <w:shd w:val="clear" w:color="auto" w:fill="FFFFFF"/>
+            </w:rPr>
+            <w:instrText xml:space="preserve"> CITATION Sar22 \l 6153 </w:instrText>
+          </w:r>
+          <w:r>
+            <w:rPr>
+              <w:rFonts w:asciiTheme="minorHAnsi" w:hAnsiTheme="minorHAnsi" w:cstheme="minorHAnsi"/>
+              <w:color w:val="222222"/>
+              <w:shd w:val="clear" w:color="auto" w:fill="FFFFFF"/>
+            </w:rPr>
+            <w:fldChar w:fldCharType="separate"/>
+          </w:r>
+          <w:r>
+            <w:rPr>
+              <w:rFonts w:asciiTheme="minorHAnsi" w:hAnsiTheme="minorHAnsi" w:cstheme="minorHAnsi"/>
+              <w:noProof/>
+              <w:color w:val="222222"/>
+              <w:shd w:val="clear" w:color="auto" w:fill="FFFFFF"/>
+            </w:rPr>
+            <w:t xml:space="preserve"> (Fagan, 2022)</w:t>
+          </w:r>
+          <w:r>
+            <w:rPr>
+              <w:rFonts w:asciiTheme="minorHAnsi" w:hAnsiTheme="minorHAnsi" w:cstheme="minorHAnsi"/>
+              <w:color w:val="222222"/>
+              <w:shd w:val="clear" w:color="auto" w:fill="FFFFFF"/>
+            </w:rPr>
+            <w:fldChar w:fldCharType="end"/>
+          </w:r>
+        </w:sdtContent>
+      </w:sdt>
+    </w:p>
+    <w:p>
+      <w:pPr>
+        <w:shd w:val="clear" w:color="auto" w:fill="FFFFFF"/>
+        <w:spacing w:after="0" w:line="360" w:lineRule="auto"/>
+        <w:ind w:firstLine="720"/>
+        <w:jc w:val="both"/>
+        <w:rPr>
+          <w:rFonts w:ascii="Calibri" w:eastAsia="Times New Roman" w:hAnsi="Calibri" w:cs="Calibri"/>
+          <w:color w:val="222222"/>
+          <w:lang w:eastAsia="en-IE"/>
+        </w:rPr>
+      </w:pPr>
+      <w:r>
+        <w:rPr>
+          <w:rFonts w:ascii="Calibri" w:eastAsia="Times New Roman" w:hAnsi="Calibri" w:cs="Calibri"/>
+          <w:color w:val="000000"/>
+          <w:sz w:val="24"/>
+          <w:szCs w:val="24"/>
+          <w:lang w:eastAsia="en-IE"/>
+        </w:rPr>
+        <w:t>At the same time, the expense of hiring has significantly increased to as high as €7,491 per employee, going up from €4,215 in 2021 and €6,895 in 2020. For large companies, with more than 250 workers, the cost of new hire soars to €14,690 per person.</w:t>
+      </w:r>
+    </w:p>
+    <w:p>
+      <w:pPr>
+        <w:shd w:val="clear" w:color="auto" w:fill="FFFFFF"/>
+        <w:spacing w:after="0" w:line="360" w:lineRule="auto"/>
+        <w:jc w:val="both"/>
+        <w:rPr>
+          <w:rFonts w:ascii="Calibri" w:eastAsia="Times New Roman" w:hAnsi="Calibri" w:cs="Calibri"/>
+          <w:color w:val="222222"/>
+          <w:lang w:eastAsia="en-IE"/>
+        </w:rPr>
+      </w:pPr>
+      <w:r>
+        <w:rPr>
+          <w:rFonts w:ascii="Calibri" w:eastAsia="Times New Roman" w:hAnsi="Calibri" w:cs="Calibri"/>
+          <w:color w:val="000000"/>
+          <w:sz w:val="24"/>
+          <w:szCs w:val="24"/>
+          <w:lang w:eastAsia="en-IE"/>
+        </w:rPr>
+        <w:t>Over the past year, 39% of businesses have considered flexing working arrangements, that includes hybrid or work from home models, to be crucial indicative that will lead to higher employee retention.</w:t>
+      </w:r>
+    </w:p>
+    <w:p>
+      <w:pPr>
         <w:pStyle w:val="NormalWeb"/>
         <w:spacing w:line="360" w:lineRule="auto"/>
+        <w:jc w:val="both"/>
         <w:rPr>
           <w:rFonts w:asciiTheme="minorHAnsi" w:hAnsiTheme="minorHAnsi" w:cstheme="minorHAnsi"/>
           <w:b/>
@@ -1386,11 +1590,158 @@
       <w:pPr>
         <w:pStyle w:val="NormalWeb"/>
         <w:spacing w:line="360" w:lineRule="auto"/>
+        <w:ind w:firstLine="720"/>
+        <w:jc w:val="both"/>
+        <w:rPr>
+          <w:rFonts w:asciiTheme="minorHAnsi" w:hAnsiTheme="minorHAnsi" w:cstheme="minorHAnsi"/>
+          <w:color w:val="000000"/>
+          <w:shd w:val="clear" w:color="auto" w:fill="FFFFFF"/>
+        </w:rPr>
+      </w:pPr>
+      <w:r>
+        <w:rPr>
+          <w:rFonts w:asciiTheme="minorHAnsi" w:hAnsiTheme="minorHAnsi" w:cstheme="minorHAnsi"/>
+          <w:color w:val="000000"/>
+          <w:shd w:val="clear" w:color="auto" w:fill="FFFFFF"/>
+        </w:rPr>
+        <w:t>A company has gathered data on its employees with intention to uncover patterns and trends that will assist in improving employee satisfaction, increase productivity and</w:t>
+      </w:r>
+      <w:r>
+        <w:rPr>
+          <w:rFonts w:asciiTheme="minorHAnsi" w:hAnsiTheme="minorHAnsi" w:cstheme="minorHAnsi"/>
+          <w:color w:val="000000"/>
+          <w:shd w:val="clear" w:color="auto" w:fill="FFFFFF"/>
+        </w:rPr>
+        <w:t xml:space="preserve"> gain an</w:t>
+      </w:r>
+      <w:r>
+        <w:rPr>
+          <w:rFonts w:asciiTheme="minorHAnsi" w:hAnsiTheme="minorHAnsi" w:cstheme="minorHAnsi"/>
+          <w:color w:val="000000"/>
+          <w:shd w:val="clear" w:color="auto" w:fill="FFFFFF"/>
+        </w:rPr>
+        <w:t xml:space="preserve"> understand</w:t>
+      </w:r>
+      <w:r>
+        <w:rPr>
+          <w:rFonts w:asciiTheme="minorHAnsi" w:hAnsiTheme="minorHAnsi" w:cstheme="minorHAnsi"/>
+          <w:color w:val="000000"/>
+          <w:shd w:val="clear" w:color="auto" w:fill="FFFFFF"/>
+        </w:rPr>
+        <w:t>ing of</w:t>
+      </w:r>
+      <w:r>
+        <w:rPr>
+          <w:rFonts w:asciiTheme="minorHAnsi" w:hAnsiTheme="minorHAnsi" w:cstheme="minorHAnsi"/>
+          <w:color w:val="000000"/>
+          <w:shd w:val="clear" w:color="auto" w:fill="FFFFFF"/>
+        </w:rPr>
+        <w:t xml:space="preserve"> how to keep a healthy employee retention </w:t>
+      </w:r>
+      <w:r>
+        <w:rPr>
+          <w:rFonts w:asciiTheme="minorHAnsi" w:hAnsiTheme="minorHAnsi" w:cstheme="minorHAnsi"/>
+          <w:color w:val="000000"/>
+          <w:shd w:val="clear" w:color="auto" w:fill="FFFFFF"/>
+        </w:rPr>
+        <w:t>rate</w:t>
+      </w:r>
+      <w:r>
+        <w:rPr>
+          <w:rFonts w:asciiTheme="minorHAnsi" w:hAnsiTheme="minorHAnsi" w:cstheme="minorHAnsi"/>
+          <w:color w:val="000000"/>
+          <w:shd w:val="clear" w:color="auto" w:fill="FFFFFF"/>
+        </w:rPr>
+        <w:t xml:space="preserve">. </w:t>
+      </w:r>
+    </w:p>
+    <w:p>
+      <w:pPr>
+        <w:pStyle w:val="NormalWeb"/>
+        <w:spacing w:line="360" w:lineRule="auto"/>
+        <w:ind w:firstLine="720"/>
+        <w:jc w:val="both"/>
         <w:rPr>
           <w:rFonts w:asciiTheme="minorHAnsi" w:hAnsiTheme="minorHAnsi" w:cstheme="minorHAnsi"/>
           <w:b/>
           <w:bCs/>
           <w:color w:val="000000"/>
+        </w:rPr>
+      </w:pPr>
+      <w:r>
+        <w:rPr>
+          <w:rFonts w:asciiTheme="minorHAnsi" w:hAnsiTheme="minorHAnsi" w:cstheme="minorHAnsi"/>
+          <w:color w:val="000000"/>
+          <w:shd w:val="clear" w:color="auto" w:fill="FFFFFF"/>
+        </w:rPr>
+        <w:t xml:space="preserve">With the provided dataset that includes wide range of information about the employees, we are </w:t>
+      </w:r>
+      <w:r>
+        <w:rPr>
+          <w:rFonts w:asciiTheme="minorHAnsi" w:hAnsiTheme="minorHAnsi" w:cstheme="minorHAnsi"/>
+          <w:color w:val="000000"/>
+          <w:shd w:val="clear" w:color="auto" w:fill="FFFFFF"/>
+        </w:rPr>
+        <w:t>going</w:t>
+      </w:r>
+      <w:r>
+        <w:rPr>
+          <w:rFonts w:asciiTheme="minorHAnsi" w:hAnsiTheme="minorHAnsi" w:cstheme="minorHAnsi"/>
+          <w:color w:val="000000"/>
+          <w:shd w:val="clear" w:color="auto" w:fill="FFFFFF"/>
+        </w:rPr>
+        <w:t xml:space="preserve"> to look at the variety factors impacting employee attrition. By understanding the reasons why employees leave, the company can revise or develop new strategies to improve talent retention and in the long term reduce</w:t>
+      </w:r>
+      <w:r>
+        <w:rPr>
+          <w:rFonts w:asciiTheme="minorHAnsi" w:hAnsiTheme="minorHAnsi" w:cstheme="minorHAnsi"/>
+          <w:color w:val="000000"/>
+          <w:shd w:val="clear" w:color="auto" w:fill="FFFFFF"/>
+        </w:rPr>
+        <w:t xml:space="preserve"> their</w:t>
+      </w:r>
+      <w:r>
+        <w:rPr>
+          <w:rFonts w:asciiTheme="minorHAnsi" w:hAnsiTheme="minorHAnsi" w:cstheme="minorHAnsi"/>
+          <w:color w:val="000000"/>
+          <w:shd w:val="clear" w:color="auto" w:fill="FFFFFF"/>
+        </w:rPr>
+        <w:t xml:space="preserve"> recruitment budget.</w:t>
+      </w:r>
+    </w:p>
+    <w:p>
+      <w:pPr>
+        <w:pStyle w:val="NormalWeb"/>
+        <w:spacing w:line="360" w:lineRule="auto"/>
+        <w:rPr>
+          <w:rFonts w:asciiTheme="minorHAnsi" w:hAnsiTheme="minorHAnsi" w:cstheme="minorHAnsi"/>
+          <w:b/>
+          <w:bCs/>
+          <w:color w:val="000000"/>
+        </w:rPr>
+      </w:pPr>
+    </w:p>
+    <w:p>
+      <w:pPr>
+        <w:pStyle w:val="NormalWeb"/>
+        <w:spacing w:line="360" w:lineRule="auto"/>
+        <w:rPr>
+          <w:rFonts w:asciiTheme="minorHAnsi" w:hAnsiTheme="minorHAnsi" w:cstheme="minorHAnsi"/>
+          <w:b/>
+          <w:bCs/>
+          <w:color w:val="000000"/>
+        </w:rPr>
+      </w:pPr>
+    </w:p>
+    <w:p>
+      <w:pPr>
+        <w:pStyle w:val="NormalWeb"/>
+        <w:spacing w:line="360" w:lineRule="auto"/>
+        <w:rPr>
+          <w:rFonts w:asciiTheme="minorHAnsi" w:hAnsiTheme="minorHAnsi" w:cstheme="minorHAnsi"/>
+          <w:b/>
+          <w:bCs/>
+          <w:color w:val="FF0000"/>
           <w:sz w:val="28"/>
           <w:szCs w:val="28"/>
         </w:rPr>
@@ -1400,10 +1751,11 @@
           <w:rFonts w:asciiTheme="minorHAnsi" w:hAnsiTheme="minorHAnsi" w:cstheme="minorHAnsi"/>
           <w:b/>
           <w:bCs/>
-          <w:color w:val="000000"/>
+          <w:color w:val="FF0000"/>
           <w:sz w:val="28"/>
           <w:szCs w:val="28"/>
         </w:rPr>
+        <w:lastRenderedPageBreak/>
         <w:t>Machine Learning Models </w:t>
       </w:r>
     </w:p>
@@ -1411,7 +1763,7 @@
       <w:pPr>
         <w:pStyle w:val="BodyText"/>
         <w:spacing w:before="100" w:beforeAutospacing="1" w:after="100" w:afterAutospacing="1" w:line="360" w:lineRule="auto"/>
-        <w:ind w:left="135" w:right="114" w:firstLine="360"/>
+        <w:ind w:right="114"/>
         <w:jc w:val="both"/>
         <w:rPr>
           <w:rFonts w:asciiTheme="minorHAnsi" w:hAnsiTheme="minorHAnsi" w:cstheme="minorHAnsi"/>
@@ -1425,7 +1777,7 @@
           <w:sz w:val="24"/>
           <w:szCs w:val="24"/>
         </w:rPr>
-        <w:t>I</w:t>
+        <w:t>T</w:t>
       </w:r>
       <w:r>
         <w:rPr>
@@ -1433,7 +1785,7 @@
           <w:sz w:val="24"/>
           <w:szCs w:val="24"/>
         </w:rPr>
-        <w:t xml:space="preserve"> have used t</w:t>
+        <w:t>hree</w:t>
       </w:r>
       <w:r>
         <w:rPr>
@@ -1441,7 +1793,7 @@
           <w:sz w:val="24"/>
           <w:szCs w:val="24"/>
         </w:rPr>
-        <w:t>hree</w:t>
+        <w:t xml:space="preserve"> different supervised machine learning models</w:t>
       </w:r>
       <w:r>
         <w:rPr>
@@ -1449,7 +1801,7 @@
           <w:sz w:val="24"/>
           <w:szCs w:val="24"/>
         </w:rPr>
-        <w:t xml:space="preserve"> different supervised machine learning models</w:t>
+        <w:t xml:space="preserve"> have been used</w:t>
       </w:r>
       <w:r>
         <w:rPr>
@@ -1626,249 +1978,379 @@
       <w:pPr>
         <w:pStyle w:val="NormalWeb"/>
         <w:spacing w:before="0" w:beforeAutospacing="0" w:after="0" w:afterAutospacing="0" w:line="360" w:lineRule="auto"/>
+        <w:ind w:firstLine="720"/>
         <w:jc w:val="both"/>
         <w:rPr>
           <w:rFonts w:asciiTheme="minorHAnsi" w:hAnsiTheme="minorHAnsi" w:cstheme="minorHAnsi"/>
           <w:color w:val="000000"/>
-        </w:rPr>
-      </w:pPr>
+          <w:shd w:val="clear" w:color="auto" w:fill="FFFFFF"/>
+        </w:rPr>
+      </w:pPr>
+      <w:r>
+        <w:rPr>
+          <w:rFonts w:asciiTheme="minorHAnsi" w:hAnsiTheme="minorHAnsi" w:cstheme="minorHAnsi"/>
+          <w:color w:val="000000"/>
+          <w:shd w:val="clear" w:color="auto" w:fill="FFFFFF"/>
+        </w:rPr>
+        <w:t xml:space="preserve">I </w:t>
+      </w:r>
+      <w:r>
+        <w:rPr>
+          <w:rFonts w:asciiTheme="minorHAnsi" w:hAnsiTheme="minorHAnsi" w:cstheme="minorHAnsi"/>
+          <w:color w:val="000000"/>
+          <w:shd w:val="clear" w:color="auto" w:fill="FFFFFF"/>
+        </w:rPr>
+        <w:t>have</w:t>
+      </w:r>
+      <w:r>
+        <w:rPr>
+          <w:rFonts w:asciiTheme="minorHAnsi" w:hAnsiTheme="minorHAnsi" w:cstheme="minorHAnsi"/>
+          <w:color w:val="000000"/>
+          <w:shd w:val="clear" w:color="auto" w:fill="FFFFFF"/>
+        </w:rPr>
+        <w:t xml:space="preserve"> </w:t>
+      </w:r>
+      <w:r>
+        <w:rPr>
+          <w:rFonts w:asciiTheme="minorHAnsi" w:hAnsiTheme="minorHAnsi" w:cstheme="minorHAnsi"/>
+          <w:color w:val="000000"/>
+          <w:shd w:val="clear" w:color="auto" w:fill="FFFFFF"/>
+        </w:rPr>
+        <w:t>loaded all the</w:t>
+      </w:r>
+      <w:r>
+        <w:rPr>
+          <w:rFonts w:asciiTheme="minorHAnsi" w:hAnsiTheme="minorHAnsi" w:cstheme="minorHAnsi"/>
+          <w:color w:val="000000"/>
+          <w:shd w:val="clear" w:color="auto" w:fill="FFFFFF"/>
+        </w:rPr>
+        <w:t xml:space="preserve"> necessary</w:t>
+      </w:r>
+      <w:r>
+        <w:rPr>
+          <w:rFonts w:asciiTheme="minorHAnsi" w:hAnsiTheme="minorHAnsi" w:cstheme="minorHAnsi"/>
+          <w:color w:val="000000"/>
+          <w:shd w:val="clear" w:color="auto" w:fill="FFFFFF"/>
+        </w:rPr>
+        <w:t xml:space="preserve"> libraries, panda for data manipulation and analysis library, </w:t>
+      </w:r>
+      <w:proofErr w:type="gramStart"/>
+      <w:r>
+        <w:rPr>
+          <w:rFonts w:asciiTheme="minorHAnsi" w:hAnsiTheme="minorHAnsi" w:cstheme="minorHAnsi"/>
+          <w:color w:val="000000"/>
+          <w:shd w:val="clear" w:color="auto" w:fill="FFFFFF"/>
+        </w:rPr>
+        <w:t>matplotlib.pyplot</w:t>
+      </w:r>
+      <w:proofErr w:type="gramEnd"/>
+      <w:r>
+        <w:rPr>
+          <w:rFonts w:asciiTheme="minorHAnsi" w:hAnsiTheme="minorHAnsi" w:cstheme="minorHAnsi"/>
+          <w:color w:val="000000"/>
+          <w:shd w:val="clear" w:color="auto" w:fill="FFFFFF"/>
+        </w:rPr>
+        <w:t xml:space="preserve"> and seaborn for data visualisation, numpy for numerical computing, sklearn libraries for future scaling for ML models, PCA, encoding, training and testing sets, linear regression model for predictive modelling</w:t>
+      </w:r>
+      <w:r>
+        <w:rPr>
+          <w:rFonts w:asciiTheme="minorHAnsi" w:hAnsiTheme="minorHAnsi" w:cstheme="minorHAnsi"/>
+          <w:color w:val="000000"/>
+          <w:shd w:val="clear" w:color="auto" w:fill="FFFFFF"/>
+        </w:rPr>
+        <w:t>.</w:t>
+      </w:r>
+      <w:r>
+        <w:rPr>
+          <w:rFonts w:asciiTheme="minorHAnsi" w:hAnsiTheme="minorHAnsi" w:cstheme="minorHAnsi"/>
+          <w:color w:val="000000"/>
+          <w:shd w:val="clear" w:color="auto" w:fill="FFFFFF"/>
+        </w:rPr>
+        <w:t xml:space="preserve"> </w:t>
+      </w:r>
+      <w:r>
+        <w:rPr>
+          <w:rFonts w:asciiTheme="minorHAnsi" w:hAnsiTheme="minorHAnsi" w:cstheme="minorHAnsi"/>
+          <w:color w:val="000000"/>
+          <w:shd w:val="clear" w:color="auto" w:fill="FFFFFF"/>
+        </w:rPr>
+        <w:t xml:space="preserve">Libraries </w:t>
+      </w:r>
+      <w:r>
+        <w:rPr>
+          <w:rFonts w:asciiTheme="minorHAnsi" w:hAnsiTheme="minorHAnsi" w:cstheme="minorHAnsi"/>
+          <w:color w:val="000000"/>
+          <w:shd w:val="clear" w:color="auto" w:fill="FFFFFF"/>
+        </w:rPr>
+        <w:t>have been</w:t>
+      </w:r>
+      <w:r>
+        <w:rPr>
+          <w:rFonts w:asciiTheme="minorHAnsi" w:hAnsiTheme="minorHAnsi" w:cstheme="minorHAnsi"/>
+          <w:color w:val="000000"/>
+          <w:shd w:val="clear" w:color="auto" w:fill="FFFFFF"/>
+        </w:rPr>
+        <w:t xml:space="preserve"> imported and assigned the abbreviated formats. The abbreviated format makes recalling and us</w:t>
+      </w:r>
+      <w:r>
+        <w:rPr>
+          <w:rFonts w:asciiTheme="minorHAnsi" w:hAnsiTheme="minorHAnsi" w:cstheme="minorHAnsi"/>
+          <w:color w:val="000000"/>
+          <w:shd w:val="clear" w:color="auto" w:fill="FFFFFF"/>
+        </w:rPr>
+        <w:t>e of</w:t>
+      </w:r>
+      <w:r>
+        <w:rPr>
+          <w:rFonts w:asciiTheme="minorHAnsi" w:hAnsiTheme="minorHAnsi" w:cstheme="minorHAnsi"/>
+          <w:color w:val="000000"/>
+          <w:shd w:val="clear" w:color="auto" w:fill="FFFFFF"/>
+        </w:rPr>
+        <w:t xml:space="preserve"> these libraries more efficient. Lastly, </w:t>
+      </w:r>
+      <w:r>
+        <w:rPr>
+          <w:rFonts w:asciiTheme="minorHAnsi" w:hAnsiTheme="minorHAnsi" w:cstheme="minorHAnsi"/>
+          <w:color w:val="000000"/>
+          <w:shd w:val="clear" w:color="auto" w:fill="FFFFFF"/>
+        </w:rPr>
+        <w:t>I</w:t>
+      </w:r>
+      <w:r>
+        <w:rPr>
+          <w:rFonts w:asciiTheme="minorHAnsi" w:hAnsiTheme="minorHAnsi" w:cstheme="minorHAnsi"/>
+          <w:color w:val="000000"/>
+          <w:shd w:val="clear" w:color="auto" w:fill="FFFFFF"/>
+        </w:rPr>
+        <w:t xml:space="preserve"> have uploaded a</w:t>
+      </w:r>
+      <w:r>
+        <w:rPr>
+          <w:rFonts w:asciiTheme="minorHAnsi" w:hAnsiTheme="minorHAnsi" w:cstheme="minorHAnsi"/>
+          <w:color w:val="000000"/>
+          <w:shd w:val="clear" w:color="auto" w:fill="FFFFFF"/>
+        </w:rPr>
+        <w:t xml:space="preserve"> dataset</w:t>
+      </w:r>
+      <w:r>
+        <w:rPr>
+          <w:rFonts w:asciiTheme="minorHAnsi" w:hAnsiTheme="minorHAnsi" w:cstheme="minorHAnsi"/>
+          <w:color w:val="000000"/>
+          <w:shd w:val="clear" w:color="auto" w:fill="FFFFFF"/>
+        </w:rPr>
+        <w:t xml:space="preserve"> </w:t>
+      </w:r>
+      <w:r>
+        <w:rPr>
+          <w:rFonts w:asciiTheme="minorHAnsi" w:hAnsiTheme="minorHAnsi" w:cstheme="minorHAnsi"/>
+          <w:color w:val="000000"/>
+          <w:shd w:val="clear" w:color="auto" w:fill="FFFFFF"/>
+        </w:rPr>
+        <w:t>"Employee_Attrition.csv"</w:t>
+      </w:r>
+      <w:r>
+        <w:rPr>
+          <w:rFonts w:asciiTheme="minorHAnsi" w:hAnsiTheme="minorHAnsi" w:cstheme="minorHAnsi"/>
+          <w:color w:val="000000"/>
+          <w:shd w:val="clear" w:color="auto" w:fill="FFFFFF"/>
+        </w:rPr>
+        <w:t xml:space="preserve">. </w:t>
+      </w:r>
     </w:p>
     <w:p>
       <w:pPr>
         <w:pStyle w:val="NormalWeb"/>
+        <w:spacing w:before="0" w:beforeAutospacing="0" w:after="0" w:afterAutospacing="0" w:line="360" w:lineRule="auto"/>
+        <w:jc w:val="both"/>
+        <w:rPr>
+          <w:rFonts w:asciiTheme="minorHAnsi" w:hAnsiTheme="minorHAnsi" w:cstheme="minorHAnsi"/>
+          <w:color w:val="000000"/>
+        </w:rPr>
+      </w:pPr>
+    </w:p>
+    <w:p>
+      <w:pPr>
+        <w:pStyle w:val="NormalWeb"/>
+        <w:spacing w:before="0" w:beforeAutospacing="0" w:after="0" w:afterAutospacing="0" w:line="360" w:lineRule="auto"/>
+        <w:jc w:val="both"/>
+        <w:rPr>
+          <w:rFonts w:asciiTheme="minorHAnsi" w:hAnsiTheme="minorHAnsi" w:cstheme="minorHAnsi"/>
+          <w:b/>
+          <w:bCs/>
+          <w:color w:val="000000"/>
+          <w:sz w:val="28"/>
+          <w:szCs w:val="28"/>
+        </w:rPr>
+      </w:pPr>
+      <w:r>
+        <w:rPr>
+          <w:rFonts w:asciiTheme="minorHAnsi" w:hAnsiTheme="minorHAnsi" w:cstheme="minorHAnsi"/>
+          <w:b/>
+          <w:bCs/>
+          <w:color w:val="000000"/>
+          <w:sz w:val="28"/>
+          <w:szCs w:val="28"/>
+        </w:rPr>
+        <w:t xml:space="preserve">Dataset and Data Understanding </w:t>
+      </w:r>
+    </w:p>
+    <w:p>
+      <w:pPr>
+        <w:pStyle w:val="NormalWeb"/>
+        <w:spacing w:before="0" w:beforeAutospacing="0" w:after="0" w:afterAutospacing="0" w:line="360" w:lineRule="auto"/>
+        <w:jc w:val="both"/>
+        <w:rPr>
+          <w:rFonts w:asciiTheme="minorHAnsi" w:hAnsiTheme="minorHAnsi" w:cstheme="minorHAnsi"/>
+          <w:color w:val="000000"/>
+        </w:rPr>
+      </w:pPr>
+    </w:p>
+    <w:p>
+      <w:pPr>
+        <w:pStyle w:val="NormalWeb"/>
+        <w:spacing w:before="0" w:beforeAutospacing="0" w:after="0" w:afterAutospacing="0" w:line="360" w:lineRule="auto"/>
+        <w:jc w:val="both"/>
+        <w:rPr>
+          <w:rFonts w:asciiTheme="minorHAnsi" w:hAnsiTheme="minorHAnsi" w:cstheme="minorHAnsi"/>
+          <w:b/>
+          <w:bCs/>
+          <w:color w:val="000000"/>
+          <w:sz w:val="28"/>
+          <w:szCs w:val="28"/>
+        </w:rPr>
+      </w:pPr>
+      <w:r>
+        <w:rPr>
+          <w:rFonts w:asciiTheme="minorHAnsi" w:hAnsiTheme="minorHAnsi" w:cstheme="minorHAnsi"/>
+          <w:b/>
+          <w:bCs/>
+          <w:color w:val="000000"/>
+          <w:sz w:val="28"/>
+          <w:szCs w:val="28"/>
+        </w:rPr>
+        <w:t>Data Prep</w:t>
+      </w:r>
+      <w:r>
+        <w:rPr>
+          <w:rFonts w:asciiTheme="minorHAnsi" w:hAnsiTheme="minorHAnsi" w:cstheme="minorHAnsi"/>
+          <w:b/>
+          <w:bCs/>
+          <w:color w:val="000000"/>
+          <w:sz w:val="28"/>
+          <w:szCs w:val="28"/>
+        </w:rPr>
+        <w:t>aration</w:t>
+      </w:r>
+    </w:p>
+    <w:p>
+      <w:pPr>
+        <w:pStyle w:val="NormalWeb"/>
+        <w:shd w:val="clear" w:color="auto" w:fill="FFFFFF"/>
         <w:spacing w:before="0" w:beforeAutospacing="0" w:after="0" w:afterAutospacing="0" w:line="360" w:lineRule="auto"/>
         <w:ind w:firstLine="720"/>
         <w:jc w:val="both"/>
         <w:rPr>
           <w:rFonts w:asciiTheme="minorHAnsi" w:hAnsiTheme="minorHAnsi" w:cstheme="minorHAnsi"/>
           <w:color w:val="000000"/>
-          <w:shd w:val="clear" w:color="auto" w:fill="FFFFFF"/>
-        </w:rPr>
-      </w:pPr>
-      <w:r>
-        <w:rPr>
-          <w:rFonts w:asciiTheme="minorHAnsi" w:hAnsiTheme="minorHAnsi" w:cstheme="minorHAnsi"/>
-          <w:color w:val="000000"/>
-          <w:shd w:val="clear" w:color="auto" w:fill="FFFFFF"/>
-        </w:rPr>
-        <w:t xml:space="preserve">I </w:t>
-      </w:r>
-      <w:r>
-        <w:rPr>
-          <w:rFonts w:asciiTheme="minorHAnsi" w:hAnsiTheme="minorHAnsi" w:cstheme="minorHAnsi"/>
-          <w:color w:val="000000"/>
-          <w:shd w:val="clear" w:color="auto" w:fill="FFFFFF"/>
-        </w:rPr>
-        <w:t>have downloaded all the</w:t>
-      </w:r>
-      <w:r>
-        <w:rPr>
-          <w:rFonts w:asciiTheme="minorHAnsi" w:hAnsiTheme="minorHAnsi" w:cstheme="minorHAnsi"/>
-          <w:color w:val="000000"/>
-          <w:shd w:val="clear" w:color="auto" w:fill="FFFFFF"/>
-        </w:rPr>
-        <w:t xml:space="preserve"> necessary</w:t>
-      </w:r>
-      <w:r>
-        <w:rPr>
-          <w:rFonts w:asciiTheme="minorHAnsi" w:hAnsiTheme="minorHAnsi" w:cstheme="minorHAnsi"/>
-          <w:color w:val="000000"/>
-          <w:shd w:val="clear" w:color="auto" w:fill="FFFFFF"/>
-        </w:rPr>
-        <w:t xml:space="preserve"> libraries, panda for data manipulation and analysis library, </w:t>
-      </w:r>
-      <w:proofErr w:type="gramStart"/>
-      <w:r>
-        <w:rPr>
-          <w:rFonts w:asciiTheme="minorHAnsi" w:hAnsiTheme="minorHAnsi" w:cstheme="minorHAnsi"/>
-          <w:color w:val="000000"/>
-          <w:shd w:val="clear" w:color="auto" w:fill="FFFFFF"/>
-        </w:rPr>
-        <w:t>matplotlib.pyplot</w:t>
-      </w:r>
-      <w:proofErr w:type="gramEnd"/>
-      <w:r>
-        <w:rPr>
-          <w:rFonts w:asciiTheme="minorHAnsi" w:hAnsiTheme="minorHAnsi" w:cstheme="minorHAnsi"/>
-          <w:color w:val="000000"/>
-          <w:shd w:val="clear" w:color="auto" w:fill="FFFFFF"/>
-        </w:rPr>
-        <w:t xml:space="preserve"> and seaborn for data visualisation, numpy for numerical computing, sklearn libraries for future scaling for ML models, PCA, encoding, training and testing sets, linear regression model for predictive modelling. </w:t>
-      </w:r>
-      <w:r>
-        <w:rPr>
-          <w:rFonts w:asciiTheme="minorHAnsi" w:hAnsiTheme="minorHAnsi" w:cstheme="minorHAnsi"/>
-          <w:color w:val="000000"/>
-          <w:shd w:val="clear" w:color="auto" w:fill="FFFFFF"/>
-        </w:rPr>
-        <w:t>I’v</w:t>
-      </w:r>
-      <w:r>
-        <w:rPr>
-          <w:rFonts w:asciiTheme="minorHAnsi" w:hAnsiTheme="minorHAnsi" w:cstheme="minorHAnsi"/>
-          <w:color w:val="000000"/>
-          <w:shd w:val="clear" w:color="auto" w:fill="FFFFFF"/>
-        </w:rPr>
-        <w:t xml:space="preserve">e also included a Folium, very useful Python Library used for visualizing geospatial data. </w:t>
-      </w:r>
-      <w:r>
-        <w:rPr>
-          <w:rFonts w:asciiTheme="minorHAnsi" w:hAnsiTheme="minorHAnsi" w:cstheme="minorHAnsi"/>
-          <w:color w:val="000000"/>
-          <w:shd w:val="clear" w:color="auto" w:fill="FFFFFF"/>
-        </w:rPr>
-        <w:t xml:space="preserve">Libraries </w:t>
-      </w:r>
-      <w:r>
-        <w:rPr>
-          <w:rFonts w:asciiTheme="minorHAnsi" w:hAnsiTheme="minorHAnsi" w:cstheme="minorHAnsi"/>
-          <w:color w:val="000000"/>
-          <w:shd w:val="clear" w:color="auto" w:fill="FFFFFF"/>
-        </w:rPr>
-        <w:t>have been</w:t>
-      </w:r>
-      <w:r>
-        <w:rPr>
-          <w:rFonts w:asciiTheme="minorHAnsi" w:hAnsiTheme="minorHAnsi" w:cstheme="minorHAnsi"/>
-          <w:color w:val="000000"/>
-          <w:shd w:val="clear" w:color="auto" w:fill="FFFFFF"/>
-        </w:rPr>
-        <w:t xml:space="preserve"> imported and assigned the abbreviated formats. The abbreviated format makes recalling and us</w:t>
-      </w:r>
-      <w:r>
-        <w:rPr>
-          <w:rFonts w:asciiTheme="minorHAnsi" w:hAnsiTheme="minorHAnsi" w:cstheme="minorHAnsi"/>
-          <w:color w:val="000000"/>
-          <w:shd w:val="clear" w:color="auto" w:fill="FFFFFF"/>
-        </w:rPr>
-        <w:t>e of</w:t>
-      </w:r>
-      <w:r>
-        <w:rPr>
-          <w:rFonts w:asciiTheme="minorHAnsi" w:hAnsiTheme="minorHAnsi" w:cstheme="minorHAnsi"/>
-          <w:color w:val="000000"/>
-          <w:shd w:val="clear" w:color="auto" w:fill="FFFFFF"/>
-        </w:rPr>
-        <w:t xml:space="preserve"> these libraries more efficient. Lastly, </w:t>
-      </w:r>
-      <w:r>
-        <w:rPr>
-          <w:rFonts w:asciiTheme="minorHAnsi" w:hAnsiTheme="minorHAnsi" w:cstheme="minorHAnsi"/>
-          <w:color w:val="000000"/>
-          <w:shd w:val="clear" w:color="auto" w:fill="FFFFFF"/>
-        </w:rPr>
-        <w:t>I</w:t>
-      </w:r>
-      <w:r>
-        <w:rPr>
-          <w:rFonts w:asciiTheme="minorHAnsi" w:hAnsiTheme="minorHAnsi" w:cstheme="minorHAnsi"/>
-          <w:color w:val="000000"/>
-          <w:shd w:val="clear" w:color="auto" w:fill="FFFFFF"/>
-        </w:rPr>
-        <w:t xml:space="preserve"> have uploaded a</w:t>
-      </w:r>
-    </w:p>
-    <w:p>
-      <w:pPr>
-        <w:pStyle w:val="NormalWeb"/>
-        <w:spacing w:before="0" w:beforeAutospacing="0" w:after="0" w:afterAutospacing="0" w:line="360" w:lineRule="auto"/>
-        <w:jc w:val="both"/>
-        <w:rPr>
-          <w:rFonts w:asciiTheme="minorHAnsi" w:hAnsiTheme="minorHAnsi" w:cstheme="minorHAnsi"/>
-          <w:color w:val="000000"/>
-        </w:rPr>
-      </w:pPr>
-    </w:p>
-    <w:p>
-      <w:pPr>
-        <w:pStyle w:val="NormalWeb"/>
-        <w:spacing w:before="0" w:beforeAutospacing="0" w:after="0" w:afterAutospacing="0" w:line="360" w:lineRule="auto"/>
-        <w:jc w:val="both"/>
-        <w:rPr>
-          <w:rFonts w:asciiTheme="minorHAnsi" w:hAnsiTheme="minorHAnsi" w:cstheme="minorHAnsi"/>
-          <w:b/>
-          <w:bCs/>
-          <w:color w:val="000000"/>
-          <w:sz w:val="28"/>
-          <w:szCs w:val="28"/>
-        </w:rPr>
-      </w:pPr>
-      <w:r>
-        <w:rPr>
-          <w:rFonts w:asciiTheme="minorHAnsi" w:hAnsiTheme="minorHAnsi" w:cstheme="minorHAnsi"/>
-          <w:b/>
-          <w:bCs/>
-          <w:color w:val="000000"/>
-          <w:sz w:val="28"/>
-          <w:szCs w:val="28"/>
-        </w:rPr>
-        <w:t xml:space="preserve">Dataset and Data Understanding </w:t>
-      </w:r>
-    </w:p>
-    <w:p>
-      <w:pPr>
-        <w:pStyle w:val="NormalWeb"/>
-        <w:spacing w:before="0" w:beforeAutospacing="0" w:after="0" w:afterAutospacing="0" w:line="360" w:lineRule="auto"/>
-        <w:jc w:val="both"/>
-        <w:rPr>
-          <w:rFonts w:asciiTheme="minorHAnsi" w:hAnsiTheme="minorHAnsi" w:cstheme="minorHAnsi"/>
-          <w:color w:val="000000"/>
-        </w:rPr>
-      </w:pPr>
-    </w:p>
-    <w:p>
-      <w:pPr>
-        <w:pStyle w:val="NormalWeb"/>
-        <w:spacing w:before="0" w:beforeAutospacing="0" w:after="0" w:afterAutospacing="0" w:line="360" w:lineRule="auto"/>
-        <w:jc w:val="both"/>
-        <w:rPr>
-          <w:rFonts w:asciiTheme="minorHAnsi" w:hAnsiTheme="minorHAnsi" w:cstheme="minorHAnsi"/>
-          <w:b/>
-          <w:bCs/>
-          <w:color w:val="000000"/>
-          <w:sz w:val="28"/>
-          <w:szCs w:val="28"/>
-        </w:rPr>
-      </w:pPr>
-      <w:r>
-        <w:rPr>
-          <w:rFonts w:asciiTheme="minorHAnsi" w:hAnsiTheme="minorHAnsi" w:cstheme="minorHAnsi"/>
-          <w:b/>
-          <w:bCs/>
-          <w:color w:val="000000"/>
-          <w:sz w:val="28"/>
-          <w:szCs w:val="28"/>
-        </w:rPr>
-        <w:t>Data Prep</w:t>
-      </w:r>
-      <w:r>
-        <w:rPr>
-          <w:rFonts w:asciiTheme="minorHAnsi" w:hAnsiTheme="minorHAnsi" w:cstheme="minorHAnsi"/>
-          <w:b/>
-          <w:bCs/>
-          <w:color w:val="000000"/>
-          <w:sz w:val="28"/>
-          <w:szCs w:val="28"/>
-        </w:rPr>
-        <w:t>aration</w:t>
-      </w:r>
-    </w:p>
-    <w:p>
-      <w:pPr>
-        <w:pStyle w:val="NormalWeb"/>
-        <w:spacing w:before="0" w:beforeAutospacing="0" w:after="0" w:afterAutospacing="0" w:line="360" w:lineRule="auto"/>
-        <w:jc w:val="both"/>
-        <w:rPr>
-          <w:rFonts w:asciiTheme="minorHAnsi" w:hAnsiTheme="minorHAnsi" w:cstheme="minorHAnsi"/>
-          <w:color w:val="000000"/>
-        </w:rPr>
-      </w:pPr>
-      <w:r>
-        <w:rPr>
-          <w:rFonts w:asciiTheme="minorHAnsi" w:hAnsiTheme="minorHAnsi" w:cstheme="minorHAnsi"/>
-          <w:color w:val="000000"/>
-        </w:rPr>
-        <w:t>Descibe</w:t>
+        </w:rPr>
+      </w:pPr>
+      <w:r>
+        <w:rPr>
+          <w:rFonts w:asciiTheme="minorHAnsi" w:hAnsiTheme="minorHAnsi" w:cstheme="minorHAnsi"/>
+          <w:color w:val="000000"/>
+        </w:rPr>
+        <w:t xml:space="preserve">By using command </w:t>
+      </w:r>
+      <w:r>
+        <w:rPr>
+          <w:rFonts w:asciiTheme="minorHAnsi" w:hAnsiTheme="minorHAnsi" w:cstheme="minorHAnsi"/>
+          <w:color w:val="000000"/>
+        </w:rPr>
+        <w:t>df.head()</w:t>
+      </w:r>
+      <w:r>
+        <w:rPr>
+          <w:rFonts w:asciiTheme="minorHAnsi" w:hAnsiTheme="minorHAnsi" w:cstheme="minorHAnsi"/>
+          <w:color w:val="000000"/>
+        </w:rPr>
+        <w:t xml:space="preserve">, we get a quick overview, it shows first 5 rows of the DataFrame and we can look at the structure of the data, which is particularly useful when working with large datasets. When further inspecting the dataset, we have 1470 rows (observations) and 35 columns (features or variables).  </w:t>
+      </w:r>
+      <w:r>
+        <w:rPr>
+          <w:rFonts w:asciiTheme="minorHAnsi" w:hAnsiTheme="minorHAnsi" w:cstheme="minorHAnsi"/>
+          <w:color w:val="000000"/>
+        </w:rPr>
+        <w:t>Additionally, the DataFrame contains following data types: 26 columns “</w:t>
+      </w:r>
+      <w:r>
+        <w:rPr>
+          <w:rFonts w:ascii="Courier New" w:hAnsi="Courier New" w:cs="Courier New"/>
+          <w:color w:val="000000"/>
+          <w:sz w:val="21"/>
+          <w:szCs w:val="21"/>
+        </w:rPr>
+        <w:t>float64(26</w:t>
+      </w:r>
+      <w:r>
+        <w:rPr>
+          <w:rFonts w:ascii="Courier New" w:hAnsi="Courier New" w:cs="Courier New"/>
+          <w:color w:val="000000"/>
+          <w:sz w:val="21"/>
+          <w:szCs w:val="21"/>
+        </w:rPr>
+        <w:t xml:space="preserve">)” </w:t>
+      </w:r>
+      <w:r>
+        <w:rPr>
+          <w:rFonts w:asciiTheme="minorHAnsi" w:hAnsiTheme="minorHAnsi" w:cstheme="minorHAnsi"/>
+          <w:color w:val="000000"/>
+        </w:rPr>
+        <w:t>representing numerical values with a decimal point and 9 columns “</w:t>
+      </w:r>
+      <w:r>
+        <w:rPr>
+          <w:rFonts w:ascii="Courier New" w:hAnsi="Courier New" w:cs="Courier New"/>
+          <w:color w:val="000000"/>
+          <w:sz w:val="21"/>
+          <w:szCs w:val="21"/>
+        </w:rPr>
+        <w:t>object(</w:t>
+      </w:r>
+      <w:r>
+        <w:rPr>
+          <w:rFonts w:ascii="Courier New" w:hAnsi="Courier New" w:cs="Courier New"/>
+          <w:color w:val="000000"/>
+          <w:sz w:val="21"/>
+          <w:szCs w:val="21"/>
+        </w:rPr>
+        <w:t>9)</w:t>
+      </w:r>
+      <w:r>
+        <w:rPr>
+          <w:rFonts w:ascii="Courier New" w:hAnsi="Courier New" w:cs="Courier New"/>
+          <w:color w:val="000000"/>
+          <w:sz w:val="21"/>
+          <w:szCs w:val="21"/>
+        </w:rPr>
+        <w:t xml:space="preserve">” </w:t>
+      </w:r>
+      <w:r>
+        <w:rPr>
+          <w:rFonts w:asciiTheme="minorHAnsi" w:hAnsiTheme="minorHAnsi" w:cstheme="minorHAnsi"/>
+          <w:color w:val="000000"/>
+          <w:sz w:val="21"/>
+          <w:szCs w:val="21"/>
+        </w:rPr>
+        <w:t xml:space="preserve">representing </w:t>
+      </w:r>
+      <w:r>
+        <w:rPr>
+          <w:rFonts w:asciiTheme="minorHAnsi" w:hAnsiTheme="minorHAnsi" w:cstheme="minorHAnsi"/>
+          <w:color w:val="000000"/>
+          <w:sz w:val="21"/>
+          <w:szCs w:val="21"/>
+        </w:rPr>
+        <w:t>string values.</w:t>
       </w:r>
     </w:p>
     <w:p>
@@ -1877,8 +2359,8 @@
         <w:shd w:val="clear" w:color="auto" w:fill="FFFFFF"/>
         <w:spacing w:before="0" w:beforeAutospacing="0" w:after="0" w:afterAutospacing="0" w:line="360" w:lineRule="auto"/>
         <w:rPr>
-          <w:rFonts w:asciiTheme="minorHAnsi" w:hAnsiTheme="minorHAnsi" w:cstheme="minorHAnsi"/>
-          <w:color w:val="222222"/>
+          <w:rFonts w:ascii="Segoe UI" w:hAnsi="Segoe UI" w:cs="Segoe UI"/>
+          <w:color w:val="374151"/>
         </w:rPr>
       </w:pPr>
     </w:p>
@@ -1906,6 +2388,17 @@
         <w:shd w:val="clear" w:color="auto" w:fill="FFFFFF"/>
         <w:spacing w:before="0" w:beforeAutospacing="0" w:after="0" w:afterAutospacing="0" w:line="360" w:lineRule="auto"/>
         <w:rPr>
+          <w:rFonts w:asciiTheme="minorHAnsi" w:hAnsiTheme="minorHAnsi" w:cstheme="minorHAnsi"/>
+          <w:color w:val="222222"/>
+        </w:rPr>
+      </w:pPr>
+    </w:p>
+    <w:p>
+      <w:pPr>
+        <w:pStyle w:val="NormalWeb"/>
+        <w:shd w:val="clear" w:color="auto" w:fill="FFFFFF"/>
+        <w:spacing w:before="0" w:beforeAutospacing="0" w:after="0" w:afterAutospacing="0" w:line="360" w:lineRule="auto"/>
+        <w:rPr>
           <w:rFonts w:ascii="Helvetica" w:hAnsi="Helvetica"/>
           <w:color w:val="000000"/>
           <w:sz w:val="21"/>
@@ -1959,6 +2452,7 @@
           <w:szCs w:val="21"/>
           <w:shd w:val="clear" w:color="auto" w:fill="FFFFFF"/>
         </w:rPr>
+        <w:lastRenderedPageBreak/>
         <w:t xml:space="preserve">Mean is for numerical values (mean of each column </w:t>
       </w:r>
     </w:p>
@@ -1968,21 +2462,34 @@
         <w:shd w:val="clear" w:color="auto" w:fill="FFFFFF"/>
         <w:spacing w:before="0" w:beforeAutospacing="0" w:after="0" w:afterAutospacing="0" w:line="360" w:lineRule="auto"/>
         <w:rPr>
-          <w:rFonts w:asciiTheme="minorHAnsi" w:hAnsiTheme="minorHAnsi" w:cstheme="minorHAnsi"/>
-          <w:color w:val="222222"/>
-        </w:rPr>
-      </w:pPr>
-      <w:r>
-        <w:rPr>
           <w:rFonts w:ascii="Helvetica" w:hAnsi="Helvetica"/>
           <w:color w:val="000000"/>
           <w:sz w:val="21"/>
           <w:szCs w:val="21"/>
           <w:shd w:val="clear" w:color="auto" w:fill="FFFFFF"/>
         </w:rPr>
-        <w:lastRenderedPageBreak/>
+      </w:pPr>
+      <w:r>
+        <w:rPr>
+          <w:rFonts w:ascii="Helvetica" w:hAnsi="Helvetica"/>
+          <w:color w:val="000000"/>
+          <w:sz w:val="21"/>
+          <w:szCs w:val="21"/>
+          <w:shd w:val="clear" w:color="auto" w:fill="FFFFFF"/>
+        </w:rPr>
         <w:t xml:space="preserve">Mode for categorical (cannot do average) </w:t>
       </w:r>
+    </w:p>
+    <w:p>
+      <w:pPr>
+        <w:pStyle w:val="NormalWeb"/>
+        <w:shd w:val="clear" w:color="auto" w:fill="FFFFFF"/>
+        <w:spacing w:before="0" w:beforeAutospacing="0" w:after="0" w:afterAutospacing="0" w:line="360" w:lineRule="auto"/>
+        <w:rPr>
+          <w:rFonts w:asciiTheme="minorHAnsi" w:hAnsiTheme="minorHAnsi" w:cstheme="minorHAnsi"/>
+          <w:color w:val="222222"/>
+        </w:rPr>
+      </w:pPr>
     </w:p>
     <w:p>
       <w:pPr>
@@ -2190,15 +2697,13 @@
         </w:rPr>
         <w:t xml:space="preserve">this is library that helps to perform EDA more </w:t>
       </w:r>
-      <w:proofErr w:type="spellStart"/>
       <w:r>
         <w:rPr>
           <w:rFonts w:asciiTheme="minorHAnsi" w:hAnsiTheme="minorHAnsi" w:cstheme="minorHAnsi"/>
           <w:color w:val="222222"/>
         </w:rPr>
-        <w:t>effecttively</w:t>
-      </w:r>
-      <w:proofErr w:type="spellEnd"/>
+        <w:t>effectively</w:t>
+      </w:r>
       <w:r>
         <w:rPr>
           <w:rFonts w:asciiTheme="minorHAnsi" w:hAnsiTheme="minorHAnsi" w:cstheme="minorHAnsi"/>
@@ -5421,6 +5926,8 @@
         <w:spacing w:before="0" w:beforeAutospacing="0" w:after="0" w:afterAutospacing="0"/>
         <w:rPr>
           <w:rFonts w:asciiTheme="minorHAnsi" w:hAnsiTheme="minorHAnsi" w:cstheme="minorHAnsi"/>
+          <w:b/>
+          <w:bCs/>
           <w:color w:val="000000"/>
         </w:rPr>
       </w:pPr>
@@ -5431,26 +5938,22 @@
         <w:spacing w:before="0" w:beforeAutospacing="0" w:after="0" w:afterAutospacing="0"/>
         <w:rPr>
           <w:rFonts w:asciiTheme="minorHAnsi" w:hAnsiTheme="minorHAnsi" w:cstheme="minorHAnsi"/>
-          <w:color w:val="0070C0"/>
-        </w:rPr>
-      </w:pPr>
-      <w:hyperlink r:id="rId18" w:tgtFrame="_blank" w:history="1">
+          <w:b/>
+          <w:bCs/>
+          <w:color w:val="000000"/>
+        </w:rPr>
+      </w:pPr>
+      <w:hyperlink r:id="rId18" w:history="1">
         <w:r>
           <w:rPr>
             <w:rStyle w:val="Hyperlink"/>
             <w:rFonts w:asciiTheme="minorHAnsi" w:hAnsiTheme="minorHAnsi" w:cstheme="minorHAnsi"/>
-            <w:color w:val="0070C0"/>
+            <w:b/>
+            <w:bCs/>
           </w:rPr>
-          <w:t>https://www.sciencedirect.com/science/article/pii/S2352340918315191</w:t>
+          <w:t>https://www.fingalchamber.ie/news/details/employee-turnover-more-than-doubles-in-12-months-as-employers-battle-to-keep-staff</w:t>
         </w:r>
       </w:hyperlink>
-      <w:r>
-        <w:rPr>
-          <w:rFonts w:asciiTheme="minorHAnsi" w:hAnsiTheme="minorHAnsi" w:cstheme="minorHAnsi"/>
-          <w:color w:val="0070C0"/>
-        </w:rPr>
-        <w:t> </w:t>
-      </w:r>
     </w:p>
     <w:p>
       <w:pPr>
@@ -5458,7 +5961,9 @@
         <w:spacing w:before="0" w:beforeAutospacing="0" w:after="0" w:afterAutospacing="0"/>
         <w:rPr>
           <w:rFonts w:asciiTheme="minorHAnsi" w:hAnsiTheme="minorHAnsi" w:cstheme="minorHAnsi"/>
-          <w:color w:val="0070C0"/>
+          <w:b/>
+          <w:bCs/>
+          <w:color w:val="000000"/>
         </w:rPr>
       </w:pPr>
     </w:p>
@@ -5467,12 +5972,45 @@
         <w:pStyle w:val="NormalWeb"/>
         <w:spacing w:before="0" w:beforeAutospacing="0" w:after="0" w:afterAutospacing="0"/>
         <w:rPr>
+          <w:rFonts w:asciiTheme="minorHAnsi" w:hAnsiTheme="minorHAnsi" w:cstheme="minorHAnsi"/>
+          <w:b/>
+          <w:bCs/>
+          <w:color w:val="000000"/>
+        </w:rPr>
+      </w:pPr>
+      <w:hyperlink r:id="rId19" w:history="1">
+        <w:r>
+          <w:rPr>
+            <w:rStyle w:val="Hyperlink"/>
+            <w:rFonts w:asciiTheme="minorHAnsi" w:hAnsiTheme="minorHAnsi" w:cstheme="minorHAnsi"/>
+            <w:b/>
+            <w:bCs/>
+          </w:rPr>
+          <w:t>https://www.cipd.org/globalassets/media/knowledge/knowledge-hub/reports/2023-pdfs/2023-hr-practices-ireland-report-8238.pdf</w:t>
+        </w:r>
+      </w:hyperlink>
+    </w:p>
+    <w:p>
+      <w:pPr>
+        <w:pStyle w:val="NormalWeb"/>
+        <w:spacing w:before="0" w:beforeAutospacing="0" w:after="0" w:afterAutospacing="0"/>
+        <w:rPr>
+          <w:rFonts w:asciiTheme="minorHAnsi" w:hAnsiTheme="minorHAnsi" w:cstheme="minorHAnsi"/>
+          <w:color w:val="0070C0"/>
+        </w:rPr>
+      </w:pPr>
+    </w:p>
+    <w:p>
+      <w:pPr>
+        <w:pStyle w:val="NormalWeb"/>
+        <w:spacing w:before="0" w:beforeAutospacing="0" w:after="0" w:afterAutospacing="0"/>
+        <w:rPr>
           <w:rStyle w:val="Hyperlink"/>
           <w:rFonts w:asciiTheme="minorHAnsi" w:hAnsiTheme="minorHAnsi" w:cstheme="minorHAnsi"/>
           <w:color w:val="0070C0"/>
         </w:rPr>
       </w:pPr>
-      <w:hyperlink r:id="rId19" w:history="1">
+      <w:hyperlink r:id="rId20" w:history="1">
         <w:r>
           <w:rPr>
             <w:rStyle w:val="Hyperlink"/>
@@ -5533,7 +6071,7 @@
           <w:color w:val="0070C0"/>
         </w:rPr>
       </w:pPr>
-      <w:hyperlink r:id="rId20" w:tgtFrame="_blank" w:history="1">
+      <w:hyperlink r:id="rId21" w:tgtFrame="_blank" w:history="1">
         <w:r>
           <w:rPr>
             <w:rStyle w:val="Hyperlink"/>
@@ -5550,43 +6088,6 @@
         <w:spacing w:before="0" w:beforeAutospacing="0" w:after="0" w:afterAutospacing="0"/>
         <w:rPr>
           <w:rStyle w:val="Hyperlink"/>
-          <w:rFonts w:asciiTheme="minorHAnsi" w:hAnsiTheme="minorHAnsi" w:cstheme="minorHAnsi"/>
-          <w:color w:val="0070C0"/>
-        </w:rPr>
-      </w:pPr>
-    </w:p>
-    <w:p>
-      <w:pPr>
-        <w:pStyle w:val="NormalWeb"/>
-        <w:spacing w:before="0" w:beforeAutospacing="0" w:after="0" w:afterAutospacing="0"/>
-        <w:rPr>
-          <w:rFonts w:asciiTheme="minorHAnsi" w:hAnsiTheme="minorHAnsi" w:cstheme="minorHAnsi"/>
-          <w:color w:val="0070C0"/>
-        </w:rPr>
-      </w:pPr>
-      <w:hyperlink r:id="rId21" w:anchor=":~:text=Folium%20is%20a%20Python%20library,library%20for%20plotting%20interactive%20maps" w:history="1">
-        <w:r>
-          <w:rPr>
-            <w:rStyle w:val="Hyperlink"/>
-            <w:rFonts w:asciiTheme="minorHAnsi" w:hAnsiTheme="minorHAnsi" w:cstheme="minorHAnsi"/>
-            <w:color w:val="0070C0"/>
-          </w:rPr>
-          <w:t>https://www.analyticsvidhya.com/blog/2020/06/guide-geospatial-analysis-folium-python/#:~:text=Folium%20is%20a%20Python%20library,library%20for%20plotting%20interactive%20maps</w:t>
-        </w:r>
-      </w:hyperlink>
-      <w:r>
-        <w:rPr>
-          <w:rFonts w:asciiTheme="minorHAnsi" w:hAnsiTheme="minorHAnsi" w:cstheme="minorHAnsi"/>
-          <w:color w:val="0070C0"/>
-        </w:rPr>
-        <w:t>.</w:t>
-      </w:r>
-    </w:p>
-    <w:p>
-      <w:pPr>
-        <w:pStyle w:val="NormalWeb"/>
-        <w:spacing w:before="0" w:beforeAutospacing="0" w:after="0" w:afterAutospacing="0"/>
-        <w:rPr>
           <w:rFonts w:asciiTheme="minorHAnsi" w:hAnsiTheme="minorHAnsi" w:cstheme="minorHAnsi"/>
           <w:color w:val="0070C0"/>
         </w:rPr>
@@ -9192,6 +9693,17 @@
     <w:uiPriority w:val="99"/>
     <w:rsid w:val="00D63711"/>
   </w:style>
+  <w:style w:type="character" w:styleId="Strong">
+    <w:name w:val="Strong"/>
+    <w:basedOn w:val="DefaultParagraphFont"/>
+    <w:uiPriority w:val="22"/>
+    <w:qFormat/>
+    <w:rsid w:val="008A40F1"/>
+    <w:rPr>
+      <w:b/>
+      <w:bCs/>
+    </w:rPr>
+  </w:style>
 </w:styles>
 </file>
 
@@ -9513,13 +10025,35 @@
     <b:Month>1</b:Month>
     <b:Day>13</b:Day>
     <b:URL>https://ecommons.cornell.edu/items/c033523d-5aa9-4c64-b2a3-531573c084bb</b:URL>
+    <b:RefOrder>2</b:RefOrder>
+  </b:Source>
+  <b:Source>
+    <b:Tag>Sar22</b:Tag>
+    <b:SourceType>InternetSite</b:SourceType>
+    <b:Guid>{5A13DBE2-21A7-4633-B362-1DA7F1839A4D}</b:Guid>
+    <b:Author>
+      <b:Author>
+        <b:NameList>
+          <b:Person>
+            <b:Last>Fagan</b:Last>
+            <b:First>Sarah</b:First>
+          </b:Person>
+        </b:NameList>
+      </b:Author>
+    </b:Author>
+    <b:Title>Fingal Chamber</b:Title>
+    <b:InternetSiteTitle>https://www.fingalchamber.ie/ </b:InternetSiteTitle>
+    <b:Year>2022</b:Year>
+    <b:Month>May</b:Month>
+    <b:Day>4</b:Day>
+    <b:URL>https://www.fingalchamber.ie/news/details/employee-turnover-more-than-doubles-in-12-months-as-employers-battle-to-keep-staff</b:URL>
     <b:RefOrder>1</b:RefOrder>
   </b:Source>
 </b:Sources>
 </file>
 
 <file path=customXml/itemProps1.xml><?xml version="1.0" encoding="utf-8"?>
-<ds:datastoreItem xmlns:ds="http://schemas.openxmlformats.org/officeDocument/2006/customXml" ds:itemID="{5FD512EC-F19D-41C2-9ACC-2BF040B159F5}">
+<ds:datastoreItem xmlns:ds="http://schemas.openxmlformats.org/officeDocument/2006/customXml" ds:itemID="{480A9464-23E7-4CDF-98BD-3C9D2C617C95}">
   <ds:schemaRefs>
     <ds:schemaRef ds:uri="http://schemas.openxmlformats.org/officeDocument/2006/bibliography"/>
   </ds:schemaRefs>

</xml_diff>

<commit_message>
report, mark up, tyding
</commit_message>
<xml_diff>
--- a/CA Cover_ Report for subm_Miroslava Slavikova_05 Jan 2024.docx
+++ b/CA Cover_ Report for subm_Miroslava Slavikova_05 Jan 2024.docx
@@ -1636,23 +1636,7 @@
           <w:color w:val="000000"/>
           <w:shd w:val="clear" w:color="auto" w:fill="FFFFFF"/>
         </w:rPr>
-        <w:t xml:space="preserve"> how to keep a healthy employee retention </w:t>
-      </w:r>
-      <w:r>
-        <w:rPr>
-          <w:rFonts w:asciiTheme="minorHAnsi" w:hAnsiTheme="minorHAnsi" w:cstheme="minorHAnsi"/>
-          <w:color w:val="000000"/>
-          <w:shd w:val="clear" w:color="auto" w:fill="FFFFFF"/>
-        </w:rPr>
-        <w:t>rate</w:t>
-      </w:r>
-      <w:r>
-        <w:rPr>
-          <w:rFonts w:asciiTheme="minorHAnsi" w:hAnsiTheme="minorHAnsi" w:cstheme="minorHAnsi"/>
-          <w:color w:val="000000"/>
-          <w:shd w:val="clear" w:color="auto" w:fill="FFFFFF"/>
-        </w:rPr>
-        <w:t xml:space="preserve">. </w:t>
+        <w:t xml:space="preserve"> how to keep a healthy employee retention rate. </w:t>
       </w:r>
     </w:p>
     <w:p>
@@ -1674,23 +1658,7 @@
           <w:color w:val="000000"/>
           <w:shd w:val="clear" w:color="auto" w:fill="FFFFFF"/>
         </w:rPr>
-        <w:t xml:space="preserve">With the provided dataset that includes wide range of information about the employees, we are </w:t>
-      </w:r>
-      <w:r>
-        <w:rPr>
-          <w:rFonts w:asciiTheme="minorHAnsi" w:hAnsiTheme="minorHAnsi" w:cstheme="minorHAnsi"/>
-          <w:color w:val="000000"/>
-          <w:shd w:val="clear" w:color="auto" w:fill="FFFFFF"/>
-        </w:rPr>
-        <w:t>going</w:t>
-      </w:r>
-      <w:r>
-        <w:rPr>
-          <w:rFonts w:asciiTheme="minorHAnsi" w:hAnsiTheme="minorHAnsi" w:cstheme="minorHAnsi"/>
-          <w:color w:val="000000"/>
-          <w:shd w:val="clear" w:color="auto" w:fill="FFFFFF"/>
-        </w:rPr>
-        <w:t xml:space="preserve"> to look at the variety factors impacting employee attrition. By understanding the reasons why employees leave, the company can revise or develop new strategies to improve talent retention and in the long term reduce</w:t>
+        <w:t>With the provided dataset that includes wide range of information about the employees, we are going to look at the variety factors impacting employee attrition. By understanding the reasons why employees leave, the company can revise or develop new strategies to improve talent retention and in the long term reduce</w:t>
       </w:r>
       <w:r>
         <w:rPr>
@@ -2314,16 +2282,7 @@
           <w:sz w:val="21"/>
           <w:szCs w:val="21"/>
         </w:rPr>
-        <w:t>object(</w:t>
-      </w:r>
-      <w:r>
-        <w:rPr>
-          <w:rFonts w:ascii="Courier New" w:hAnsi="Courier New" w:cs="Courier New"/>
-          <w:color w:val="000000"/>
-          <w:sz w:val="21"/>
-          <w:szCs w:val="21"/>
-        </w:rPr>
-        <w:t>9)</w:t>
+        <w:t>object(9)</w:t>
       </w:r>
       <w:r>
         <w:rPr>
@@ -2370,17 +2329,10 @@
         <w:shd w:val="clear" w:color="auto" w:fill="FFFFFF"/>
         <w:spacing w:before="0" w:beforeAutospacing="0" w:after="0" w:afterAutospacing="0" w:line="360" w:lineRule="auto"/>
         <w:rPr>
-          <w:rFonts w:asciiTheme="minorHAnsi" w:hAnsiTheme="minorHAnsi" w:cstheme="minorHAnsi"/>
-          <w:color w:val="222222"/>
-        </w:rPr>
-      </w:pPr>
-      <w:r>
-        <w:rPr>
-          <w:rFonts w:asciiTheme="minorHAnsi" w:hAnsiTheme="minorHAnsi" w:cstheme="minorHAnsi"/>
-          <w:color w:val="222222"/>
-        </w:rPr>
-        <w:t xml:space="preserve">Handling missing values </w:t>
-      </w:r>
+          <w:rFonts w:ascii="Segoe UI" w:hAnsi="Segoe UI" w:cs="Segoe UI"/>
+          <w:color w:val="374151"/>
+        </w:rPr>
+      </w:pPr>
     </w:p>
     <w:p>
       <w:pPr>
@@ -2388,8 +2340,8 @@
         <w:shd w:val="clear" w:color="auto" w:fill="FFFFFF"/>
         <w:spacing w:before="0" w:beforeAutospacing="0" w:after="0" w:afterAutospacing="0" w:line="360" w:lineRule="auto"/>
         <w:rPr>
-          <w:rFonts w:asciiTheme="minorHAnsi" w:hAnsiTheme="minorHAnsi" w:cstheme="minorHAnsi"/>
-          <w:color w:val="222222"/>
+          <w:rFonts w:ascii="Segoe UI" w:hAnsi="Segoe UI" w:cs="Segoe UI"/>
+          <w:color w:val="374151"/>
         </w:rPr>
       </w:pPr>
     </w:p>
@@ -2399,22 +2351,226 @@
         <w:shd w:val="clear" w:color="auto" w:fill="FFFFFF"/>
         <w:spacing w:before="0" w:beforeAutospacing="0" w:after="0" w:afterAutospacing="0" w:line="360" w:lineRule="auto"/>
         <w:rPr>
-          <w:rFonts w:ascii="Helvetica" w:hAnsi="Helvetica"/>
+          <w:rFonts w:ascii="Segoe UI" w:hAnsi="Segoe UI" w:cs="Segoe UI"/>
+          <w:color w:val="374151"/>
+        </w:rPr>
+      </w:pPr>
+    </w:p>
+    <w:p>
+      <w:pPr>
+        <w:pStyle w:val="NormalWeb"/>
+        <w:shd w:val="clear" w:color="auto" w:fill="FFFFFF"/>
+        <w:spacing w:before="0" w:beforeAutospacing="0" w:after="0" w:afterAutospacing="0" w:line="360" w:lineRule="auto"/>
+        <w:rPr>
+          <w:rFonts w:asciiTheme="minorHAnsi" w:hAnsiTheme="minorHAnsi" w:cstheme="minorHAnsi"/>
+          <w:b/>
+          <w:bCs/>
+          <w:color w:val="222222"/>
+          <w:sz w:val="28"/>
+          <w:szCs w:val="28"/>
+        </w:rPr>
+      </w:pPr>
+      <w:r>
+        <w:rPr>
+          <w:rFonts w:asciiTheme="minorHAnsi" w:hAnsiTheme="minorHAnsi" w:cstheme="minorHAnsi"/>
+          <w:b/>
+          <w:bCs/>
+          <w:color w:val="222222"/>
+          <w:sz w:val="28"/>
+          <w:szCs w:val="28"/>
+        </w:rPr>
+        <w:lastRenderedPageBreak/>
+        <w:t xml:space="preserve">Handling missing values </w:t>
+      </w:r>
+    </w:p>
+    <w:p>
+      <w:pPr>
+        <w:pStyle w:val="NormalWeb"/>
+        <w:shd w:val="clear" w:color="auto" w:fill="FFFFFF"/>
+        <w:spacing w:before="0" w:beforeAutospacing="0" w:after="0" w:afterAutospacing="0" w:line="360" w:lineRule="auto"/>
+        <w:ind w:firstLine="720"/>
+        <w:jc w:val="both"/>
+        <w:rPr>
+          <w:rFonts w:asciiTheme="minorHAnsi" w:hAnsiTheme="minorHAnsi" w:cstheme="minorHAnsi"/>
+          <w:color w:val="222222"/>
+        </w:rPr>
+      </w:pPr>
+      <w:r>
+        <w:rPr>
+          <w:rFonts w:asciiTheme="minorHAnsi" w:hAnsiTheme="minorHAnsi" w:cstheme="minorHAnsi"/>
+          <w:color w:val="222222"/>
+        </w:rPr>
+        <w:t>Missing data in dataset is a very common occurrence, therefore we need to understand</w:t>
+      </w:r>
+      <w:r>
+        <w:rPr>
+          <w:rFonts w:asciiTheme="minorHAnsi" w:hAnsiTheme="minorHAnsi" w:cstheme="minorHAnsi"/>
+          <w:color w:val="222222"/>
+        </w:rPr>
+        <w:t>,</w:t>
+      </w:r>
+      <w:r>
+        <w:rPr>
+          <w:rFonts w:asciiTheme="minorHAnsi" w:hAnsiTheme="minorHAnsi" w:cstheme="minorHAnsi"/>
+          <w:color w:val="222222"/>
+        </w:rPr>
+        <w:t xml:space="preserve"> why is it missing and what</w:t>
+      </w:r>
+      <w:r>
+        <w:rPr>
+          <w:rFonts w:asciiTheme="minorHAnsi" w:hAnsiTheme="minorHAnsi" w:cstheme="minorHAnsi"/>
+          <w:color w:val="222222"/>
+        </w:rPr>
+        <w:t xml:space="preserve"> exactly</w:t>
+      </w:r>
+      <w:r>
+        <w:rPr>
+          <w:rFonts w:asciiTheme="minorHAnsi" w:hAnsiTheme="minorHAnsi" w:cstheme="minorHAnsi"/>
+          <w:color w:val="222222"/>
+        </w:rPr>
+        <w:t xml:space="preserve"> is missing. If we ignore the missing data, our results could lead into </w:t>
+      </w:r>
+      <w:r>
+        <w:rPr>
+          <w:rFonts w:asciiTheme="minorHAnsi" w:hAnsiTheme="minorHAnsi" w:cstheme="minorHAnsi"/>
+          <w:color w:val="222222"/>
+        </w:rPr>
+        <w:t xml:space="preserve">a bias result and reduce statistical power ultimately leading to invalid conclusions. </w:t>
+      </w:r>
+    </w:p>
+    <w:p>
+      <w:pPr>
+        <w:pStyle w:val="NormalWeb"/>
+        <w:shd w:val="clear" w:color="auto" w:fill="FFFFFF"/>
+        <w:spacing w:before="0" w:beforeAutospacing="0" w:after="0" w:afterAutospacing="0" w:line="360" w:lineRule="auto"/>
+        <w:ind w:firstLine="720"/>
+        <w:jc w:val="both"/>
+        <w:rPr>
+          <w:rFonts w:asciiTheme="minorHAnsi" w:hAnsiTheme="minorHAnsi" w:cstheme="minorHAnsi"/>
+          <w:color w:val="222222"/>
+        </w:rPr>
+      </w:pPr>
+      <w:r>
+        <w:rPr>
+          <w:rFonts w:asciiTheme="minorHAnsi" w:hAnsiTheme="minorHAnsi" w:cstheme="minorHAnsi"/>
+          <w:color w:val="222222"/>
+        </w:rPr>
+        <w:t xml:space="preserve">There are two possible options to deal with this, if the percentage of missing date is relatively low, we can perform imputation to replace the missing data. The second option is to remove data but it’s not recommended as it’ll lead into fewer observations resulting in inaccurate analysis. </w:t>
+      </w:r>
+    </w:p>
+    <w:p>
+      <w:pPr>
+        <w:pStyle w:val="NormalWeb"/>
+        <w:shd w:val="clear" w:color="auto" w:fill="FFFFFF"/>
+        <w:spacing w:before="0" w:beforeAutospacing="0" w:after="0" w:afterAutospacing="0" w:line="360" w:lineRule="auto"/>
+        <w:ind w:firstLine="720"/>
+        <w:rPr>
+          <w:rFonts w:asciiTheme="minorHAnsi" w:hAnsiTheme="minorHAnsi" w:cstheme="minorHAnsi"/>
+          <w:color w:val="222222"/>
+        </w:rPr>
+      </w:pPr>
+      <w:r>
+        <w:rPr>
+          <w:rFonts w:asciiTheme="minorHAnsi" w:hAnsiTheme="minorHAnsi" w:cstheme="minorHAnsi"/>
+          <w:color w:val="222222"/>
+        </w:rPr>
+        <w:t>From</w:t>
+      </w:r>
+      <w:r>
+        <w:rPr>
+          <w:rFonts w:asciiTheme="minorHAnsi" w:hAnsiTheme="minorHAnsi" w:cstheme="minorHAnsi"/>
+          <w:color w:val="222222"/>
+        </w:rPr>
+        <w:t xml:space="preserve"> the heatmap</w:t>
+      </w:r>
+      <w:r>
+        <w:rPr>
+          <w:rFonts w:asciiTheme="minorHAnsi" w:hAnsiTheme="minorHAnsi" w:cstheme="minorHAnsi"/>
+          <w:color w:val="222222"/>
+        </w:rPr>
+        <w:t xml:space="preserve"> below</w:t>
+      </w:r>
+      <w:r>
+        <w:rPr>
+          <w:rFonts w:asciiTheme="minorHAnsi" w:hAnsiTheme="minorHAnsi" w:cstheme="minorHAnsi"/>
+          <w:color w:val="222222"/>
+        </w:rPr>
+        <w:t xml:space="preserve"> we can see that missing values are </w:t>
+      </w:r>
+      <w:r>
+        <w:rPr>
+          <w:rFonts w:asciiTheme="minorHAnsi" w:hAnsiTheme="minorHAnsi" w:cstheme="minorHAnsi"/>
+          <w:color w:val="222222"/>
+        </w:rPr>
+        <w:t xml:space="preserve">spread all across the dataset and </w:t>
+      </w:r>
+      <w:r>
+        <w:rPr>
+          <w:rFonts w:asciiTheme="minorHAnsi" w:hAnsiTheme="minorHAnsi" w:cstheme="minorHAnsi"/>
+          <w:color w:val="222222"/>
+        </w:rPr>
+        <w:t>when checking for Null Values, it’s apparent that 147 values are missing for all the variables.</w:t>
+      </w:r>
+    </w:p>
+    <w:p>
+      <w:pPr>
+        <w:pStyle w:val="NormalWeb"/>
+        <w:shd w:val="clear" w:color="auto" w:fill="FFFFFF"/>
+        <w:spacing w:before="0" w:beforeAutospacing="0" w:after="0" w:afterAutospacing="0" w:line="360" w:lineRule="auto"/>
+        <w:rPr>
+          <w:rFonts w:ascii="Helvetica" w:hAnsi="Helvetica" w:cs="Helvetica"/>
           <w:color w:val="000000"/>
           <w:sz w:val="21"/>
           <w:szCs w:val="21"/>
           <w:shd w:val="clear" w:color="auto" w:fill="FFFFFF"/>
         </w:rPr>
       </w:pPr>
-      <w:r>
-        <w:rPr>
-          <w:rFonts w:ascii="Helvetica" w:hAnsi="Helvetica"/>
+    </w:p>
+    <w:p>
+      <w:pPr>
+        <w:pStyle w:val="NormalWeb"/>
+        <w:shd w:val="clear" w:color="auto" w:fill="FFFFFF"/>
+        <w:spacing w:before="0" w:beforeAutospacing="0" w:after="0" w:afterAutospacing="0" w:line="360" w:lineRule="auto"/>
+        <w:rPr>
+          <w:rFonts w:asciiTheme="minorHAnsi" w:hAnsiTheme="minorHAnsi" w:cstheme="minorHAnsi"/>
+          <w:b/>
+          <w:bCs/>
+          <w:color w:val="222222"/>
+          <w:sz w:val="28"/>
+          <w:szCs w:val="28"/>
+        </w:rPr>
+      </w:pPr>
+      <w:r>
+        <w:rPr>
+          <w:rFonts w:ascii="Helvetica" w:hAnsi="Helvetica" w:cs="Helvetica"/>
           <w:color w:val="000000"/>
           <w:sz w:val="21"/>
           <w:szCs w:val="21"/>
           <w:shd w:val="clear" w:color="auto" w:fill="FFFFFF"/>
         </w:rPr>
-        <w:t>Numeric with Mean and categorical with Mode.</w:t>
+        <w:t xml:space="preserve">Imputing missing values with the Mean involves replacing </w:t>
+      </w:r>
+      <w:proofErr w:type="spellStart"/>
+      <w:r>
+        <w:rPr>
+          <w:rFonts w:ascii="Helvetica" w:hAnsi="Helvetica" w:cs="Helvetica"/>
+          <w:color w:val="000000"/>
+          <w:sz w:val="21"/>
+          <w:szCs w:val="21"/>
+          <w:shd w:val="clear" w:color="auto" w:fill="FFFFFF"/>
+        </w:rPr>
+        <w:t>NaN</w:t>
+      </w:r>
+      <w:proofErr w:type="spellEnd"/>
+      <w:r>
+        <w:rPr>
+          <w:rFonts w:ascii="Helvetica" w:hAnsi="Helvetica" w:cs="Helvetica"/>
+          <w:color w:val="000000"/>
+          <w:sz w:val="21"/>
+          <w:szCs w:val="21"/>
+          <w:shd w:val="clear" w:color="auto" w:fill="FFFFFF"/>
+        </w:rPr>
+        <w:t xml:space="preserve"> entries with the average value. Numeric with Mean and categorical with Mode.</w:t>
       </w:r>
     </w:p>
     <w:p>
@@ -2423,6 +2579,17 @@
         <w:shd w:val="clear" w:color="auto" w:fill="FFFFFF"/>
         <w:spacing w:before="0" w:beforeAutospacing="0" w:after="0" w:afterAutospacing="0" w:line="360" w:lineRule="auto"/>
         <w:rPr>
+          <w:rFonts w:asciiTheme="minorHAnsi" w:hAnsiTheme="minorHAnsi" w:cstheme="minorHAnsi"/>
+          <w:color w:val="222222"/>
+        </w:rPr>
+      </w:pPr>
+    </w:p>
+    <w:p>
+      <w:pPr>
+        <w:pStyle w:val="NormalWeb"/>
+        <w:shd w:val="clear" w:color="auto" w:fill="FFFFFF"/>
+        <w:spacing w:before="0" w:beforeAutospacing="0" w:after="0" w:afterAutospacing="0" w:line="360" w:lineRule="auto"/>
+        <w:rPr>
           <w:rFonts w:ascii="Helvetica" w:hAnsi="Helvetica"/>
           <w:color w:val="000000"/>
           <w:sz w:val="21"/>
@@ -2430,6 +2597,16 @@
           <w:shd w:val="clear" w:color="auto" w:fill="FFFFFF"/>
         </w:rPr>
       </w:pPr>
+      <w:r>
+        <w:rPr>
+          <w:rFonts w:ascii="Helvetica" w:hAnsi="Helvetica"/>
+          <w:color w:val="000000"/>
+          <w:sz w:val="21"/>
+          <w:szCs w:val="21"/>
+          <w:shd w:val="clear" w:color="auto" w:fill="FFFFFF"/>
+        </w:rPr>
+        <w:t>Numeric with Mean and categorical with Mode.</w:t>
+      </w:r>
     </w:p>
     <w:p>
       <w:pPr>
@@ -2444,7 +2621,12 @@
           <w:shd w:val="clear" w:color="auto" w:fill="FFFFFF"/>
         </w:rPr>
       </w:pPr>
-      <w:r>
+    </w:p>
+    <w:p>
+      <w:pPr>
+        <w:pStyle w:val="NormalWeb"/>
+        <w:shd w:val="clear" w:color="auto" w:fill="FFFFFF"/>
+        <w:spacing w:before="0" w:beforeAutospacing="0" w:after="0" w:afterAutospacing="0" w:line="360" w:lineRule="auto"/>
         <w:rPr>
           <w:rFonts w:ascii="Helvetica" w:hAnsi="Helvetica"/>
           <w:color w:val="000000"/>
@@ -2452,7 +2634,15 @@
           <w:szCs w:val="21"/>
           <w:shd w:val="clear" w:color="auto" w:fill="FFFFFF"/>
         </w:rPr>
-        <w:lastRenderedPageBreak/>
+      </w:pPr>
+      <w:r>
+        <w:rPr>
+          <w:rFonts w:ascii="Helvetica" w:hAnsi="Helvetica"/>
+          <w:color w:val="000000"/>
+          <w:sz w:val="21"/>
+          <w:szCs w:val="21"/>
+          <w:shd w:val="clear" w:color="auto" w:fill="FFFFFF"/>
+        </w:rPr>
         <w:t xml:space="preserve">Mean is for numerical values (mean of each column </w:t>
       </w:r>
     </w:p>
@@ -2490,360 +2680,16 @@
           <w:color w:val="222222"/>
         </w:rPr>
       </w:pPr>
-    </w:p>
-    <w:p>
-      <w:pPr>
-        <w:pStyle w:val="NormalWeb"/>
-        <w:spacing w:before="0" w:beforeAutospacing="0" w:after="0" w:afterAutospacing="0" w:line="360" w:lineRule="auto"/>
-        <w:rPr>
-          <w:rFonts w:asciiTheme="minorHAnsi" w:hAnsiTheme="minorHAnsi" w:cstheme="minorHAnsi"/>
-          <w:b/>
-          <w:bCs/>
-          <w:color w:val="000000"/>
-          <w:sz w:val="28"/>
-          <w:szCs w:val="28"/>
-        </w:rPr>
-      </w:pPr>
-      <w:r>
-        <w:rPr>
-          <w:rFonts w:asciiTheme="minorHAnsi" w:hAnsiTheme="minorHAnsi" w:cstheme="minorHAnsi"/>
-          <w:b/>
-          <w:bCs/>
-          <w:color w:val="000000"/>
-          <w:sz w:val="28"/>
-          <w:szCs w:val="28"/>
-        </w:rPr>
-        <w:t xml:space="preserve">Data Visualisation </w:t>
-      </w:r>
-    </w:p>
-    <w:p>
-      <w:pPr>
-        <w:pStyle w:val="NormalWeb"/>
-        <w:spacing w:before="0" w:beforeAutospacing="0" w:after="0" w:afterAutospacing="0" w:line="360" w:lineRule="auto"/>
-        <w:rPr>
-          <w:rFonts w:asciiTheme="minorHAnsi" w:hAnsiTheme="minorHAnsi" w:cstheme="minorHAnsi"/>
-          <w:color w:val="000000"/>
-        </w:rPr>
-      </w:pPr>
-    </w:p>
-    <w:p>
-      <w:pPr>
-        <w:pStyle w:val="NormalWeb"/>
-        <w:spacing w:before="0" w:beforeAutospacing="0" w:after="0" w:afterAutospacing="0" w:line="360" w:lineRule="auto"/>
-        <w:ind w:firstLine="360"/>
-        <w:rPr>
-          <w:rFonts w:asciiTheme="minorHAnsi" w:hAnsiTheme="minorHAnsi" w:cstheme="minorHAnsi"/>
-          <w:color w:val="000000"/>
-        </w:rPr>
-      </w:pPr>
-      <w:r>
-        <w:rPr>
-          <w:rFonts w:asciiTheme="minorHAnsi" w:hAnsiTheme="minorHAnsi" w:cstheme="minorHAnsi"/>
-          <w:color w:val="000000"/>
-        </w:rPr>
-        <w:t>performed</w:t>
-      </w:r>
-      <w:r>
-        <w:rPr>
-          <w:rFonts w:asciiTheme="minorHAnsi" w:hAnsiTheme="minorHAnsi" w:cstheme="minorHAnsi"/>
-          <w:color w:val="000000"/>
-        </w:rPr>
-        <w:t xml:space="preserve"> several visualizations to review the data </w:t>
-      </w:r>
-      <w:r>
-        <w:rPr>
-          <w:rFonts w:asciiTheme="minorHAnsi" w:hAnsiTheme="minorHAnsi" w:cstheme="minorHAnsi"/>
-          <w:color w:val="000000"/>
-        </w:rPr>
-        <w:t>in order to</w:t>
-      </w:r>
-      <w:r>
-        <w:rPr>
-          <w:rFonts w:asciiTheme="minorHAnsi" w:hAnsiTheme="minorHAnsi" w:cstheme="minorHAnsi"/>
-          <w:color w:val="000000"/>
-        </w:rPr>
-        <w:t xml:space="preserve"> have better understanding of the dataset.</w:t>
-      </w:r>
-    </w:p>
-    <w:p>
-      <w:pPr>
-        <w:pStyle w:val="NormalWeb"/>
-        <w:shd w:val="clear" w:color="auto" w:fill="FFFFFF"/>
-        <w:spacing w:before="0" w:beforeAutospacing="0" w:after="0" w:afterAutospacing="0" w:line="360" w:lineRule="auto"/>
-        <w:rPr>
-          <w:rFonts w:asciiTheme="minorHAnsi" w:hAnsiTheme="minorHAnsi" w:cstheme="minorHAnsi"/>
-          <w:color w:val="222222"/>
-        </w:rPr>
-      </w:pPr>
-    </w:p>
-    <w:p>
-      <w:pPr>
-        <w:pStyle w:val="NormalWeb"/>
-        <w:shd w:val="clear" w:color="auto" w:fill="FFFFFF"/>
-        <w:spacing w:before="0" w:beforeAutospacing="0" w:after="0" w:afterAutospacing="0" w:line="360" w:lineRule="auto"/>
-        <w:rPr>
-          <w:rFonts w:asciiTheme="minorHAnsi" w:hAnsiTheme="minorHAnsi" w:cstheme="minorHAnsi"/>
-          <w:color w:val="222222"/>
-        </w:rPr>
-      </w:pPr>
-    </w:p>
-    <w:p>
-      <w:pPr>
-        <w:pStyle w:val="NormalWeb"/>
-        <w:shd w:val="clear" w:color="auto" w:fill="FFFFFF"/>
-        <w:spacing w:before="0" w:beforeAutospacing="0" w:after="0" w:afterAutospacing="0" w:line="360" w:lineRule="auto"/>
-        <w:rPr>
-          <w:rFonts w:asciiTheme="minorHAnsi" w:hAnsiTheme="minorHAnsi" w:cstheme="minorHAnsi"/>
-          <w:color w:val="222222"/>
-        </w:rPr>
-      </w:pPr>
-      <w:r>
-        <w:rPr>
-          <w:rFonts w:asciiTheme="minorHAnsi" w:hAnsiTheme="minorHAnsi" w:cstheme="minorHAnsi"/>
-          <w:color w:val="222222"/>
-        </w:rPr>
-        <w:t xml:space="preserve">We have no missing values now, 2 heatmaps to compare </w:t>
-      </w:r>
-    </w:p>
-    <w:p>
-      <w:pPr>
-        <w:pStyle w:val="NormalWeb"/>
-        <w:shd w:val="clear" w:color="auto" w:fill="FFFFFF"/>
-        <w:spacing w:before="0" w:beforeAutospacing="0" w:after="0" w:afterAutospacing="0" w:line="360" w:lineRule="auto"/>
-        <w:rPr>
-          <w:rFonts w:asciiTheme="minorHAnsi" w:hAnsiTheme="minorHAnsi" w:cstheme="minorHAnsi"/>
-          <w:color w:val="222222"/>
-        </w:rPr>
-      </w:pPr>
-    </w:p>
-    <w:p>
-      <w:pPr>
-        <w:pStyle w:val="NormalWeb"/>
-        <w:shd w:val="clear" w:color="auto" w:fill="FFFFFF"/>
-        <w:spacing w:before="0" w:beforeAutospacing="0" w:after="0" w:afterAutospacing="0" w:line="360" w:lineRule="auto"/>
-        <w:rPr>
-          <w:rFonts w:asciiTheme="minorHAnsi" w:hAnsiTheme="minorHAnsi" w:cstheme="minorHAnsi"/>
-          <w:color w:val="222222"/>
-        </w:rPr>
-      </w:pPr>
-      <w:r>
-        <w:rPr>
-          <w:rFonts w:asciiTheme="minorHAnsi" w:hAnsiTheme="minorHAnsi" w:cstheme="minorHAnsi"/>
-          <w:color w:val="222222"/>
-        </w:rPr>
-        <w:t xml:space="preserve">Describe – we display statistical values to identify outliers </w:t>
-      </w:r>
-    </w:p>
-    <w:p>
-      <w:pPr>
-        <w:pStyle w:val="NormalWeb"/>
-        <w:shd w:val="clear" w:color="auto" w:fill="FFFFFF"/>
-        <w:spacing w:before="0" w:beforeAutospacing="0" w:after="0" w:afterAutospacing="0" w:line="360" w:lineRule="auto"/>
-        <w:rPr>
-          <w:rFonts w:asciiTheme="minorHAnsi" w:hAnsiTheme="minorHAnsi" w:cstheme="minorHAnsi"/>
-          <w:color w:val="222222"/>
-        </w:rPr>
-      </w:pPr>
-    </w:p>
-    <w:p>
-      <w:pPr>
-        <w:pStyle w:val="NormalWeb"/>
-        <w:spacing w:before="0" w:beforeAutospacing="0" w:after="0" w:afterAutospacing="0" w:line="360" w:lineRule="auto"/>
-        <w:rPr>
-          <w:rFonts w:asciiTheme="minorHAnsi" w:hAnsiTheme="minorHAnsi" w:cstheme="minorHAnsi"/>
-          <w:color w:val="000000"/>
-        </w:rPr>
-      </w:pPr>
-      <w:r>
-        <w:rPr>
-          <w:rFonts w:asciiTheme="minorHAnsi" w:hAnsiTheme="minorHAnsi" w:cstheme="minorHAnsi"/>
-          <w:color w:val="222222"/>
-        </w:rPr>
-        <w:t>Correlations</w:t>
-      </w:r>
-      <w:r>
-        <w:rPr>
-          <w:rFonts w:asciiTheme="minorHAnsi" w:hAnsiTheme="minorHAnsi" w:cstheme="minorHAnsi"/>
-          <w:color w:val="000000"/>
-        </w:rPr>
-        <w:t xml:space="preserve"> shows us relationships between variables and how they are correlated. </w:t>
-      </w:r>
-    </w:p>
-    <w:p>
-      <w:pPr>
-        <w:pStyle w:val="NormalWeb"/>
-        <w:shd w:val="clear" w:color="auto" w:fill="FFFFFF"/>
-        <w:spacing w:before="0" w:beforeAutospacing="0" w:after="0" w:afterAutospacing="0" w:line="360" w:lineRule="auto"/>
-        <w:rPr>
-          <w:rFonts w:asciiTheme="minorHAnsi" w:hAnsiTheme="minorHAnsi" w:cstheme="minorHAnsi"/>
-          <w:color w:val="222222"/>
-        </w:rPr>
-      </w:pPr>
-    </w:p>
-    <w:p>
-      <w:pPr>
-        <w:pStyle w:val="NormalWeb"/>
-        <w:shd w:val="clear" w:color="auto" w:fill="FFFFFF"/>
-        <w:spacing w:before="0" w:beforeAutospacing="0" w:after="0" w:afterAutospacing="0" w:line="360" w:lineRule="auto"/>
-        <w:rPr>
-          <w:rFonts w:asciiTheme="minorHAnsi" w:hAnsiTheme="minorHAnsi" w:cstheme="minorHAnsi"/>
-          <w:color w:val="222222"/>
-        </w:rPr>
-      </w:pPr>
-      <w:r>
-        <w:rPr>
-          <w:rFonts w:asciiTheme="minorHAnsi" w:hAnsiTheme="minorHAnsi" w:cstheme="minorHAnsi"/>
-          <w:color w:val="222222"/>
-        </w:rPr>
-        <w:t xml:space="preserve">this is library that helps to perform EDA more </w:t>
-      </w:r>
-      <w:r>
-        <w:rPr>
-          <w:rFonts w:asciiTheme="minorHAnsi" w:hAnsiTheme="minorHAnsi" w:cstheme="minorHAnsi"/>
-          <w:color w:val="222222"/>
-        </w:rPr>
-        <w:t>effectively</w:t>
-      </w:r>
-      <w:r>
-        <w:rPr>
-          <w:rFonts w:asciiTheme="minorHAnsi" w:hAnsiTheme="minorHAnsi" w:cstheme="minorHAnsi"/>
-          <w:color w:val="222222"/>
-        </w:rPr>
-        <w:t xml:space="preserve"> source: </w:t>
-      </w:r>
-    </w:p>
-    <w:p>
-      <w:pPr>
-        <w:pStyle w:val="NormalWeb"/>
-        <w:shd w:val="clear" w:color="auto" w:fill="FFFFFF"/>
-        <w:spacing w:before="0" w:beforeAutospacing="0" w:after="0" w:afterAutospacing="0" w:line="360" w:lineRule="auto"/>
-        <w:rPr>
-          <w:rFonts w:asciiTheme="minorHAnsi" w:hAnsiTheme="minorHAnsi" w:cstheme="minorHAnsi"/>
-          <w:color w:val="222222"/>
-        </w:rPr>
-      </w:pPr>
-      <w:r>
-        <w:rPr>
-          <w:rFonts w:asciiTheme="minorHAnsi" w:hAnsiTheme="minorHAnsi" w:cstheme="minorHAnsi"/>
-          <w:color w:val="222222"/>
-        </w:rPr>
-        <w:t xml:space="preserve">REF: </w:t>
-      </w:r>
-      <w:hyperlink r:id="rId8" w:history="1">
-        <w:r>
-          <w:rPr>
-            <w:rStyle w:val="Hyperlink"/>
-            <w:rFonts w:asciiTheme="minorHAnsi" w:hAnsiTheme="minorHAnsi" w:cstheme="minorHAnsi"/>
-          </w:rPr>
-          <w:t>https://pypi.org/project/fasteda/</w:t>
-        </w:r>
-      </w:hyperlink>
-    </w:p>
-    <w:p>
-      <w:pPr>
-        <w:pStyle w:val="NormalWeb"/>
-        <w:shd w:val="clear" w:color="auto" w:fill="FFFFFF"/>
-        <w:spacing w:before="0" w:beforeAutospacing="0" w:after="0" w:afterAutospacing="0" w:line="360" w:lineRule="auto"/>
-        <w:rPr>
-          <w:rFonts w:asciiTheme="minorHAnsi" w:hAnsiTheme="minorHAnsi" w:cstheme="minorHAnsi"/>
-          <w:color w:val="222222"/>
-        </w:rPr>
-      </w:pPr>
-    </w:p>
-    <w:p>
-      <w:pPr>
-        <w:pStyle w:val="NormalWeb"/>
-        <w:shd w:val="clear" w:color="auto" w:fill="FFFFFF"/>
-        <w:spacing w:before="0" w:beforeAutospacing="0" w:after="0" w:afterAutospacing="0" w:line="360" w:lineRule="auto"/>
-        <w:rPr>
-          <w:rFonts w:asciiTheme="minorHAnsi" w:hAnsiTheme="minorHAnsi" w:cstheme="minorHAnsi"/>
-          <w:color w:val="222222"/>
-        </w:rPr>
-      </w:pPr>
-      <w:r>
-        <w:rPr>
-          <w:rFonts w:asciiTheme="minorHAnsi" w:hAnsiTheme="minorHAnsi" w:cstheme="minorHAnsi"/>
-          <w:color w:val="222222"/>
-        </w:rPr>
-        <w:t xml:space="preserve">Checked outliers, that </w:t>
-      </w:r>
-      <w:r>
-        <w:rPr>
-          <w:rFonts w:asciiTheme="minorHAnsi" w:hAnsiTheme="minorHAnsi" w:cstheme="minorHAnsi"/>
-          <w:color w:val="222222"/>
-        </w:rPr>
-        <w:t>majority</w:t>
-      </w:r>
-      <w:r>
-        <w:rPr>
-          <w:rFonts w:asciiTheme="minorHAnsi" w:hAnsiTheme="minorHAnsi" w:cstheme="minorHAnsi"/>
-          <w:color w:val="222222"/>
-        </w:rPr>
-        <w:t xml:space="preserve"> employees are 30-40 </w:t>
-      </w:r>
-      <w:proofErr w:type="spellStart"/>
-      <w:proofErr w:type="gramStart"/>
-      <w:r>
-        <w:rPr>
-          <w:rFonts w:asciiTheme="minorHAnsi" w:hAnsiTheme="minorHAnsi" w:cstheme="minorHAnsi"/>
-          <w:color w:val="222222"/>
-        </w:rPr>
-        <w:t>yo</w:t>
-      </w:r>
-      <w:proofErr w:type="spellEnd"/>
-      <w:r>
-        <w:rPr>
-          <w:rFonts w:asciiTheme="minorHAnsi" w:hAnsiTheme="minorHAnsi" w:cstheme="minorHAnsi"/>
-          <w:color w:val="222222"/>
-        </w:rPr>
-        <w:t xml:space="preserve"> </w:t>
-      </w:r>
-      <w:r>
-        <w:rPr>
-          <w:rFonts w:asciiTheme="minorHAnsi" w:hAnsiTheme="minorHAnsi" w:cstheme="minorHAnsi"/>
-          <w:color w:val="222222"/>
-        </w:rPr>
-        <w:t xml:space="preserve"> Mean</w:t>
-      </w:r>
-      <w:proofErr w:type="gramEnd"/>
-      <w:r>
-        <w:rPr>
-          <w:rFonts w:asciiTheme="minorHAnsi" w:hAnsiTheme="minorHAnsi" w:cstheme="minorHAnsi"/>
-          <w:color w:val="222222"/>
-        </w:rPr>
-        <w:t xml:space="preserve"> age is 36 </w:t>
-      </w:r>
-    </w:p>
-    <w:p>
-      <w:pPr>
-        <w:pStyle w:val="NormalWeb"/>
-        <w:shd w:val="clear" w:color="auto" w:fill="FFFFFF"/>
-        <w:spacing w:before="0" w:beforeAutospacing="0" w:after="0" w:afterAutospacing="0" w:line="360" w:lineRule="auto"/>
-        <w:rPr>
-          <w:rFonts w:asciiTheme="minorHAnsi" w:hAnsiTheme="minorHAnsi" w:cstheme="minorHAnsi"/>
-          <w:color w:val="222222"/>
-        </w:rPr>
-      </w:pPr>
-    </w:p>
-    <w:p>
-      <w:pPr>
-        <w:pStyle w:val="NormalWeb"/>
-        <w:shd w:val="clear" w:color="auto" w:fill="FFFFFF"/>
-        <w:spacing w:before="0" w:beforeAutospacing="0" w:after="0" w:afterAutospacing="0" w:line="360" w:lineRule="auto"/>
-        <w:rPr>
-          <w:rFonts w:asciiTheme="minorHAnsi" w:hAnsiTheme="minorHAnsi" w:cstheme="minorHAnsi"/>
-          <w:color w:val="222222"/>
-        </w:rPr>
-      </w:pPr>
       <w:r>
         <w:rPr>
           <w:noProof/>
         </w:rPr>
+        <w:lastRenderedPageBreak/>
         <w:drawing>
-          <wp:inline distT="0" distB="0" distL="0" distR="0" wp14:anchorId="0EE5F743" wp14:editId="4F5B7912">
-            <wp:extent cx="6120130" cy="3008449"/>
-            <wp:effectExtent l="0" t="0" r="0" b="1905"/>
-            <wp:docPr id="1" name="Picture 1"/>
+          <wp:inline distT="0" distB="0" distL="0" distR="0" wp14:anchorId="5617C79D" wp14:editId="40179FDA">
+            <wp:extent cx="4743450" cy="4810125"/>
+            <wp:effectExtent l="0" t="0" r="0" b="9525"/>
+            <wp:docPr id="1611344407" name="Picture 1611344407"/>
             <wp:cNvGraphicFramePr>
               <a:graphicFrameLocks xmlns:a="http://schemas.openxmlformats.org/drawingml/2006/main" noChangeAspect="1"/>
             </wp:cNvGraphicFramePr>
@@ -2851,7 +2697,101 @@
               <a:graphicData uri="http://schemas.openxmlformats.org/drawingml/2006/picture">
                 <pic:pic xmlns:pic="http://schemas.openxmlformats.org/drawingml/2006/picture">
                   <pic:nvPicPr>
-                    <pic:cNvPr id="0" name="Picture 1"/>
+                    <pic:cNvPr id="0" name="Picture 2"/>
+                    <pic:cNvPicPr>
+                      <a:picLocks noChangeAspect="1" noChangeArrowheads="1"/>
+                    </pic:cNvPicPr>
+                  </pic:nvPicPr>
+                  <pic:blipFill>
+                    <a:blip r:embed="rId8">
+                      <a:extLst>
+                        <a:ext uri="{28A0092B-C50C-407E-A947-70E740481C1C}">
+                          <a14:useLocalDpi xmlns:a14="http://schemas.microsoft.com/office/drawing/2010/main" val="0"/>
+                        </a:ext>
+                      </a:extLst>
+                    </a:blip>
+                    <a:srcRect/>
+                    <a:stretch>
+                      <a:fillRect/>
+                    </a:stretch>
+                  </pic:blipFill>
+                  <pic:spPr bwMode="auto">
+                    <a:xfrm>
+                      <a:off x="0" y="0"/>
+                      <a:ext cx="4743450" cy="4810125"/>
+                    </a:xfrm>
+                    <a:prstGeom prst="rect">
+                      <a:avLst/>
+                    </a:prstGeom>
+                    <a:noFill/>
+                    <a:ln>
+                      <a:noFill/>
+                    </a:ln>
+                  </pic:spPr>
+                </pic:pic>
+              </a:graphicData>
+            </a:graphic>
+          </wp:inline>
+        </w:drawing>
+      </w:r>
+    </w:p>
+    <w:p>
+      <w:pPr>
+        <w:pStyle w:val="NormalWeb"/>
+        <w:shd w:val="clear" w:color="auto" w:fill="FFFFFF"/>
+        <w:spacing w:before="0" w:beforeAutospacing="0" w:after="0" w:afterAutospacing="0" w:line="360" w:lineRule="auto"/>
+        <w:rPr>
+          <w:rFonts w:asciiTheme="minorHAnsi" w:hAnsiTheme="minorHAnsi" w:cstheme="minorHAnsi"/>
+          <w:color w:val="222222"/>
+        </w:rPr>
+      </w:pPr>
+    </w:p>
+    <w:p>
+      <w:pPr>
+        <w:pStyle w:val="NormalWeb"/>
+        <w:shd w:val="clear" w:color="auto" w:fill="FFFFFF"/>
+        <w:spacing w:before="0" w:beforeAutospacing="0" w:after="0" w:afterAutospacing="0" w:line="360" w:lineRule="auto"/>
+        <w:rPr>
+          <w:rFonts w:asciiTheme="minorHAnsi" w:hAnsiTheme="minorHAnsi" w:cstheme="minorHAnsi"/>
+          <w:color w:val="222222"/>
+        </w:rPr>
+      </w:pPr>
+      <w:r>
+        <w:rPr>
+          <w:rFonts w:asciiTheme="minorHAnsi" w:hAnsiTheme="minorHAnsi" w:cstheme="minorHAnsi"/>
+          <w:color w:val="222222"/>
+        </w:rPr>
+        <w:t xml:space="preserve">We have no missing values now, 2 heatmaps to compare </w:t>
+      </w:r>
+    </w:p>
+    <w:p>
+      <w:pPr>
+        <w:pStyle w:val="NormalWeb"/>
+        <w:shd w:val="clear" w:color="auto" w:fill="FFFFFF"/>
+        <w:spacing w:before="0" w:beforeAutospacing="0" w:after="0" w:afterAutospacing="0" w:line="360" w:lineRule="auto"/>
+        <w:rPr>
+          <w:rFonts w:asciiTheme="minorHAnsi" w:hAnsiTheme="minorHAnsi" w:cstheme="minorHAnsi"/>
+          <w:color w:val="222222"/>
+        </w:rPr>
+      </w:pPr>
+      <w:r>
+        <w:rPr>
+          <w:noProof/>
+        </w:rPr>
+        <w:lastRenderedPageBreak/>
+        <w:drawing>
+          <wp:inline distT="0" distB="0" distL="0" distR="0" wp14:anchorId="7367E345" wp14:editId="7386B05F">
+            <wp:extent cx="5181600" cy="5238750"/>
+            <wp:effectExtent l="0" t="0" r="0" b="0"/>
+            <wp:docPr id="4" name="Picture 3"/>
+            <wp:cNvGraphicFramePr>
+              <a:graphicFrameLocks xmlns:a="http://schemas.openxmlformats.org/drawingml/2006/main" noChangeAspect="1"/>
+            </wp:cNvGraphicFramePr>
+            <a:graphic xmlns:a="http://schemas.openxmlformats.org/drawingml/2006/main">
+              <a:graphicData uri="http://schemas.openxmlformats.org/drawingml/2006/picture">
+                <pic:pic xmlns:pic="http://schemas.openxmlformats.org/drawingml/2006/picture">
+                  <pic:nvPicPr>
+                    <pic:cNvPr id="0" name="Picture 4"/>
                     <pic:cNvPicPr>
                       <a:picLocks noChangeAspect="1" noChangeArrowheads="1"/>
                     </pic:cNvPicPr>
@@ -2872,7 +2812,7 @@
                   <pic:spPr bwMode="auto">
                     <a:xfrm>
                       <a:off x="0" y="0"/>
-                      <a:ext cx="6120130" cy="3008449"/>
+                      <a:ext cx="5181600" cy="5238750"/>
                     </a:xfrm>
                     <a:prstGeom prst="rect">
                       <a:avLst/>
@@ -2903,6 +2843,17 @@
     <w:p>
       <w:pPr>
         <w:pStyle w:val="NormalWeb"/>
+        <w:shd w:val="clear" w:color="auto" w:fill="FFFFFF"/>
+        <w:spacing w:before="0" w:beforeAutospacing="0" w:after="0" w:afterAutospacing="0" w:line="360" w:lineRule="auto"/>
+        <w:rPr>
+          <w:rFonts w:asciiTheme="minorHAnsi" w:hAnsiTheme="minorHAnsi" w:cstheme="minorHAnsi"/>
+          <w:color w:val="222222"/>
+        </w:rPr>
+      </w:pPr>
+    </w:p>
+    <w:p>
+      <w:pPr>
+        <w:pStyle w:val="NormalWeb"/>
         <w:spacing w:before="0" w:beforeAutospacing="0" w:after="0" w:afterAutospacing="0" w:line="360" w:lineRule="auto"/>
         <w:rPr>
           <w:rFonts w:asciiTheme="minorHAnsi" w:hAnsiTheme="minorHAnsi" w:cstheme="minorHAnsi"/>
@@ -2913,6 +2864,17 @@
           <w:szCs w:val="28"/>
         </w:rPr>
       </w:pPr>
+      <w:r>
+        <w:rPr>
+          <w:rFonts w:asciiTheme="minorHAnsi" w:hAnsiTheme="minorHAnsi" w:cstheme="minorHAnsi"/>
+          <w:b/>
+          <w:bCs/>
+          <w:color w:val="000000"/>
+          <w:sz w:val="28"/>
+          <w:szCs w:val="28"/>
+        </w:rPr>
+        <w:t xml:space="preserve">Data Visualisation </w:t>
+      </w:r>
     </w:p>
     <w:p>
       <w:pPr>
@@ -2920,11 +2882,7 @@
         <w:spacing w:before="0" w:beforeAutospacing="0" w:after="0" w:afterAutospacing="0" w:line="360" w:lineRule="auto"/>
         <w:rPr>
           <w:rFonts w:asciiTheme="minorHAnsi" w:hAnsiTheme="minorHAnsi" w:cstheme="minorHAnsi"/>
-          <w:b/>
-          <w:bCs/>
-          <w:color w:val="000000"/>
-          <w:sz w:val="28"/>
-          <w:szCs w:val="28"/>
+          <w:color w:val="000000"/>
         </w:rPr>
       </w:pPr>
     </w:p>
@@ -2932,13 +2890,78 @@
       <w:pPr>
         <w:pStyle w:val="NormalWeb"/>
         <w:spacing w:before="0" w:beforeAutospacing="0" w:after="0" w:afterAutospacing="0" w:line="360" w:lineRule="auto"/>
-        <w:rPr>
-          <w:rFonts w:asciiTheme="minorHAnsi" w:hAnsiTheme="minorHAnsi" w:cstheme="minorHAnsi"/>
-          <w:b/>
-          <w:bCs/>
-          <w:color w:val="000000"/>
-          <w:sz w:val="28"/>
-          <w:szCs w:val="28"/>
+        <w:ind w:firstLine="360"/>
+        <w:rPr>
+          <w:rFonts w:asciiTheme="minorHAnsi" w:hAnsiTheme="minorHAnsi" w:cstheme="minorHAnsi"/>
+          <w:color w:val="000000"/>
+        </w:rPr>
+      </w:pPr>
+      <w:r>
+        <w:rPr>
+          <w:rFonts w:asciiTheme="minorHAnsi" w:hAnsiTheme="minorHAnsi" w:cstheme="minorHAnsi"/>
+          <w:color w:val="000000"/>
+        </w:rPr>
+        <w:t>performed</w:t>
+      </w:r>
+      <w:r>
+        <w:rPr>
+          <w:rFonts w:asciiTheme="minorHAnsi" w:hAnsiTheme="minorHAnsi" w:cstheme="minorHAnsi"/>
+          <w:color w:val="000000"/>
+        </w:rPr>
+        <w:t xml:space="preserve"> several visualizations to review the data </w:t>
+      </w:r>
+      <w:r>
+        <w:rPr>
+          <w:rFonts w:asciiTheme="minorHAnsi" w:hAnsiTheme="minorHAnsi" w:cstheme="minorHAnsi"/>
+          <w:color w:val="000000"/>
+        </w:rPr>
+        <w:t>in order to</w:t>
+      </w:r>
+      <w:r>
+        <w:rPr>
+          <w:rFonts w:asciiTheme="minorHAnsi" w:hAnsiTheme="minorHAnsi" w:cstheme="minorHAnsi"/>
+          <w:color w:val="000000"/>
+        </w:rPr>
+        <w:t xml:space="preserve"> have better understanding of the dataset.</w:t>
+      </w:r>
+    </w:p>
+    <w:p>
+      <w:pPr>
+        <w:pStyle w:val="NormalWeb"/>
+        <w:shd w:val="clear" w:color="auto" w:fill="FFFFFF"/>
+        <w:spacing w:before="0" w:beforeAutospacing="0" w:after="0" w:afterAutospacing="0" w:line="360" w:lineRule="auto"/>
+        <w:rPr>
+          <w:rFonts w:asciiTheme="minorHAnsi" w:hAnsiTheme="minorHAnsi" w:cstheme="minorHAnsi"/>
+          <w:color w:val="222222"/>
+        </w:rPr>
+      </w:pPr>
+    </w:p>
+    <w:p>
+      <w:pPr>
+        <w:pStyle w:val="NormalWeb"/>
+        <w:shd w:val="clear" w:color="auto" w:fill="FFFFFF"/>
+        <w:spacing w:before="0" w:beforeAutospacing="0" w:after="0" w:afterAutospacing="0" w:line="360" w:lineRule="auto"/>
+        <w:rPr>
+          <w:rFonts w:asciiTheme="minorHAnsi" w:hAnsiTheme="minorHAnsi" w:cstheme="minorHAnsi"/>
+          <w:color w:val="222222"/>
+        </w:rPr>
+      </w:pPr>
+      <w:r>
+        <w:rPr>
+          <w:rFonts w:asciiTheme="minorHAnsi" w:hAnsiTheme="minorHAnsi" w:cstheme="minorHAnsi"/>
+          <w:color w:val="222222"/>
+        </w:rPr>
+        <w:t xml:space="preserve">Describe – we display statistical values to identify outliers </w:t>
+      </w:r>
+    </w:p>
+    <w:p>
+      <w:pPr>
+        <w:pStyle w:val="NormalWeb"/>
+        <w:shd w:val="clear" w:color="auto" w:fill="FFFFFF"/>
+        <w:spacing w:before="0" w:beforeAutospacing="0" w:after="0" w:afterAutospacing="0" w:line="360" w:lineRule="auto"/>
+        <w:rPr>
+          <w:rFonts w:asciiTheme="minorHAnsi" w:hAnsiTheme="minorHAnsi" w:cstheme="minorHAnsi"/>
+          <w:color w:val="222222"/>
         </w:rPr>
       </w:pPr>
     </w:p>
@@ -2948,117 +2971,188 @@
         <w:spacing w:before="0" w:beforeAutospacing="0" w:after="0" w:afterAutospacing="0" w:line="360" w:lineRule="auto"/>
         <w:rPr>
           <w:rFonts w:asciiTheme="minorHAnsi" w:hAnsiTheme="minorHAnsi" w:cstheme="minorHAnsi"/>
-          <w:b/>
-          <w:bCs/>
-          <w:color w:val="000000"/>
-          <w:sz w:val="28"/>
-          <w:szCs w:val="28"/>
-        </w:rPr>
-      </w:pPr>
+          <w:color w:val="000000"/>
+        </w:rPr>
+      </w:pPr>
+      <w:r>
+        <w:rPr>
+          <w:rFonts w:asciiTheme="minorHAnsi" w:hAnsiTheme="minorHAnsi" w:cstheme="minorHAnsi"/>
+          <w:color w:val="222222"/>
+        </w:rPr>
+        <w:t>Correlations</w:t>
+      </w:r>
+      <w:r>
+        <w:rPr>
+          <w:rFonts w:asciiTheme="minorHAnsi" w:hAnsiTheme="minorHAnsi" w:cstheme="minorHAnsi"/>
+          <w:color w:val="000000"/>
+        </w:rPr>
+        <w:t xml:space="preserve"> shows us relationships between variables and how they are correlated. </w:t>
+      </w:r>
     </w:p>
     <w:p>
       <w:pPr>
         <w:pStyle w:val="NormalWeb"/>
+        <w:shd w:val="clear" w:color="auto" w:fill="FFFFFF"/>
         <w:spacing w:before="0" w:beforeAutospacing="0" w:after="0" w:afterAutospacing="0" w:line="360" w:lineRule="auto"/>
         <w:rPr>
           <w:rFonts w:asciiTheme="minorHAnsi" w:hAnsiTheme="minorHAnsi" w:cstheme="minorHAnsi"/>
-          <w:b/>
-          <w:bCs/>
-          <w:color w:val="000000"/>
-          <w:sz w:val="28"/>
-          <w:szCs w:val="28"/>
+          <w:color w:val="222222"/>
         </w:rPr>
       </w:pPr>
     </w:p>
     <w:p>
       <w:pPr>
         <w:pStyle w:val="NormalWeb"/>
+        <w:shd w:val="clear" w:color="auto" w:fill="FFFFFF"/>
         <w:spacing w:before="0" w:beforeAutospacing="0" w:after="0" w:afterAutospacing="0" w:line="360" w:lineRule="auto"/>
         <w:rPr>
           <w:rFonts w:asciiTheme="minorHAnsi" w:hAnsiTheme="minorHAnsi" w:cstheme="minorHAnsi"/>
-          <w:b/>
-          <w:bCs/>
-          <w:color w:val="000000"/>
-          <w:sz w:val="28"/>
-          <w:szCs w:val="28"/>
-        </w:rPr>
-      </w:pPr>
+          <w:color w:val="222222"/>
+        </w:rPr>
+      </w:pPr>
+      <w:r>
+        <w:rPr>
+          <w:rFonts w:asciiTheme="minorHAnsi" w:hAnsiTheme="minorHAnsi" w:cstheme="minorHAnsi"/>
+          <w:color w:val="222222"/>
+        </w:rPr>
+        <w:t xml:space="preserve">this is library that helps to perform EDA more </w:t>
+      </w:r>
+      <w:r>
+        <w:rPr>
+          <w:rFonts w:asciiTheme="minorHAnsi" w:hAnsiTheme="minorHAnsi" w:cstheme="minorHAnsi"/>
+          <w:color w:val="222222"/>
+        </w:rPr>
+        <w:t>effectively</w:t>
+      </w:r>
+      <w:r>
+        <w:rPr>
+          <w:rFonts w:asciiTheme="minorHAnsi" w:hAnsiTheme="minorHAnsi" w:cstheme="minorHAnsi"/>
+          <w:color w:val="222222"/>
+        </w:rPr>
+        <w:t xml:space="preserve"> source: </w:t>
+      </w:r>
     </w:p>
     <w:p>
       <w:pPr>
         <w:pStyle w:val="NormalWeb"/>
+        <w:shd w:val="clear" w:color="auto" w:fill="FFFFFF"/>
         <w:spacing w:before="0" w:beforeAutospacing="0" w:after="0" w:afterAutospacing="0" w:line="360" w:lineRule="auto"/>
         <w:rPr>
           <w:rFonts w:asciiTheme="minorHAnsi" w:hAnsiTheme="minorHAnsi" w:cstheme="minorHAnsi"/>
-          <w:b/>
-          <w:bCs/>
-          <w:color w:val="000000"/>
-          <w:sz w:val="28"/>
-          <w:szCs w:val="28"/>
-        </w:rPr>
-      </w:pPr>
+          <w:color w:val="222222"/>
+        </w:rPr>
+      </w:pPr>
+      <w:r>
+        <w:rPr>
+          <w:rFonts w:asciiTheme="minorHAnsi" w:hAnsiTheme="minorHAnsi" w:cstheme="minorHAnsi"/>
+          <w:color w:val="222222"/>
+        </w:rPr>
+        <w:t xml:space="preserve">REF: </w:t>
+      </w:r>
+      <w:hyperlink r:id="rId10" w:history="1">
+        <w:r>
+          <w:rPr>
+            <w:rStyle w:val="Hyperlink"/>
+            <w:rFonts w:asciiTheme="minorHAnsi" w:hAnsiTheme="minorHAnsi" w:cstheme="minorHAnsi"/>
+          </w:rPr>
+          <w:t>https://pypi.org/project/fasteda/</w:t>
+        </w:r>
+      </w:hyperlink>
     </w:p>
     <w:p>
       <w:pPr>
         <w:pStyle w:val="NormalWeb"/>
+        <w:shd w:val="clear" w:color="auto" w:fill="FFFFFF"/>
         <w:spacing w:before="0" w:beforeAutospacing="0" w:after="0" w:afterAutospacing="0" w:line="360" w:lineRule="auto"/>
         <w:rPr>
           <w:rFonts w:asciiTheme="minorHAnsi" w:hAnsiTheme="minorHAnsi" w:cstheme="minorHAnsi"/>
-          <w:b/>
-          <w:bCs/>
-          <w:color w:val="000000"/>
-          <w:sz w:val="28"/>
-          <w:szCs w:val="28"/>
-        </w:rPr>
-      </w:pPr>
-      <w:r>
-        <w:rPr>
-          <w:rFonts w:asciiTheme="minorHAnsi" w:hAnsiTheme="minorHAnsi" w:cstheme="minorHAnsi"/>
-          <w:b/>
-          <w:bCs/>
-          <w:color w:val="000000"/>
-          <w:sz w:val="28"/>
-          <w:szCs w:val="28"/>
-        </w:rPr>
-        <w:t>I found the outlier on the distance from home, but did not drop it because based on our correlation results, I found it there’s no affect the data.</w:t>
-      </w:r>
+          <w:color w:val="222222"/>
+        </w:rPr>
+      </w:pPr>
     </w:p>
     <w:p>
       <w:pPr>
         <w:pStyle w:val="NormalWeb"/>
+        <w:shd w:val="clear" w:color="auto" w:fill="FFFFFF"/>
         <w:spacing w:before="0" w:beforeAutospacing="0" w:after="0" w:afterAutospacing="0" w:line="360" w:lineRule="auto"/>
         <w:rPr>
           <w:rFonts w:asciiTheme="minorHAnsi" w:hAnsiTheme="minorHAnsi" w:cstheme="minorHAnsi"/>
-          <w:b/>
-          <w:bCs/>
-          <w:color w:val="000000"/>
-          <w:sz w:val="28"/>
-          <w:szCs w:val="28"/>
-        </w:rPr>
-      </w:pPr>
-      <w:r>
-        <w:rPr>
-          <w:rFonts w:asciiTheme="minorHAnsi" w:hAnsiTheme="minorHAnsi" w:cstheme="minorHAnsi"/>
-          <w:b/>
-          <w:bCs/>
-          <w:color w:val="000000"/>
-          <w:sz w:val="28"/>
-          <w:szCs w:val="28"/>
+          <w:color w:val="222222"/>
+        </w:rPr>
+      </w:pPr>
+      <w:r>
+        <w:rPr>
+          <w:rFonts w:asciiTheme="minorHAnsi" w:hAnsiTheme="minorHAnsi" w:cstheme="minorHAnsi"/>
+          <w:color w:val="222222"/>
+        </w:rPr>
+        <w:t xml:space="preserve">Checked outliers, that </w:t>
+      </w:r>
+      <w:r>
+        <w:rPr>
+          <w:rFonts w:asciiTheme="minorHAnsi" w:hAnsiTheme="minorHAnsi" w:cstheme="minorHAnsi"/>
+          <w:color w:val="222222"/>
+        </w:rPr>
+        <w:t>majority</w:t>
+      </w:r>
+      <w:r>
+        <w:rPr>
+          <w:rFonts w:asciiTheme="minorHAnsi" w:hAnsiTheme="minorHAnsi" w:cstheme="minorHAnsi"/>
+          <w:color w:val="222222"/>
+        </w:rPr>
+        <w:t xml:space="preserve"> employees are 30-40 </w:t>
+      </w:r>
+      <w:proofErr w:type="spellStart"/>
+      <w:proofErr w:type="gramStart"/>
+      <w:r>
+        <w:rPr>
+          <w:rFonts w:asciiTheme="minorHAnsi" w:hAnsiTheme="minorHAnsi" w:cstheme="minorHAnsi"/>
+          <w:color w:val="222222"/>
+        </w:rPr>
+        <w:t>yo</w:t>
+      </w:r>
+      <w:proofErr w:type="spellEnd"/>
+      <w:r>
+        <w:rPr>
+          <w:rFonts w:asciiTheme="minorHAnsi" w:hAnsiTheme="minorHAnsi" w:cstheme="minorHAnsi"/>
+          <w:color w:val="222222"/>
         </w:rPr>
         <w:t xml:space="preserve"> </w:t>
       </w:r>
+      <w:r>
+        <w:rPr>
+          <w:rFonts w:asciiTheme="minorHAnsi" w:hAnsiTheme="minorHAnsi" w:cstheme="minorHAnsi"/>
+          <w:color w:val="222222"/>
+        </w:rPr>
+        <w:t xml:space="preserve"> Mean</w:t>
+      </w:r>
+      <w:proofErr w:type="gramEnd"/>
+      <w:r>
+        <w:rPr>
+          <w:rFonts w:asciiTheme="minorHAnsi" w:hAnsiTheme="minorHAnsi" w:cstheme="minorHAnsi"/>
+          <w:color w:val="222222"/>
+        </w:rPr>
+        <w:t xml:space="preserve"> age is 36 </w:t>
+      </w:r>
     </w:p>
     <w:p>
       <w:pPr>
         <w:pStyle w:val="NormalWeb"/>
+        <w:shd w:val="clear" w:color="auto" w:fill="FFFFFF"/>
         <w:spacing w:before="0" w:beforeAutospacing="0" w:after="0" w:afterAutospacing="0" w:line="360" w:lineRule="auto"/>
         <w:rPr>
           <w:rFonts w:asciiTheme="minorHAnsi" w:hAnsiTheme="minorHAnsi" w:cstheme="minorHAnsi"/>
-          <w:b/>
-          <w:bCs/>
-          <w:color w:val="000000"/>
-          <w:sz w:val="28"/>
-          <w:szCs w:val="28"/>
+          <w:color w:val="222222"/>
+        </w:rPr>
+      </w:pPr>
+    </w:p>
+    <w:p>
+      <w:pPr>
+        <w:pStyle w:val="NormalWeb"/>
+        <w:shd w:val="clear" w:color="auto" w:fill="FFFFFF"/>
+        <w:spacing w:before="0" w:beforeAutospacing="0" w:after="0" w:afterAutospacing="0" w:line="360" w:lineRule="auto"/>
+        <w:rPr>
+          <w:rFonts w:asciiTheme="minorHAnsi" w:hAnsiTheme="minorHAnsi" w:cstheme="minorHAnsi"/>
+          <w:color w:val="222222"/>
         </w:rPr>
       </w:pPr>
       <w:r>
@@ -3066,10 +3160,10 @@
           <w:noProof/>
         </w:rPr>
         <w:drawing>
-          <wp:inline distT="0" distB="0" distL="0" distR="0" wp14:anchorId="2DE1F4A9" wp14:editId="46E8BD43">
-            <wp:extent cx="6120130" cy="3001218"/>
-            <wp:effectExtent l="0" t="0" r="0" b="8890"/>
-            <wp:docPr id="2" name="Picture 1"/>
+          <wp:inline distT="0" distB="0" distL="0" distR="0" wp14:anchorId="0EE5F743" wp14:editId="4F5B7912">
+            <wp:extent cx="6120130" cy="3008449"/>
+            <wp:effectExtent l="0" t="0" r="0" b="1905"/>
+            <wp:docPr id="1" name="Picture 1"/>
             <wp:cNvGraphicFramePr>
               <a:graphicFrameLocks xmlns:a="http://schemas.openxmlformats.org/drawingml/2006/main" noChangeAspect="1"/>
             </wp:cNvGraphicFramePr>
@@ -3077,302 +3171,7 @@
               <a:graphicData uri="http://schemas.openxmlformats.org/drawingml/2006/picture">
                 <pic:pic xmlns:pic="http://schemas.openxmlformats.org/drawingml/2006/picture">
                   <pic:nvPicPr>
-                    <pic:cNvPr id="0" name="Picture 2"/>
-                    <pic:cNvPicPr>
-                      <a:picLocks noChangeAspect="1" noChangeArrowheads="1"/>
-                    </pic:cNvPicPr>
-                  </pic:nvPicPr>
-                  <pic:blipFill>
-                    <a:blip r:embed="rId10">
-                      <a:extLst>
-                        <a:ext uri="{28A0092B-C50C-407E-A947-70E740481C1C}">
-                          <a14:useLocalDpi xmlns:a14="http://schemas.microsoft.com/office/drawing/2010/main" val="0"/>
-                        </a:ext>
-                      </a:extLst>
-                    </a:blip>
-                    <a:srcRect/>
-                    <a:stretch>
-                      <a:fillRect/>
-                    </a:stretch>
-                  </pic:blipFill>
-                  <pic:spPr bwMode="auto">
-                    <a:xfrm>
-                      <a:off x="0" y="0"/>
-                      <a:ext cx="6120130" cy="3001218"/>
-                    </a:xfrm>
-                    <a:prstGeom prst="rect">
-                      <a:avLst/>
-                    </a:prstGeom>
-                    <a:noFill/>
-                    <a:ln>
-                      <a:noFill/>
-                    </a:ln>
-                  </pic:spPr>
-                </pic:pic>
-              </a:graphicData>
-            </a:graphic>
-          </wp:inline>
-        </w:drawing>
-      </w:r>
-    </w:p>
-    <w:p>
-      <w:pPr>
-        <w:pStyle w:val="NormalWeb"/>
-        <w:spacing w:before="0" w:beforeAutospacing="0" w:after="0" w:afterAutospacing="0" w:line="360" w:lineRule="auto"/>
-        <w:rPr>
-          <w:rFonts w:asciiTheme="minorHAnsi" w:hAnsiTheme="minorHAnsi" w:cstheme="minorHAnsi"/>
-          <w:b/>
-          <w:bCs/>
-          <w:color w:val="000000"/>
-          <w:sz w:val="28"/>
-          <w:szCs w:val="28"/>
-        </w:rPr>
-      </w:pPr>
-    </w:p>
-    <w:p>
-      <w:pPr>
-        <w:pStyle w:val="NormalWeb"/>
-        <w:spacing w:before="0" w:beforeAutospacing="0" w:after="0" w:afterAutospacing="0" w:line="360" w:lineRule="auto"/>
-        <w:rPr>
-          <w:rFonts w:asciiTheme="minorHAnsi" w:hAnsiTheme="minorHAnsi" w:cstheme="minorHAnsi"/>
-          <w:b/>
-          <w:bCs/>
-          <w:color w:val="000000"/>
-          <w:sz w:val="28"/>
-          <w:szCs w:val="28"/>
-        </w:rPr>
-      </w:pPr>
-      <w:r>
-        <w:rPr>
-          <w:rFonts w:asciiTheme="minorHAnsi" w:hAnsiTheme="minorHAnsi" w:cstheme="minorHAnsi"/>
-          <w:b/>
-          <w:bCs/>
-          <w:color w:val="000000"/>
-          <w:sz w:val="28"/>
-          <w:szCs w:val="28"/>
-        </w:rPr>
-        <w:t>There’re no outliers in the monthly income variable, the range of monthly income</w:t>
-      </w:r>
-      <w:r>
-        <w:rPr>
-          <w:rFonts w:asciiTheme="minorHAnsi" w:hAnsiTheme="minorHAnsi" w:cstheme="minorHAnsi"/>
-          <w:b/>
-          <w:bCs/>
-          <w:color w:val="000000"/>
-          <w:sz w:val="28"/>
-          <w:szCs w:val="28"/>
-        </w:rPr>
-        <w:t xml:space="preserve"> is following: </w:t>
-      </w:r>
-    </w:p>
-    <w:p>
-      <w:pPr>
-        <w:shd w:val="clear" w:color="auto" w:fill="FFFFFF"/>
-        <w:tabs>
-          <w:tab w:val="left" w:pos="916"/>
-          <w:tab w:val="left" w:pos="1832"/>
-          <w:tab w:val="left" w:pos="2748"/>
-          <w:tab w:val="left" w:pos="3664"/>
-          <w:tab w:val="left" w:pos="4580"/>
-          <w:tab w:val="left" w:pos="5496"/>
-          <w:tab w:val="left" w:pos="6412"/>
-          <w:tab w:val="left" w:pos="7328"/>
-          <w:tab w:val="left" w:pos="8244"/>
-          <w:tab w:val="left" w:pos="9160"/>
-          <w:tab w:val="left" w:pos="10076"/>
-          <w:tab w:val="left" w:pos="10992"/>
-          <w:tab w:val="left" w:pos="11908"/>
-          <w:tab w:val="left" w:pos="12824"/>
-          <w:tab w:val="left" w:pos="13740"/>
-          <w:tab w:val="left" w:pos="14656"/>
-        </w:tabs>
-        <w:wordWrap w:val="0"/>
-        <w:spacing w:after="0" w:line="240" w:lineRule="auto"/>
-        <w:textAlignment w:val="baseline"/>
-        <w:rPr>
-          <w:rFonts w:ascii="Courier New" w:eastAsia="Times New Roman" w:hAnsi="Courier New" w:cs="Courier New"/>
-          <w:color w:val="000000"/>
-          <w:sz w:val="21"/>
-          <w:szCs w:val="21"/>
-          <w:lang w:eastAsia="en-IE"/>
-        </w:rPr>
-      </w:pPr>
-      <w:r>
-        <w:rPr>
-          <w:rFonts w:ascii="Courier New" w:eastAsia="Times New Roman" w:hAnsi="Courier New" w:cs="Courier New"/>
-          <w:color w:val="000000"/>
-          <w:sz w:val="21"/>
-          <w:szCs w:val="21"/>
-          <w:lang w:eastAsia="en-IE"/>
-        </w:rPr>
-        <w:t xml:space="preserve">MonthlyIncome              </w:t>
-      </w:r>
-      <w:r>
-        <w:rPr>
-          <w:rFonts w:ascii="Courier New" w:eastAsia="Times New Roman" w:hAnsi="Courier New" w:cs="Courier New"/>
-          <w:color w:val="000000"/>
-          <w:sz w:val="21"/>
-          <w:szCs w:val="21"/>
-          <w:lang w:eastAsia="en-IE"/>
-        </w:rPr>
-        <w:t xml:space="preserve">Mean </w:t>
-      </w:r>
-      <w:r>
-        <w:rPr>
-          <w:rFonts w:ascii="Courier New" w:eastAsia="Times New Roman" w:hAnsi="Courier New" w:cs="Courier New"/>
-          <w:color w:val="000000"/>
-          <w:sz w:val="21"/>
-          <w:szCs w:val="21"/>
-          <w:lang w:eastAsia="en-IE"/>
-        </w:rPr>
-        <w:t>6544.7</w:t>
-      </w:r>
-      <w:r>
-        <w:rPr>
-          <w:rFonts w:ascii="Courier New" w:eastAsia="Times New Roman" w:hAnsi="Courier New" w:cs="Courier New"/>
-          <w:color w:val="000000"/>
-          <w:sz w:val="21"/>
-          <w:szCs w:val="21"/>
-          <w:lang w:eastAsia="en-IE"/>
-        </w:rPr>
-        <w:t>2</w:t>
-      </w:r>
-      <w:r>
-        <w:rPr>
-          <w:rFonts w:ascii="Courier New" w:eastAsia="Times New Roman" w:hAnsi="Courier New" w:cs="Courier New"/>
-          <w:color w:val="000000"/>
-          <w:sz w:val="21"/>
-          <w:szCs w:val="21"/>
-          <w:lang w:eastAsia="en-IE"/>
-        </w:rPr>
-        <w:t xml:space="preserve">   </w:t>
-      </w:r>
-      <w:r>
-        <w:rPr>
-          <w:rFonts w:ascii="Courier New" w:eastAsia="Times New Roman" w:hAnsi="Courier New" w:cs="Courier New"/>
-          <w:color w:val="000000"/>
-          <w:sz w:val="21"/>
-          <w:szCs w:val="21"/>
-          <w:lang w:eastAsia="en-IE"/>
-        </w:rPr>
-        <w:t xml:space="preserve">Median </w:t>
-      </w:r>
-      <w:proofErr w:type="gramStart"/>
-      <w:r>
-        <w:rPr>
-          <w:rFonts w:ascii="Courier New" w:eastAsia="Times New Roman" w:hAnsi="Courier New" w:cs="Courier New"/>
-          <w:color w:val="000000"/>
-          <w:sz w:val="21"/>
-          <w:szCs w:val="21"/>
-          <w:lang w:eastAsia="en-IE"/>
-        </w:rPr>
-        <w:t xml:space="preserve">5495.90  </w:t>
-      </w:r>
-      <w:r>
-        <w:rPr>
-          <w:rFonts w:ascii="Courier New" w:eastAsia="Times New Roman" w:hAnsi="Courier New" w:cs="Courier New"/>
-          <w:color w:val="000000"/>
-          <w:sz w:val="21"/>
-          <w:szCs w:val="21"/>
-          <w:lang w:eastAsia="en-IE"/>
-        </w:rPr>
-        <w:t>Mode</w:t>
-      </w:r>
-      <w:proofErr w:type="gramEnd"/>
-      <w:r>
-        <w:rPr>
-          <w:rFonts w:ascii="Courier New" w:eastAsia="Times New Roman" w:hAnsi="Courier New" w:cs="Courier New"/>
-          <w:color w:val="000000"/>
-          <w:sz w:val="21"/>
-          <w:szCs w:val="21"/>
-          <w:lang w:eastAsia="en-IE"/>
-        </w:rPr>
-        <w:t xml:space="preserve"> 6544.7</w:t>
-      </w:r>
-      <w:r>
-        <w:rPr>
-          <w:rFonts w:ascii="Courier New" w:eastAsia="Times New Roman" w:hAnsi="Courier New" w:cs="Courier New"/>
-          <w:color w:val="000000"/>
-          <w:sz w:val="21"/>
-          <w:szCs w:val="21"/>
-          <w:lang w:eastAsia="en-IE"/>
-        </w:rPr>
-        <w:t>2</w:t>
-      </w:r>
-    </w:p>
-    <w:p>
-      <w:pPr>
-        <w:pStyle w:val="NormalWeb"/>
-        <w:spacing w:before="0" w:beforeAutospacing="0" w:after="0" w:afterAutospacing="0" w:line="360" w:lineRule="auto"/>
-        <w:rPr>
-          <w:rFonts w:asciiTheme="minorHAnsi" w:hAnsiTheme="minorHAnsi" w:cstheme="minorHAnsi"/>
-          <w:b/>
-          <w:bCs/>
-          <w:color w:val="000000"/>
-          <w:sz w:val="28"/>
-          <w:szCs w:val="28"/>
-        </w:rPr>
-      </w:pPr>
-    </w:p>
-    <w:p>
-      <w:pPr>
-        <w:pStyle w:val="NormalWeb"/>
-        <w:spacing w:before="0" w:beforeAutospacing="0" w:after="0" w:afterAutospacing="0" w:line="360" w:lineRule="auto"/>
-        <w:rPr>
-          <w:rFonts w:asciiTheme="minorHAnsi" w:hAnsiTheme="minorHAnsi" w:cstheme="minorHAnsi"/>
-          <w:b/>
-          <w:bCs/>
-          <w:color w:val="000000"/>
-          <w:sz w:val="28"/>
-          <w:szCs w:val="28"/>
-        </w:rPr>
-      </w:pPr>
-    </w:p>
-    <w:p>
-      <w:pPr>
-        <w:pStyle w:val="NormalWeb"/>
-        <w:spacing w:before="0" w:beforeAutospacing="0" w:after="0" w:afterAutospacing="0" w:line="360" w:lineRule="auto"/>
-        <w:rPr>
-          <w:rFonts w:asciiTheme="minorHAnsi" w:hAnsiTheme="minorHAnsi" w:cstheme="minorHAnsi"/>
-          <w:b/>
-          <w:bCs/>
-          <w:color w:val="000000"/>
-          <w:sz w:val="28"/>
-          <w:szCs w:val="28"/>
-        </w:rPr>
-      </w:pPr>
-    </w:p>
-    <w:p>
-      <w:pPr>
-        <w:pStyle w:val="NormalWeb"/>
-        <w:spacing w:before="0" w:beforeAutospacing="0" w:after="0" w:afterAutospacing="0" w:line="360" w:lineRule="auto"/>
-        <w:rPr>
-          <w:rFonts w:asciiTheme="minorHAnsi" w:hAnsiTheme="minorHAnsi" w:cstheme="minorHAnsi"/>
-          <w:b/>
-          <w:bCs/>
-          <w:color w:val="000000"/>
-          <w:sz w:val="28"/>
-          <w:szCs w:val="28"/>
-        </w:rPr>
-      </w:pPr>
-      <w:r>
-        <w:rPr>
-          <w:noProof/>
-        </w:rPr>
-        <w:lastRenderedPageBreak/>
-        <w:drawing>
-          <wp:inline distT="0" distB="0" distL="0" distR="0" wp14:anchorId="161D0B33" wp14:editId="0BA5B427">
-            <wp:extent cx="6120130" cy="3008449"/>
-            <wp:effectExtent l="0" t="0" r="0" b="1905"/>
-            <wp:docPr id="3" name="Picture 2"/>
-            <wp:cNvGraphicFramePr>
-              <a:graphicFrameLocks xmlns:a="http://schemas.openxmlformats.org/drawingml/2006/main" noChangeAspect="1"/>
-            </wp:cNvGraphicFramePr>
-            <a:graphic xmlns:a="http://schemas.openxmlformats.org/drawingml/2006/main">
-              <a:graphicData uri="http://schemas.openxmlformats.org/drawingml/2006/picture">
-                <pic:pic xmlns:pic="http://schemas.openxmlformats.org/drawingml/2006/picture">
-                  <pic:nvPicPr>
-                    <pic:cNvPr id="0" name="Picture 3"/>
+                    <pic:cNvPr id="0" name="Picture 1"/>
                     <pic:cNvPicPr>
                       <a:picLocks noChangeAspect="1" noChangeArrowheads="1"/>
                     </pic:cNvPicPr>
@@ -3413,6 +3212,693 @@
     <w:p>
       <w:pPr>
         <w:pStyle w:val="NormalWeb"/>
+        <w:shd w:val="clear" w:color="auto" w:fill="FFFFFF"/>
+        <w:spacing w:before="0" w:beforeAutospacing="0" w:after="0" w:afterAutospacing="0" w:line="360" w:lineRule="auto"/>
+        <w:rPr>
+          <w:rFonts w:asciiTheme="minorHAnsi" w:hAnsiTheme="minorHAnsi" w:cstheme="minorHAnsi"/>
+          <w:color w:val="222222"/>
+        </w:rPr>
+      </w:pPr>
+    </w:p>
+    <w:p>
+      <w:pPr>
+        <w:pStyle w:val="NormalWeb"/>
+        <w:spacing w:before="0" w:beforeAutospacing="0" w:after="0" w:afterAutospacing="0" w:line="360" w:lineRule="auto"/>
+        <w:rPr>
+          <w:rFonts w:asciiTheme="minorHAnsi" w:hAnsiTheme="minorHAnsi" w:cstheme="minorHAnsi"/>
+          <w:b/>
+          <w:bCs/>
+          <w:color w:val="000000"/>
+          <w:sz w:val="28"/>
+          <w:szCs w:val="28"/>
+        </w:rPr>
+      </w:pPr>
+    </w:p>
+    <w:p>
+      <w:pPr>
+        <w:pStyle w:val="NormalWeb"/>
+        <w:spacing w:before="0" w:beforeAutospacing="0" w:after="0" w:afterAutospacing="0" w:line="360" w:lineRule="auto"/>
+        <w:rPr>
+          <w:rFonts w:asciiTheme="minorHAnsi" w:hAnsiTheme="minorHAnsi" w:cstheme="minorHAnsi"/>
+          <w:b/>
+          <w:bCs/>
+          <w:color w:val="000000"/>
+          <w:sz w:val="28"/>
+          <w:szCs w:val="28"/>
+        </w:rPr>
+      </w:pPr>
+    </w:p>
+    <w:p>
+      <w:pPr>
+        <w:pStyle w:val="NormalWeb"/>
+        <w:spacing w:before="0" w:beforeAutospacing="0" w:after="0" w:afterAutospacing="0" w:line="360" w:lineRule="auto"/>
+        <w:rPr>
+          <w:rFonts w:asciiTheme="minorHAnsi" w:hAnsiTheme="minorHAnsi" w:cstheme="minorHAnsi"/>
+          <w:b/>
+          <w:bCs/>
+          <w:color w:val="000000"/>
+          <w:sz w:val="28"/>
+          <w:szCs w:val="28"/>
+        </w:rPr>
+      </w:pPr>
+    </w:p>
+    <w:p>
+      <w:pPr>
+        <w:pStyle w:val="NormalWeb"/>
+        <w:spacing w:before="0" w:beforeAutospacing="0" w:after="0" w:afterAutospacing="0" w:line="360" w:lineRule="auto"/>
+        <w:rPr>
+          <w:rFonts w:asciiTheme="minorHAnsi" w:hAnsiTheme="minorHAnsi" w:cstheme="minorHAnsi"/>
+          <w:b/>
+          <w:bCs/>
+          <w:color w:val="000000"/>
+          <w:sz w:val="28"/>
+          <w:szCs w:val="28"/>
+        </w:rPr>
+      </w:pPr>
+    </w:p>
+    <w:p>
+      <w:pPr>
+        <w:pStyle w:val="NormalWeb"/>
+        <w:spacing w:before="0" w:beforeAutospacing="0" w:after="0" w:afterAutospacing="0" w:line="360" w:lineRule="auto"/>
+        <w:rPr>
+          <w:rFonts w:asciiTheme="minorHAnsi" w:hAnsiTheme="minorHAnsi" w:cstheme="minorHAnsi"/>
+          <w:b/>
+          <w:bCs/>
+          <w:color w:val="000000"/>
+          <w:sz w:val="28"/>
+          <w:szCs w:val="28"/>
+        </w:rPr>
+      </w:pPr>
+    </w:p>
+    <w:p>
+      <w:pPr>
+        <w:pStyle w:val="NormalWeb"/>
+        <w:spacing w:before="0" w:beforeAutospacing="0" w:after="0" w:afterAutospacing="0" w:line="360" w:lineRule="auto"/>
+        <w:rPr>
+          <w:rFonts w:asciiTheme="minorHAnsi" w:hAnsiTheme="minorHAnsi" w:cstheme="minorHAnsi"/>
+          <w:b/>
+          <w:bCs/>
+          <w:color w:val="000000"/>
+          <w:sz w:val="28"/>
+          <w:szCs w:val="28"/>
+        </w:rPr>
+      </w:pPr>
+    </w:p>
+    <w:p>
+      <w:pPr>
+        <w:pStyle w:val="NormalWeb"/>
+        <w:spacing w:before="0" w:beforeAutospacing="0" w:after="0" w:afterAutospacing="0" w:line="360" w:lineRule="auto"/>
+        <w:rPr>
+          <w:rFonts w:asciiTheme="minorHAnsi" w:hAnsiTheme="minorHAnsi" w:cstheme="minorHAnsi"/>
+          <w:b/>
+          <w:bCs/>
+          <w:color w:val="000000"/>
+          <w:sz w:val="28"/>
+          <w:szCs w:val="28"/>
+        </w:rPr>
+      </w:pPr>
+    </w:p>
+    <w:p>
+      <w:pPr>
+        <w:pStyle w:val="NormalWeb"/>
+        <w:spacing w:before="0" w:beforeAutospacing="0" w:after="0" w:afterAutospacing="0" w:line="360" w:lineRule="auto"/>
+        <w:rPr>
+          <w:rFonts w:asciiTheme="minorHAnsi" w:hAnsiTheme="minorHAnsi" w:cstheme="minorHAnsi"/>
+          <w:color w:val="000000"/>
+        </w:rPr>
+      </w:pPr>
+      <w:r>
+        <w:rPr>
+          <w:rFonts w:asciiTheme="minorHAnsi" w:hAnsiTheme="minorHAnsi" w:cstheme="minorHAnsi"/>
+          <w:color w:val="000000"/>
+        </w:rPr>
+        <w:t>There is an</w:t>
+      </w:r>
+      <w:r>
+        <w:rPr>
+          <w:rFonts w:asciiTheme="minorHAnsi" w:hAnsiTheme="minorHAnsi" w:cstheme="minorHAnsi"/>
+          <w:color w:val="000000"/>
+        </w:rPr>
+        <w:t xml:space="preserve"> outlier on the distance from home, but </w:t>
+      </w:r>
+      <w:r>
+        <w:rPr>
+          <w:rFonts w:asciiTheme="minorHAnsi" w:hAnsiTheme="minorHAnsi" w:cstheme="minorHAnsi"/>
+          <w:color w:val="000000"/>
+        </w:rPr>
+        <w:t xml:space="preserve">I </w:t>
+      </w:r>
+      <w:r>
+        <w:rPr>
+          <w:rFonts w:asciiTheme="minorHAnsi" w:hAnsiTheme="minorHAnsi" w:cstheme="minorHAnsi"/>
+          <w:color w:val="000000"/>
+        </w:rPr>
+        <w:t>did not drop it</w:t>
+      </w:r>
+      <w:r>
+        <w:rPr>
+          <w:rFonts w:asciiTheme="minorHAnsi" w:hAnsiTheme="minorHAnsi" w:cstheme="minorHAnsi"/>
+          <w:color w:val="000000"/>
+        </w:rPr>
+        <w:t>,</w:t>
+      </w:r>
+      <w:r>
+        <w:rPr>
+          <w:rFonts w:asciiTheme="minorHAnsi" w:hAnsiTheme="minorHAnsi" w:cstheme="minorHAnsi"/>
+          <w:color w:val="000000"/>
+        </w:rPr>
+        <w:t xml:space="preserve"> because based on our correlation results, I found </w:t>
+      </w:r>
+      <w:r>
+        <w:rPr>
+          <w:rFonts w:asciiTheme="minorHAnsi" w:hAnsiTheme="minorHAnsi" w:cstheme="minorHAnsi"/>
+          <w:color w:val="000000"/>
+        </w:rPr>
+        <w:t>ou</w:t>
+      </w:r>
+      <w:r>
+        <w:rPr>
+          <w:rFonts w:asciiTheme="minorHAnsi" w:hAnsiTheme="minorHAnsi" w:cstheme="minorHAnsi"/>
+          <w:color w:val="000000"/>
+        </w:rPr>
+        <w:t xml:space="preserve">t </w:t>
+      </w:r>
+      <w:r>
+        <w:rPr>
+          <w:rFonts w:asciiTheme="minorHAnsi" w:hAnsiTheme="minorHAnsi" w:cstheme="minorHAnsi"/>
+          <w:color w:val="000000"/>
+        </w:rPr>
+        <w:t>it won’t have any</w:t>
+      </w:r>
+      <w:r>
+        <w:rPr>
+          <w:rFonts w:asciiTheme="minorHAnsi" w:hAnsiTheme="minorHAnsi" w:cstheme="minorHAnsi"/>
+          <w:color w:val="000000"/>
+        </w:rPr>
+        <w:t xml:space="preserve"> </w:t>
+      </w:r>
+      <w:r>
+        <w:rPr>
+          <w:rFonts w:asciiTheme="minorHAnsi" w:hAnsiTheme="minorHAnsi" w:cstheme="minorHAnsi"/>
+          <w:color w:val="000000"/>
+        </w:rPr>
+        <w:t>e</w:t>
+      </w:r>
+      <w:r>
+        <w:rPr>
+          <w:rFonts w:asciiTheme="minorHAnsi" w:hAnsiTheme="minorHAnsi" w:cstheme="minorHAnsi"/>
+          <w:color w:val="000000"/>
+        </w:rPr>
+        <w:t>ffect the data.</w:t>
+      </w:r>
+    </w:p>
+    <w:p>
+      <w:pPr>
+        <w:pStyle w:val="NormalWeb"/>
+        <w:spacing w:before="0" w:beforeAutospacing="0" w:after="0" w:afterAutospacing="0" w:line="360" w:lineRule="auto"/>
+        <w:rPr>
+          <w:rFonts w:asciiTheme="minorHAnsi" w:hAnsiTheme="minorHAnsi" w:cstheme="minorHAnsi"/>
+          <w:b/>
+          <w:bCs/>
+          <w:color w:val="000000"/>
+          <w:sz w:val="28"/>
+          <w:szCs w:val="28"/>
+        </w:rPr>
+      </w:pPr>
+      <w:r>
+        <w:rPr>
+          <w:rFonts w:asciiTheme="minorHAnsi" w:hAnsiTheme="minorHAnsi" w:cstheme="minorHAnsi"/>
+          <w:b/>
+          <w:bCs/>
+          <w:color w:val="000000"/>
+          <w:sz w:val="28"/>
+          <w:szCs w:val="28"/>
+        </w:rPr>
+        <w:t xml:space="preserve"> </w:t>
+      </w:r>
+    </w:p>
+    <w:p>
+      <w:pPr>
+        <w:pStyle w:val="NormalWeb"/>
+        <w:spacing w:before="0" w:beforeAutospacing="0" w:after="0" w:afterAutospacing="0" w:line="360" w:lineRule="auto"/>
+        <w:rPr>
+          <w:rFonts w:asciiTheme="minorHAnsi" w:hAnsiTheme="minorHAnsi" w:cstheme="minorHAnsi"/>
+          <w:b/>
+          <w:bCs/>
+          <w:color w:val="000000"/>
+          <w:sz w:val="28"/>
+          <w:szCs w:val="28"/>
+        </w:rPr>
+      </w:pPr>
+      <w:r>
+        <w:rPr>
+          <w:noProof/>
+        </w:rPr>
+        <w:lastRenderedPageBreak/>
+        <w:drawing>
+          <wp:inline distT="0" distB="0" distL="0" distR="0" wp14:anchorId="2DE1F4A9" wp14:editId="46E8BD43">
+            <wp:extent cx="6120130" cy="3001218"/>
+            <wp:effectExtent l="0" t="0" r="0" b="8890"/>
+            <wp:docPr id="2" name="Picture 1"/>
+            <wp:cNvGraphicFramePr>
+              <a:graphicFrameLocks xmlns:a="http://schemas.openxmlformats.org/drawingml/2006/main" noChangeAspect="1"/>
+            </wp:cNvGraphicFramePr>
+            <a:graphic xmlns:a="http://schemas.openxmlformats.org/drawingml/2006/main">
+              <a:graphicData uri="http://schemas.openxmlformats.org/drawingml/2006/picture">
+                <pic:pic xmlns:pic="http://schemas.openxmlformats.org/drawingml/2006/picture">
+                  <pic:nvPicPr>
+                    <pic:cNvPr id="0" name="Picture 2"/>
+                    <pic:cNvPicPr>
+                      <a:picLocks noChangeAspect="1" noChangeArrowheads="1"/>
+                    </pic:cNvPicPr>
+                  </pic:nvPicPr>
+                  <pic:blipFill>
+                    <a:blip r:embed="rId12">
+                      <a:extLst>
+                        <a:ext uri="{28A0092B-C50C-407E-A947-70E740481C1C}">
+                          <a14:useLocalDpi xmlns:a14="http://schemas.microsoft.com/office/drawing/2010/main" val="0"/>
+                        </a:ext>
+                      </a:extLst>
+                    </a:blip>
+                    <a:srcRect/>
+                    <a:stretch>
+                      <a:fillRect/>
+                    </a:stretch>
+                  </pic:blipFill>
+                  <pic:spPr bwMode="auto">
+                    <a:xfrm>
+                      <a:off x="0" y="0"/>
+                      <a:ext cx="6120130" cy="3001218"/>
+                    </a:xfrm>
+                    <a:prstGeom prst="rect">
+                      <a:avLst/>
+                    </a:prstGeom>
+                    <a:noFill/>
+                    <a:ln>
+                      <a:noFill/>
+                    </a:ln>
+                  </pic:spPr>
+                </pic:pic>
+              </a:graphicData>
+            </a:graphic>
+          </wp:inline>
+        </w:drawing>
+      </w:r>
+    </w:p>
+    <w:p>
+      <w:pPr>
+        <w:pStyle w:val="NormalWeb"/>
+        <w:spacing w:before="0" w:beforeAutospacing="0" w:after="0" w:afterAutospacing="0" w:line="360" w:lineRule="auto"/>
+        <w:rPr>
+          <w:rFonts w:asciiTheme="minorHAnsi" w:hAnsiTheme="minorHAnsi" w:cstheme="minorHAnsi"/>
+          <w:b/>
+          <w:bCs/>
+          <w:color w:val="000000"/>
+          <w:sz w:val="28"/>
+          <w:szCs w:val="28"/>
+        </w:rPr>
+      </w:pPr>
+    </w:p>
+    <w:p>
+      <w:pPr>
+        <w:pStyle w:val="NormalWeb"/>
+        <w:spacing w:before="0" w:beforeAutospacing="0" w:after="0" w:afterAutospacing="0" w:line="360" w:lineRule="auto"/>
+        <w:rPr>
+          <w:rFonts w:asciiTheme="minorHAnsi" w:hAnsiTheme="minorHAnsi" w:cstheme="minorHAnsi"/>
+          <w:b/>
+          <w:bCs/>
+          <w:color w:val="000000"/>
+          <w:sz w:val="28"/>
+          <w:szCs w:val="28"/>
+        </w:rPr>
+      </w:pPr>
+      <w:r>
+        <w:rPr>
+          <w:rFonts w:asciiTheme="minorHAnsi" w:hAnsiTheme="minorHAnsi" w:cstheme="minorHAnsi"/>
+          <w:b/>
+          <w:bCs/>
+          <w:color w:val="000000"/>
+          <w:sz w:val="28"/>
+          <w:szCs w:val="28"/>
+        </w:rPr>
+        <w:t>There’re no outliers in the monthly income variable, the range of monthly income</w:t>
+      </w:r>
+      <w:r>
+        <w:rPr>
+          <w:rFonts w:asciiTheme="minorHAnsi" w:hAnsiTheme="minorHAnsi" w:cstheme="minorHAnsi"/>
+          <w:b/>
+          <w:bCs/>
+          <w:color w:val="000000"/>
+          <w:sz w:val="28"/>
+          <w:szCs w:val="28"/>
+        </w:rPr>
+        <w:t xml:space="preserve"> is following: </w:t>
+      </w:r>
+    </w:p>
+    <w:p>
+      <w:pPr>
+        <w:shd w:val="clear" w:color="auto" w:fill="FFFFFF"/>
+        <w:tabs>
+          <w:tab w:val="left" w:pos="916"/>
+          <w:tab w:val="left" w:pos="1832"/>
+          <w:tab w:val="left" w:pos="2748"/>
+          <w:tab w:val="left" w:pos="3664"/>
+          <w:tab w:val="left" w:pos="4580"/>
+          <w:tab w:val="left" w:pos="5496"/>
+          <w:tab w:val="left" w:pos="6412"/>
+          <w:tab w:val="left" w:pos="7328"/>
+          <w:tab w:val="left" w:pos="8244"/>
+          <w:tab w:val="left" w:pos="9160"/>
+          <w:tab w:val="left" w:pos="10076"/>
+          <w:tab w:val="left" w:pos="10992"/>
+          <w:tab w:val="left" w:pos="11908"/>
+          <w:tab w:val="left" w:pos="12824"/>
+          <w:tab w:val="left" w:pos="13740"/>
+          <w:tab w:val="left" w:pos="14656"/>
+        </w:tabs>
+        <w:wordWrap w:val="0"/>
+        <w:spacing w:after="0" w:line="240" w:lineRule="auto"/>
+        <w:textAlignment w:val="baseline"/>
+        <w:rPr>
+          <w:rFonts w:ascii="Courier New" w:eastAsia="Times New Roman" w:hAnsi="Courier New" w:cs="Courier New"/>
+          <w:color w:val="000000"/>
+          <w:sz w:val="21"/>
+          <w:szCs w:val="21"/>
+          <w:lang w:eastAsia="en-IE"/>
+        </w:rPr>
+      </w:pPr>
+      <w:r>
+        <w:rPr>
+          <w:rFonts w:ascii="Courier New" w:eastAsia="Times New Roman" w:hAnsi="Courier New" w:cs="Courier New"/>
+          <w:color w:val="000000"/>
+          <w:sz w:val="21"/>
+          <w:szCs w:val="21"/>
+          <w:lang w:eastAsia="en-IE"/>
+        </w:rPr>
+        <w:t xml:space="preserve">MonthlyIncome              </w:t>
+      </w:r>
+    </w:p>
+    <w:p>
+      <w:pPr>
+        <w:shd w:val="clear" w:color="auto" w:fill="FFFFFF"/>
+        <w:tabs>
+          <w:tab w:val="left" w:pos="916"/>
+          <w:tab w:val="left" w:pos="1832"/>
+          <w:tab w:val="left" w:pos="2748"/>
+          <w:tab w:val="left" w:pos="3664"/>
+          <w:tab w:val="left" w:pos="4580"/>
+          <w:tab w:val="left" w:pos="5496"/>
+          <w:tab w:val="left" w:pos="6412"/>
+          <w:tab w:val="left" w:pos="7328"/>
+          <w:tab w:val="left" w:pos="8244"/>
+          <w:tab w:val="left" w:pos="9160"/>
+          <w:tab w:val="left" w:pos="10076"/>
+          <w:tab w:val="left" w:pos="10992"/>
+          <w:tab w:val="left" w:pos="11908"/>
+          <w:tab w:val="left" w:pos="12824"/>
+          <w:tab w:val="left" w:pos="13740"/>
+          <w:tab w:val="left" w:pos="14656"/>
+        </w:tabs>
+        <w:wordWrap w:val="0"/>
+        <w:spacing w:after="0" w:line="240" w:lineRule="auto"/>
+        <w:textAlignment w:val="baseline"/>
+        <w:rPr>
+          <w:rFonts w:ascii="Courier New" w:eastAsia="Times New Roman" w:hAnsi="Courier New" w:cs="Courier New"/>
+          <w:color w:val="000000"/>
+          <w:sz w:val="21"/>
+          <w:szCs w:val="21"/>
+          <w:lang w:eastAsia="en-IE"/>
+        </w:rPr>
+      </w:pPr>
+      <w:r>
+        <w:rPr>
+          <w:rFonts w:ascii="Courier New" w:eastAsia="Times New Roman" w:hAnsi="Courier New" w:cs="Courier New"/>
+          <w:color w:val="000000"/>
+          <w:sz w:val="21"/>
+          <w:szCs w:val="21"/>
+          <w:lang w:eastAsia="en-IE"/>
+        </w:rPr>
+        <w:t xml:space="preserve">Mean </w:t>
+      </w:r>
+      <w:r>
+        <w:rPr>
+          <w:rFonts w:ascii="Courier New" w:eastAsia="Times New Roman" w:hAnsi="Courier New" w:cs="Courier New"/>
+          <w:color w:val="000000"/>
+          <w:sz w:val="21"/>
+          <w:szCs w:val="21"/>
+          <w:lang w:eastAsia="en-IE"/>
+        </w:rPr>
+        <w:t>6544.7</w:t>
+      </w:r>
+      <w:r>
+        <w:rPr>
+          <w:rFonts w:ascii="Courier New" w:eastAsia="Times New Roman" w:hAnsi="Courier New" w:cs="Courier New"/>
+          <w:color w:val="000000"/>
+          <w:sz w:val="21"/>
+          <w:szCs w:val="21"/>
+          <w:lang w:eastAsia="en-IE"/>
+        </w:rPr>
+        <w:t>2</w:t>
+      </w:r>
+      <w:r>
+        <w:rPr>
+          <w:rFonts w:ascii="Courier New" w:eastAsia="Times New Roman" w:hAnsi="Courier New" w:cs="Courier New"/>
+          <w:color w:val="000000"/>
+          <w:sz w:val="21"/>
+          <w:szCs w:val="21"/>
+          <w:lang w:eastAsia="en-IE"/>
+        </w:rPr>
+        <w:t xml:space="preserve">   </w:t>
+      </w:r>
+    </w:p>
+    <w:p>
+      <w:pPr>
+        <w:shd w:val="clear" w:color="auto" w:fill="FFFFFF"/>
+        <w:tabs>
+          <w:tab w:val="left" w:pos="916"/>
+          <w:tab w:val="left" w:pos="1832"/>
+          <w:tab w:val="left" w:pos="2748"/>
+          <w:tab w:val="left" w:pos="3664"/>
+          <w:tab w:val="left" w:pos="4580"/>
+          <w:tab w:val="left" w:pos="5496"/>
+          <w:tab w:val="left" w:pos="6412"/>
+          <w:tab w:val="left" w:pos="7328"/>
+          <w:tab w:val="left" w:pos="8244"/>
+          <w:tab w:val="left" w:pos="9160"/>
+          <w:tab w:val="left" w:pos="10076"/>
+          <w:tab w:val="left" w:pos="10992"/>
+          <w:tab w:val="left" w:pos="11908"/>
+          <w:tab w:val="left" w:pos="12824"/>
+          <w:tab w:val="left" w:pos="13740"/>
+          <w:tab w:val="left" w:pos="14656"/>
+        </w:tabs>
+        <w:wordWrap w:val="0"/>
+        <w:spacing w:after="0" w:line="240" w:lineRule="auto"/>
+        <w:textAlignment w:val="baseline"/>
+        <w:rPr>
+          <w:rFonts w:ascii="Courier New" w:eastAsia="Times New Roman" w:hAnsi="Courier New" w:cs="Courier New"/>
+          <w:color w:val="000000"/>
+          <w:sz w:val="21"/>
+          <w:szCs w:val="21"/>
+          <w:lang w:eastAsia="en-IE"/>
+        </w:rPr>
+      </w:pPr>
+      <w:r>
+        <w:rPr>
+          <w:rFonts w:ascii="Courier New" w:eastAsia="Times New Roman" w:hAnsi="Courier New" w:cs="Courier New"/>
+          <w:color w:val="000000"/>
+          <w:sz w:val="21"/>
+          <w:szCs w:val="21"/>
+          <w:lang w:eastAsia="en-IE"/>
+        </w:rPr>
+        <w:t xml:space="preserve">Median </w:t>
+      </w:r>
+      <w:r>
+        <w:rPr>
+          <w:rFonts w:ascii="Courier New" w:eastAsia="Times New Roman" w:hAnsi="Courier New" w:cs="Courier New"/>
+          <w:color w:val="000000"/>
+          <w:sz w:val="21"/>
+          <w:szCs w:val="21"/>
+          <w:lang w:eastAsia="en-IE"/>
+        </w:rPr>
+        <w:t xml:space="preserve">5495.90  </w:t>
+      </w:r>
+    </w:p>
+    <w:p>
+      <w:pPr>
+        <w:shd w:val="clear" w:color="auto" w:fill="FFFFFF"/>
+        <w:tabs>
+          <w:tab w:val="left" w:pos="916"/>
+          <w:tab w:val="left" w:pos="1832"/>
+          <w:tab w:val="left" w:pos="2748"/>
+          <w:tab w:val="left" w:pos="3664"/>
+          <w:tab w:val="left" w:pos="4580"/>
+          <w:tab w:val="left" w:pos="5496"/>
+          <w:tab w:val="left" w:pos="6412"/>
+          <w:tab w:val="left" w:pos="7328"/>
+          <w:tab w:val="left" w:pos="8244"/>
+          <w:tab w:val="left" w:pos="9160"/>
+          <w:tab w:val="left" w:pos="10076"/>
+          <w:tab w:val="left" w:pos="10992"/>
+          <w:tab w:val="left" w:pos="11908"/>
+          <w:tab w:val="left" w:pos="12824"/>
+          <w:tab w:val="left" w:pos="13740"/>
+          <w:tab w:val="left" w:pos="14656"/>
+        </w:tabs>
+        <w:wordWrap w:val="0"/>
+        <w:spacing w:after="0" w:line="240" w:lineRule="auto"/>
+        <w:textAlignment w:val="baseline"/>
+        <w:rPr>
+          <w:rFonts w:ascii="Courier New" w:eastAsia="Times New Roman" w:hAnsi="Courier New" w:cs="Courier New"/>
+          <w:color w:val="000000"/>
+          <w:sz w:val="21"/>
+          <w:szCs w:val="21"/>
+          <w:lang w:eastAsia="en-IE"/>
+        </w:rPr>
+      </w:pPr>
+      <w:r>
+        <w:rPr>
+          <w:rFonts w:ascii="Courier New" w:eastAsia="Times New Roman" w:hAnsi="Courier New" w:cs="Courier New"/>
+          <w:color w:val="000000"/>
+          <w:sz w:val="21"/>
+          <w:szCs w:val="21"/>
+          <w:lang w:eastAsia="en-IE"/>
+        </w:rPr>
+        <w:t>Mode</w:t>
+      </w:r>
+      <w:r>
+        <w:rPr>
+          <w:rFonts w:ascii="Courier New" w:eastAsia="Times New Roman" w:hAnsi="Courier New" w:cs="Courier New"/>
+          <w:color w:val="000000"/>
+          <w:sz w:val="21"/>
+          <w:szCs w:val="21"/>
+          <w:lang w:eastAsia="en-IE"/>
+        </w:rPr>
+        <w:t xml:space="preserve"> 6544.7</w:t>
+      </w:r>
+      <w:r>
+        <w:rPr>
+          <w:rFonts w:ascii="Courier New" w:eastAsia="Times New Roman" w:hAnsi="Courier New" w:cs="Courier New"/>
+          <w:color w:val="000000"/>
+          <w:sz w:val="21"/>
+          <w:szCs w:val="21"/>
+          <w:lang w:eastAsia="en-IE"/>
+        </w:rPr>
+        <w:t>2</w:t>
+      </w:r>
+    </w:p>
+    <w:p>
+      <w:pPr>
+        <w:pStyle w:val="NormalWeb"/>
+        <w:spacing w:before="0" w:beforeAutospacing="0" w:after="0" w:afterAutospacing="0" w:line="360" w:lineRule="auto"/>
+        <w:rPr>
+          <w:rFonts w:asciiTheme="minorHAnsi" w:hAnsiTheme="minorHAnsi" w:cstheme="minorHAnsi"/>
+          <w:b/>
+          <w:bCs/>
+          <w:color w:val="000000"/>
+          <w:sz w:val="28"/>
+          <w:szCs w:val="28"/>
+        </w:rPr>
+      </w:pPr>
+    </w:p>
+    <w:p>
+      <w:pPr>
+        <w:pStyle w:val="NormalWeb"/>
+        <w:spacing w:before="0" w:beforeAutospacing="0" w:after="0" w:afterAutospacing="0" w:line="360" w:lineRule="auto"/>
+        <w:rPr>
+          <w:rFonts w:asciiTheme="minorHAnsi" w:hAnsiTheme="minorHAnsi" w:cstheme="minorHAnsi"/>
+          <w:b/>
+          <w:bCs/>
+          <w:color w:val="000000"/>
+          <w:sz w:val="28"/>
+          <w:szCs w:val="28"/>
+        </w:rPr>
+      </w:pPr>
+    </w:p>
+    <w:p>
+      <w:pPr>
+        <w:pStyle w:val="NormalWeb"/>
+        <w:spacing w:before="0" w:beforeAutospacing="0" w:after="0" w:afterAutospacing="0" w:line="360" w:lineRule="auto"/>
+        <w:rPr>
+          <w:rFonts w:asciiTheme="minorHAnsi" w:hAnsiTheme="minorHAnsi" w:cstheme="minorHAnsi"/>
+          <w:b/>
+          <w:bCs/>
+          <w:color w:val="000000"/>
+          <w:sz w:val="28"/>
+          <w:szCs w:val="28"/>
+        </w:rPr>
+      </w:pPr>
+    </w:p>
+    <w:p>
+      <w:pPr>
+        <w:pStyle w:val="NormalWeb"/>
+        <w:spacing w:before="0" w:beforeAutospacing="0" w:after="0" w:afterAutospacing="0" w:line="360" w:lineRule="auto"/>
+        <w:rPr>
+          <w:rFonts w:asciiTheme="minorHAnsi" w:hAnsiTheme="minorHAnsi" w:cstheme="minorHAnsi"/>
+          <w:b/>
+          <w:bCs/>
+          <w:color w:val="000000"/>
+          <w:sz w:val="28"/>
+          <w:szCs w:val="28"/>
+        </w:rPr>
+      </w:pPr>
+      <w:r>
+        <w:rPr>
+          <w:noProof/>
+        </w:rPr>
+        <w:drawing>
+          <wp:inline distT="0" distB="0" distL="0" distR="0" wp14:anchorId="161D0B33" wp14:editId="0BA5B427">
+            <wp:extent cx="6120130" cy="3008449"/>
+            <wp:effectExtent l="0" t="0" r="0" b="1905"/>
+            <wp:docPr id="3" name="Picture 2"/>
+            <wp:cNvGraphicFramePr>
+              <a:graphicFrameLocks xmlns:a="http://schemas.openxmlformats.org/drawingml/2006/main" noChangeAspect="1"/>
+            </wp:cNvGraphicFramePr>
+            <a:graphic xmlns:a="http://schemas.openxmlformats.org/drawingml/2006/main">
+              <a:graphicData uri="http://schemas.openxmlformats.org/drawingml/2006/picture">
+                <pic:pic xmlns:pic="http://schemas.openxmlformats.org/drawingml/2006/picture">
+                  <pic:nvPicPr>
+                    <pic:cNvPr id="0" name="Picture 3"/>
+                    <pic:cNvPicPr>
+                      <a:picLocks noChangeAspect="1" noChangeArrowheads="1"/>
+                    </pic:cNvPicPr>
+                  </pic:nvPicPr>
+                  <pic:blipFill>
+                    <a:blip r:embed="rId13">
+                      <a:extLst>
+                        <a:ext uri="{28A0092B-C50C-407E-A947-70E740481C1C}">
+                          <a14:useLocalDpi xmlns:a14="http://schemas.microsoft.com/office/drawing/2010/main" val="0"/>
+                        </a:ext>
+                      </a:extLst>
+                    </a:blip>
+                    <a:srcRect/>
+                    <a:stretch>
+                      <a:fillRect/>
+                    </a:stretch>
+                  </pic:blipFill>
+                  <pic:spPr bwMode="auto">
+                    <a:xfrm>
+                      <a:off x="0" y="0"/>
+                      <a:ext cx="6120130" cy="3008449"/>
+                    </a:xfrm>
+                    <a:prstGeom prst="rect">
+                      <a:avLst/>
+                    </a:prstGeom>
+                    <a:noFill/>
+                    <a:ln>
+                      <a:noFill/>
+                    </a:ln>
+                  </pic:spPr>
+                </pic:pic>
+              </a:graphicData>
+            </a:graphic>
+          </wp:inline>
+        </w:drawing>
+      </w:r>
+    </w:p>
+    <w:p>
+      <w:pPr>
+        <w:pStyle w:val="NormalWeb"/>
         <w:spacing w:before="0" w:beforeAutospacing="0" w:after="0" w:afterAutospacing="0" w:line="360" w:lineRule="auto"/>
         <w:rPr>
           <w:rFonts w:asciiTheme="minorHAnsi" w:hAnsiTheme="minorHAnsi" w:cstheme="minorHAnsi"/>
@@ -3440,6 +3926,7 @@
           <w:rFonts w:asciiTheme="minorHAnsi" w:hAnsiTheme="minorHAnsi" w:cstheme="minorHAnsi"/>
           <w:color w:val="000000"/>
         </w:rPr>
+        <w:lastRenderedPageBreak/>
         <w:t xml:space="preserve"> </w:t>
       </w:r>
     </w:p>
@@ -3513,7 +4000,7 @@
                     <pic:cNvPicPr/>
                   </pic:nvPicPr>
                   <pic:blipFill>
-                    <a:blip r:embed="rId12"/>
+                    <a:blip r:embed="rId14"/>
                     <a:stretch>
                       <a:fillRect/>
                     </a:stretch>
@@ -3567,7 +4054,7 @@
                     <pic:cNvPicPr/>
                   </pic:nvPicPr>
                   <pic:blipFill>
-                    <a:blip r:embed="rId13"/>
+                    <a:blip r:embed="rId15"/>
                     <a:stretch>
                       <a:fillRect/>
                     </a:stretch>
@@ -3649,7 +4136,7 @@
                     </pic:cNvPicPr>
                   </pic:nvPicPr>
                   <pic:blipFill>
-                    <a:blip r:embed="rId14">
+                    <a:blip r:embed="rId16">
                       <a:extLst>
                         <a:ext uri="{28A0092B-C50C-407E-A947-70E740481C1C}">
                           <a14:useLocalDpi xmlns:a14="http://schemas.microsoft.com/office/drawing/2010/main" val="0"/>
@@ -3686,7 +4173,6 @@
     <w:p>
       <w:proofErr w:type="spellStart"/>
       <w:r>
-        <w:lastRenderedPageBreak/>
         <w:t>Annova</w:t>
       </w:r>
       <w:proofErr w:type="spellEnd"/>
@@ -3716,7 +4202,7 @@
                     <pic:cNvPicPr/>
                   </pic:nvPicPr>
                   <pic:blipFill>
-                    <a:blip r:embed="rId15"/>
+                    <a:blip r:embed="rId17"/>
                     <a:stretch>
                       <a:fillRect/>
                     </a:stretch>
@@ -3791,6 +4277,7 @@
         <w:rPr>
           <w:noProof/>
         </w:rPr>
+        <w:lastRenderedPageBreak/>
         <w:drawing>
           <wp:inline distT="0" distB="0" distL="0" distR="0" wp14:anchorId="73BDD697" wp14:editId="54DE5BFC">
             <wp:extent cx="3686689" cy="905001"/>
@@ -3807,7 +4294,7 @@
                     <pic:cNvPicPr/>
                   </pic:nvPicPr>
                   <pic:blipFill>
-                    <a:blip r:embed="rId16"/>
+                    <a:blip r:embed="rId18"/>
                     <a:stretch>
                       <a:fillRect/>
                     </a:stretch>
@@ -3917,7 +4404,7 @@
                     <pic:cNvPicPr/>
                   </pic:nvPicPr>
                   <pic:blipFill>
-                    <a:blip r:embed="rId17"/>
+                    <a:blip r:embed="rId19"/>
                     <a:stretch>
                       <a:fillRect/>
                     </a:stretch>
@@ -4122,7 +4609,6 @@
     <w:p/>
     <w:p>
       <w:r>
-        <w:lastRenderedPageBreak/>
         <w:t xml:space="preserve">Grid search cv </w:t>
       </w:r>
     </w:p>
@@ -4870,7 +5356,6 @@
           <w:rFonts w:ascii="Calibri" w:hAnsi="Calibri" w:cs="Calibri"/>
           <w:color w:val="FF0000"/>
         </w:rPr>
-        <w:lastRenderedPageBreak/>
         <w:t>regression models. Provide a summary of your findings. (0-10 marks)</w:t>
       </w:r>
     </w:p>
@@ -5159,6 +5644,7 @@
           <w:rFonts w:ascii="Arial" w:eastAsia="ArialMT" w:hAnsi="Arial" w:cs="Arial"/>
           <w:color w:val="FF0000"/>
         </w:rPr>
+        <w:lastRenderedPageBreak/>
         <w:t>●</w:t>
       </w:r>
       <w:r>
@@ -5580,7 +6066,6 @@
           <w:sz w:val="24"/>
           <w:szCs w:val="24"/>
         </w:rPr>
-        <w:lastRenderedPageBreak/>
         <w:t xml:space="preserve">Admittedly, the project </w:t>
       </w:r>
       <w:r>
@@ -5855,29 +6340,9 @@
         <w:spacing w:before="0" w:beforeAutospacing="0" w:after="0" w:afterAutospacing="0"/>
         <w:rPr>
           <w:rFonts w:asciiTheme="minorHAnsi" w:hAnsiTheme="minorHAnsi" w:cstheme="minorHAnsi"/>
-          <w:b/>
-          <w:bCs/>
-          <w:color w:val="000000"/>
-        </w:rPr>
-      </w:pPr>
-      <w:r>
-        <w:rPr>
-          <w:rFonts w:asciiTheme="minorHAnsi" w:hAnsiTheme="minorHAnsi" w:cstheme="minorHAnsi"/>
-          <w:b/>
-          <w:bCs/>
-          <w:color w:val="000000"/>
-        </w:rPr>
-        <w:t>Timeline</w:t>
-      </w:r>
-      <w:r>
-        <w:rPr>
-          <w:rFonts w:asciiTheme="minorHAnsi" w:hAnsiTheme="minorHAnsi" w:cstheme="minorHAnsi"/>
-          <w:b/>
-          <w:bCs/>
-          <w:color w:val="000000"/>
-        </w:rPr>
-        <w:t xml:space="preserve">: </w:t>
-      </w:r>
+          <w:color w:val="000000"/>
+        </w:rPr>
+      </w:pPr>
     </w:p>
     <w:p>
       <w:pPr>
@@ -5885,9 +6350,20 @@
         <w:spacing w:before="0" w:beforeAutospacing="0" w:after="0" w:afterAutospacing="0"/>
         <w:rPr>
           <w:rFonts w:asciiTheme="minorHAnsi" w:hAnsiTheme="minorHAnsi" w:cstheme="minorHAnsi"/>
-          <w:color w:val="000000"/>
-        </w:rPr>
-      </w:pPr>
+          <w:b/>
+          <w:bCs/>
+          <w:color w:val="000000"/>
+        </w:rPr>
+      </w:pPr>
+      <w:r>
+        <w:rPr>
+          <w:rFonts w:asciiTheme="minorHAnsi" w:hAnsiTheme="minorHAnsi" w:cstheme="minorHAnsi"/>
+          <w:b/>
+          <w:bCs/>
+          <w:color w:val="000000"/>
+        </w:rPr>
+        <w:t xml:space="preserve">References &amp; Bibliography: </w:t>
+      </w:r>
     </w:p>
     <w:p>
       <w:pPr>
@@ -5895,6 +6371,8 @@
         <w:spacing w:before="0" w:beforeAutospacing="0" w:after="0" w:afterAutospacing="0"/>
         <w:rPr>
           <w:rFonts w:asciiTheme="minorHAnsi" w:hAnsiTheme="minorHAnsi" w:cstheme="minorHAnsi"/>
+          <w:b/>
+          <w:bCs/>
           <w:color w:val="000000"/>
         </w:rPr>
       </w:pPr>
@@ -5910,40 +6388,7 @@
           <w:color w:val="000000"/>
         </w:rPr>
       </w:pPr>
-      <w:r>
-        <w:rPr>
-          <w:rFonts w:asciiTheme="minorHAnsi" w:hAnsiTheme="minorHAnsi" w:cstheme="minorHAnsi"/>
-          <w:b/>
-          <w:bCs/>
-          <w:color w:val="000000"/>
-        </w:rPr>
-        <w:t xml:space="preserve">References &amp; Bibliography: </w:t>
-      </w:r>
-    </w:p>
-    <w:p>
-      <w:pPr>
-        <w:pStyle w:val="NormalWeb"/>
-        <w:spacing w:before="0" w:beforeAutospacing="0" w:after="0" w:afterAutospacing="0"/>
-        <w:rPr>
-          <w:rFonts w:asciiTheme="minorHAnsi" w:hAnsiTheme="minorHAnsi" w:cstheme="minorHAnsi"/>
-          <w:b/>
-          <w:bCs/>
-          <w:color w:val="000000"/>
-        </w:rPr>
-      </w:pPr>
-    </w:p>
-    <w:p>
-      <w:pPr>
-        <w:pStyle w:val="NormalWeb"/>
-        <w:spacing w:before="0" w:beforeAutospacing="0" w:after="0" w:afterAutospacing="0"/>
-        <w:rPr>
-          <w:rFonts w:asciiTheme="minorHAnsi" w:hAnsiTheme="minorHAnsi" w:cstheme="minorHAnsi"/>
-          <w:b/>
-          <w:bCs/>
-          <w:color w:val="000000"/>
-        </w:rPr>
-      </w:pPr>
-      <w:hyperlink r:id="rId18" w:history="1">
+      <w:hyperlink r:id="rId20" w:history="1">
         <w:r>
           <w:rPr>
             <w:rStyle w:val="Hyperlink"/>
@@ -5978,7 +6423,7 @@
           <w:color w:val="000000"/>
         </w:rPr>
       </w:pPr>
-      <w:hyperlink r:id="rId19" w:history="1">
+      <w:hyperlink r:id="rId21" w:history="1">
         <w:r>
           <w:rPr>
             <w:rStyle w:val="Hyperlink"/>
@@ -6010,7 +6455,7 @@
           <w:color w:val="0070C0"/>
         </w:rPr>
       </w:pPr>
-      <w:hyperlink r:id="rId20" w:history="1">
+      <w:hyperlink r:id="rId22" w:history="1">
         <w:r>
           <w:rPr>
             <w:rStyle w:val="Hyperlink"/>
@@ -6071,7 +6516,7 @@
           <w:color w:val="0070C0"/>
         </w:rPr>
       </w:pPr>
-      <w:hyperlink r:id="rId21" w:tgtFrame="_blank" w:history="1">
+      <w:hyperlink r:id="rId23" w:tgtFrame="_blank" w:history="1">
         <w:r>
           <w:rPr>
             <w:rStyle w:val="Hyperlink"/>
@@ -6104,7 +6549,7 @@
           <w:szCs w:val="24"/>
         </w:rPr>
       </w:pPr>
-      <w:hyperlink r:id="rId22" w:history="1">
+      <w:hyperlink r:id="rId24" w:history="1">
         <w:r>
           <w:rPr>
             <w:rStyle w:val="Hyperlink"/>
@@ -6138,7 +6583,7 @@
           <w:color w:val="0070C0"/>
         </w:rPr>
       </w:pPr>
-      <w:hyperlink r:id="rId23" w:history="1">
+      <w:hyperlink r:id="rId25" w:history="1">
         <w:r>
           <w:rPr>
             <w:rStyle w:val="Hyperlink"/>
@@ -6169,7 +6614,7 @@
           <w:szCs w:val="24"/>
         </w:rPr>
       </w:pPr>
-      <w:hyperlink r:id="rId24" w:history="1">
+      <w:hyperlink r:id="rId26" w:history="1">
         <w:r>
           <w:rPr>
             <w:rStyle w:val="Hyperlink"/>
@@ -6225,7 +6670,7 @@
     </w:p>
     <w:p/>
     <w:sectPr>
-      <w:footerReference w:type="default" r:id="rId25"/>
+      <w:footerReference w:type="default" r:id="rId27"/>
       <w:pgSz w:w="11906" w:h="16838"/>
       <w:pgMar w:top="1134" w:right="1134" w:bottom="1134" w:left="1134" w:header="709" w:footer="709" w:gutter="0"/>
       <w:pgBorders w:offsetFrom="page">
@@ -9704,6 +10149,20 @@
       <w:bCs/>
     </w:rPr>
   </w:style>
+  <w:style w:type="paragraph" w:customStyle="1" w:styleId="u--margin-bottom-2">
+    <w:name w:val="u--margin-bottom-2"/>
+    <w:basedOn w:val="Normal"/>
+    <w:rsid w:val="00650FED"/>
+    <w:pPr>
+      <w:spacing w:before="100" w:beforeAutospacing="1" w:after="100" w:afterAutospacing="1" w:line="240" w:lineRule="auto"/>
+    </w:pPr>
+    <w:rPr>
+      <w:rFonts w:ascii="Times New Roman" w:eastAsia="Times New Roman" w:hAnsi="Times New Roman" w:cs="Times New Roman"/>
+      <w:sz w:val="24"/>
+      <w:szCs w:val="24"/>
+      <w:lang w:eastAsia="en-IE"/>
+    </w:rPr>
+  </w:style>
 </w:styles>
 </file>
 

</xml_diff>